<commit_message>
Cambios en Tienda.sql y Alta/Validación
Se ha añadido a Tienda.sql la constraint Not Null para evitar problemas en la inserción en Password, Username y Description.
Se ha cambiado el name de Alta/Validación incluyendo las "" que provocaban que el parámetro se pasase como nulo.
Se ha corregido un error por el que se mostraba la cantidad vieja en Total cuando eliminábamos un producto y a continuación se pulsaba en Ver Carrito.
</commit_message>
<xml_diff>
--- a/Utilidades/Readme.docx
+++ b/Utilidades/Readme.docx
@@ -4672,7 +4672,7 @@
                 <w:noProof/>
                 <w:webHidden/>
               </w:rPr>
-              <w:t>11</w:t>
+              <w:t>13</w:t>
             </w:r>
             <w:r>
               <w:rPr>
@@ -4720,8 +4720,8 @@
       <w:pPr>
         <w:pStyle w:val="Ttulo1"/>
       </w:pPr>
-      <w:bookmarkStart w:id="0" w:name="_Toc20397819"/>
-      <w:bookmarkStart w:id="1" w:name="_Toc28198295"/>
+      <w:bookmarkStart w:id="0" w:name="_Toc28198295"/>
+      <w:bookmarkStart w:id="1" w:name="_Toc20397819"/>
       <w:r>
         <w:lastRenderedPageBreak/>
         <w:t>1.</w:t>
@@ -4729,18 +4729,31 @@
       <w:r>
         <w:t xml:space="preserve"> Introducción</w:t>
       </w:r>
+      <w:bookmarkEnd w:id="0"/>
+      <w:r>
+        <w:t xml:space="preserve"> </w:t>
+      </w:r>
       <w:bookmarkEnd w:id="1"/>
-      <w:r>
-        <w:t xml:space="preserve"> </w:t>
-      </w:r>
-      <w:bookmarkEnd w:id="0"/>
     </w:p>
     <w:p>
       <w:r>
-        <w:t>Tienda Online es un proyecto realizado para la clase Acceso de Datos de segundo de DAM por Pablo Oraá López durante la última semana de clase antes de las vacaciones de navidad para Victor</w:t>
-      </w:r>
-      <w:r>
-        <w:t xml:space="preserve"> del Pozo, profesor del Gregorio Fernández. Toda la información sobre los requisitos mínimos exigidos podrán encontrarse en el documento </w:t>
+        <w:t xml:space="preserve">Tienda Online es un proyecto realizado para la clase Acceso de Datos de segundo de DAM por Pablo Oraá López durante la última semana de clase antes de las vacaciones de navidad para </w:t>
+      </w:r>
+      <w:proofErr w:type="spellStart"/>
+      <w:r>
+        <w:t>Victor</w:t>
+      </w:r>
+      <w:proofErr w:type="spellEnd"/>
+      <w:r>
+        <w:t xml:space="preserve"> del Pozo, profesor del Gregorio Fernández. </w:t>
+      </w:r>
+      <w:proofErr w:type="gramStart"/>
+      <w:r>
+        <w:t>Toda la información sobre los requisitos mínimos exigidos podrán</w:t>
+      </w:r>
+      <w:proofErr w:type="gramEnd"/>
+      <w:r>
+        <w:t xml:space="preserve"> encontrarse en el documento </w:t>
       </w:r>
       <w:r>
         <w:t>Practica Tienda Online MVC.</w:t>
@@ -4748,7 +4761,23 @@
     </w:p>
     <w:p>
       <w:r>
-        <w:t>Con esta práctica se busca demostrar el uso de pool de conexiones, jsp, servlet y otro tipo de teoría y práctica aplicada al desarrollo web durante la primera evaluación del curso. Durante todo el documento se hará referencia a los productos introducidos por defecto, así como al usuario “admin/admin” a modo de ejemplo cuando sea necesario.</w:t>
+        <w:t xml:space="preserve">Con esta práctica se busca demostrar el uso de pool de conexiones, </w:t>
+      </w:r>
+      <w:proofErr w:type="spellStart"/>
+      <w:r>
+        <w:t>jsp</w:t>
+      </w:r>
+      <w:proofErr w:type="spellEnd"/>
+      <w:r>
+        <w:t xml:space="preserve">, </w:t>
+      </w:r>
+      <w:proofErr w:type="spellStart"/>
+      <w:r>
+        <w:t>servlet</w:t>
+      </w:r>
+      <w:proofErr w:type="spellEnd"/>
+      <w:r>
+        <w:t xml:space="preserve"> y otro tipo de teoría y práctica aplicada al desarrollo web durante la primera evaluación del curso. Durante todo el documento se hará referencia a los productos introducidos por defecto, así como al usuario “admin/admin” a modo de ejemplo cuando sea necesario.</w:t>
       </w:r>
     </w:p>
     <w:p>
@@ -4763,7 +4792,23 @@
     </w:p>
     <w:p>
       <w:r>
-        <w:t>Para poder ejecutar esta Tienda Online, será necesario disponer de un IDE de programación JavaEE para poder crear un proyecto web dinámico. Durante el desarrollo se ha utilizado Eclipse (en su versión Photon 2018 y en la 2019-09) junto al servidor Tomcat 9.0.24</w:t>
+        <w:t xml:space="preserve">Para poder ejecutar esta Tienda Online, será necesario disponer de un IDE de programación </w:t>
+      </w:r>
+      <w:proofErr w:type="spellStart"/>
+      <w:r>
+        <w:t>JavaEE</w:t>
+      </w:r>
+      <w:proofErr w:type="spellEnd"/>
+      <w:r>
+        <w:t xml:space="preserve"> para poder crear un proyecto web dinámico. Durante el desarrollo se ha utilizado Eclipse (en su versión </w:t>
+      </w:r>
+      <w:proofErr w:type="spellStart"/>
+      <w:r>
+        <w:t>Photon</w:t>
+      </w:r>
+      <w:proofErr w:type="spellEnd"/>
+      <w:r>
+        <w:t xml:space="preserve"> 2018 y en la 2019-09) junto al servidor Tomcat 9.0.24</w:t>
       </w:r>
       <w:r>
         <w:t xml:space="preserve"> (en formato zip)</w:t>
@@ -4874,12 +4919,28 @@
         <w:t>continuación,</w:t>
       </w:r>
       <w:r>
-        <w:t xml:space="preserve"> ir a bin y editar el fichero startup.bat (Este es el encargado de iniciar el servidor en el puerto indicado (por defecto 8080)).</w:t>
+        <w:t xml:space="preserve"> ir a </w:t>
+      </w:r>
+      <w:proofErr w:type="spellStart"/>
+      <w:r>
+        <w:t>bin</w:t>
+      </w:r>
+      <w:proofErr w:type="spellEnd"/>
+      <w:r>
+        <w:t xml:space="preserve"> y editar el fichero startup.bat (Este es el encargado de iniciar el servidor en el puerto indicado (por defecto 8080)).</w:t>
       </w:r>
     </w:p>
     <w:p>
       <w:r>
-        <w:t>En este, tendremos que añadir al principio la ruta hacia el JDK que tengamos instalado en el equipo. Si dejamos todo por defecto, este se encontrará en C:\Program Files\Java\jdkx.x.x_xxx, siendo las x sustituidas por la versión del JDK que tengamos.</w:t>
+        <w:t>En este, tendremos que añadir al principio la ruta hacia el JDK que tengamos instalado en el equipo. Si dejamos todo por defecto, este se encontrará en C:\Program Files\Java\</w:t>
+      </w:r>
+      <w:proofErr w:type="spellStart"/>
+      <w:r>
+        <w:t>jdkx.x.x_xxx</w:t>
+      </w:r>
+      <w:proofErr w:type="spellEnd"/>
+      <w:r>
+        <w:t>, siendo las x sustituidas por la versión del JDK que tengamos.</w:t>
       </w:r>
     </w:p>
     <w:p>
@@ -4939,7 +5000,31 @@
     </w:p>
     <w:p>
       <w:r>
-        <w:t>Una vez hecho esto, podremos abrir Eclipse y configurar este servidor para que lo reconozca el IDE. Una vez abierto, tendremos que ir a la pestaña de servers en la parte inferior de la ventana. Si no aparece, podremos acceder a este desde Windows &gt; Show Perspective &gt; Other y en el cuadro de búsqueda poner “Servers”. Aquí se nos mostrará un enlace para configurar rápidamente el servidor.</w:t>
+        <w:t xml:space="preserve">Una vez hecho esto, podremos abrir Eclipse y configurar este servidor para que lo reconozca el IDE. Una vez abierto, tendremos que ir a la pestaña de servers en la parte inferior de la ventana. Si no aparece, podremos acceder a este desde Windows &gt; </w:t>
+      </w:r>
+      <w:proofErr w:type="gramStart"/>
+      <w:r>
+        <w:t>Show</w:t>
+      </w:r>
+      <w:proofErr w:type="gramEnd"/>
+      <w:r>
+        <w:t xml:space="preserve"> </w:t>
+      </w:r>
+      <w:proofErr w:type="spellStart"/>
+      <w:r>
+        <w:t>Perspective</w:t>
+      </w:r>
+      <w:proofErr w:type="spellEnd"/>
+      <w:r>
+        <w:t xml:space="preserve"> &gt; </w:t>
+      </w:r>
+      <w:proofErr w:type="spellStart"/>
+      <w:r>
+        <w:t>Other</w:t>
+      </w:r>
+      <w:proofErr w:type="spellEnd"/>
+      <w:r>
+        <w:t xml:space="preserve"> y en el cuadro de búsqueda poner “Servers”. Aquí se nos mostrará un enlace para configurar rápidamente el servidor.</w:t>
       </w:r>
     </w:p>
     <w:p>
@@ -5026,15 +5111,25 @@
         <w:t xml:space="preserve">Para utilizar este proyecto, es necesario que dispongamos de una base de datos MySQL donde se almacenará la información de usuarios, productos y compras realizadas. Para ello, utilizaremos XAMPP que descargaremos desde la página </w:t>
       </w:r>
       <w:hyperlink r:id="rId16" w:history="1">
+        <w:proofErr w:type="spellStart"/>
         <w:r>
           <w:rPr>
             <w:rStyle w:val="Hipervnculo"/>
           </w:rPr>
           <w:t>Apachefriends</w:t>
         </w:r>
+        <w:proofErr w:type="spellEnd"/>
       </w:hyperlink>
       <w:r>
-        <w:t>. Una vez lo instalemos en la ruta que deseemos, podremos utilizar el panel de control para configurar y conectar Apache (PhPMyAdmin) y MySQL.</w:t>
+        <w:t>. Una vez lo instalemos en la ruta que deseemos, podremos utilizar el panel de control para configurar y conectar Apache (</w:t>
+      </w:r>
+      <w:proofErr w:type="spellStart"/>
+      <w:r>
+        <w:t>PhPMyAdmin</w:t>
+      </w:r>
+      <w:proofErr w:type="spellEnd"/>
+      <w:r>
+        <w:t>) y MySQL.</w:t>
       </w:r>
     </w:p>
     <w:p>
@@ -5084,12 +5179,68 @@
     </w:p>
     <w:p>
       <w:r>
-        <w:t>Inicialmente, Apache provocará conflicto con Tomcat ya que ambos intentarán utilizar el puerto 8080. Para ello, tendremos que cambiar uno de los dos a otro puerto (por comodidad se ha elegido el 8081). Esto se puede hacer desde el botón Config y seleccionando la primera opción (httpd.conf). Para acceder a PhpMyAdmin, tendremos que ir a un navegador web y poner en la barra de direcciones: localhost:8081/phpmyadmin.</w:t>
+        <w:t xml:space="preserve">Inicialmente, Apache provocará conflicto con Tomcat ya que ambos intentarán utilizar el puerto 8080. Para ello, tendremos que cambiar uno de los dos a otro puerto (por comodidad se ha elegido el 8081). Esto se puede hacer desde el botón </w:t>
+      </w:r>
+      <w:proofErr w:type="spellStart"/>
+      <w:r>
+        <w:t>Config</w:t>
+      </w:r>
+      <w:proofErr w:type="spellEnd"/>
+      <w:r>
+        <w:t xml:space="preserve"> y seleccionando la primera opción (</w:t>
+      </w:r>
+      <w:proofErr w:type="spellStart"/>
+      <w:r>
+        <w:t>httpd.conf</w:t>
+      </w:r>
+      <w:proofErr w:type="spellEnd"/>
+      <w:r>
+        <w:t xml:space="preserve">). Para acceder a </w:t>
+      </w:r>
+      <w:proofErr w:type="spellStart"/>
+      <w:r>
+        <w:t>PhpMyAdmin</w:t>
+      </w:r>
+      <w:proofErr w:type="spellEnd"/>
+      <w:r>
+        <w:t>, tendremos que ir a un navegador web y poner en la barra de direcciones: localhost:8081/</w:t>
+      </w:r>
+      <w:proofErr w:type="spellStart"/>
+      <w:r>
+        <w:t>phpmyadmin</w:t>
+      </w:r>
+      <w:proofErr w:type="spellEnd"/>
+      <w:r>
+        <w:t>.</w:t>
       </w:r>
     </w:p>
     <w:p>
       <w:r>
-        <w:t>Dentro del proyecto, podemos encontrar un fichero .sql que nos ofrecerá las sentencias para utilizar dentro de MySQL. Desde la creación de la base de datos hasta la inserción de los datos de prueba que se utilizarán en la aplicación. Para ello, tendremos que acceder a phpmyadmin, pulsar Importar en la barra superior, y seleccionar este fichero .sql.</w:t>
+        <w:t>Dentro del proyecto, podemos encontrar un fichero .</w:t>
+      </w:r>
+      <w:proofErr w:type="spellStart"/>
+      <w:r>
+        <w:t>sql</w:t>
+      </w:r>
+      <w:proofErr w:type="spellEnd"/>
+      <w:r>
+        <w:t xml:space="preserve"> que nos ofrecerá las sentencias para utilizar dentro de MySQL. Desde la creación de la base de datos hasta la inserción de los datos de prueba que se utilizarán en la aplicación. Para ello, tendremos que acceder a </w:t>
+      </w:r>
+      <w:proofErr w:type="spellStart"/>
+      <w:r>
+        <w:t>phpmyadmin</w:t>
+      </w:r>
+      <w:proofErr w:type="spellEnd"/>
+      <w:r>
+        <w:t>, pulsar Importar en la barra superior, y seleccionar este fichero .</w:t>
+      </w:r>
+      <w:proofErr w:type="spellStart"/>
+      <w:r>
+        <w:t>sql</w:t>
+      </w:r>
+      <w:proofErr w:type="spellEnd"/>
+      <w:r>
+        <w:t>.</w:t>
       </w:r>
     </w:p>
     <w:p>
@@ -5140,10 +5291,74 @@
     </w:p>
     <w:p>
       <w:r>
-        <w:t xml:space="preserve">Ahora que tenemos la base de datos configurada y funcionando, solo nos quedará importar el proyecto java dentro de Eclipse. La opción Open Projects from File System nos permitirá seleccionar la ruta, y Eclipse se encargará de </w:t>
-      </w:r>
-      <w:r>
-        <w:t>todo. Una vez se ha importado, tendremos que ir a las propiedades del proyecto &gt; Java Build Path &gt; Libraries y añadir un Jar externo. Aquí tendremos que seleccionar el archivo servlet-api.jar que encontraremos en la ruta de tomcat dentro de la carpeta lib.</w:t>
+        <w:t xml:space="preserve">Ahora que tenemos la base de datos configurada y funcionando, solo nos quedará importar el </w:t>
+      </w:r>
+      <w:proofErr w:type="gramStart"/>
+      <w:r>
+        <w:t>proyecto java</w:t>
+      </w:r>
+      <w:proofErr w:type="gramEnd"/>
+      <w:r>
+        <w:t xml:space="preserve"> dentro de Eclipse. La opción Open </w:t>
+      </w:r>
+      <w:proofErr w:type="spellStart"/>
+      <w:r>
+        <w:t>Projects</w:t>
+      </w:r>
+      <w:proofErr w:type="spellEnd"/>
+      <w:r>
+        <w:t xml:space="preserve"> </w:t>
+      </w:r>
+      <w:proofErr w:type="spellStart"/>
+      <w:r>
+        <w:t>from</w:t>
+      </w:r>
+      <w:proofErr w:type="spellEnd"/>
+      <w:r>
+        <w:t xml:space="preserve"> File </w:t>
+      </w:r>
+      <w:proofErr w:type="spellStart"/>
+      <w:r>
+        <w:t>System</w:t>
+      </w:r>
+      <w:proofErr w:type="spellEnd"/>
+      <w:r>
+        <w:t xml:space="preserve"> nos permitirá seleccionar la ruta, y Eclipse se encargará de </w:t>
+      </w:r>
+      <w:r>
+        <w:t xml:space="preserve">todo. Una vez se ha importado, tendremos que ir a las propiedades del proyecto &gt; Java </w:t>
+      </w:r>
+      <w:proofErr w:type="spellStart"/>
+      <w:r>
+        <w:t>Build</w:t>
+      </w:r>
+      <w:proofErr w:type="spellEnd"/>
+      <w:r>
+        <w:t xml:space="preserve"> </w:t>
+      </w:r>
+      <w:proofErr w:type="spellStart"/>
+      <w:r>
+        <w:t>Path</w:t>
+      </w:r>
+      <w:proofErr w:type="spellEnd"/>
+      <w:r>
+        <w:t xml:space="preserve"> &gt; </w:t>
+      </w:r>
+      <w:proofErr w:type="spellStart"/>
+      <w:r>
+        <w:t>Libraries</w:t>
+      </w:r>
+      <w:proofErr w:type="spellEnd"/>
+      <w:r>
+        <w:t xml:space="preserve"> y añadir un Jar externo. Aquí tendremos que seleccionar el archivo servlet-api.jar que encontraremos en la ruta de </w:t>
+      </w:r>
+      <w:proofErr w:type="spellStart"/>
+      <w:r>
+        <w:t>tomcat</w:t>
+      </w:r>
+      <w:proofErr w:type="spellEnd"/>
+      <w:r>
+        <w:t xml:space="preserve"> dentro de la carpeta lib.</w:t>
       </w:r>
     </w:p>
     <w:p>
@@ -5193,16 +5408,80 @@
     </w:p>
     <w:p>
       <w:r>
-        <w:t>Además, tendremos que añadir el jdbc para MySQL que podremos descargar desde la red, o utilizar el que se ha enviado dentro del propio proyecto. Es muy importante comprobar estas rutas, ya que a veces se desconfiguran y la aplicación dará problemas con los métodos de request y response.</w:t>
+        <w:t xml:space="preserve">Además, tendremos que añadir el </w:t>
+      </w:r>
+      <w:proofErr w:type="spellStart"/>
+      <w:r>
+        <w:t>jdbc</w:t>
+      </w:r>
+      <w:proofErr w:type="spellEnd"/>
+      <w:r>
+        <w:t xml:space="preserve"> para MySQL que podremos descargar desde la red, o utilizar el que se ha enviado dentro del propio proyecto. Es muy importante comprobar estas rutas, ya que a veces se desconfiguran y la aplicación dará problemas con los métodos de </w:t>
+      </w:r>
+      <w:proofErr w:type="spellStart"/>
+      <w:r>
+        <w:t>request</w:t>
+      </w:r>
+      <w:proofErr w:type="spellEnd"/>
+      <w:r>
+        <w:t xml:space="preserve"> y response.</w:t>
       </w:r>
     </w:p>
     <w:p>
       <w:r>
-        <w:t xml:space="preserve">El siguiente paso será configurar el servidor para que este se pueda conectar a la base de datos. Para ello, tendremos que acceder a Run &gt; Run Configurations &gt; Tomcat v9.0 Server (o el </w:t>
+        <w:t xml:space="preserve">El siguiente paso será configurar el servidor para que este se pueda conectar a la base de datos. Para ello, tendremos que acceder a Run &gt; Run </w:t>
+      </w:r>
+      <w:proofErr w:type="spellStart"/>
+      <w:r>
+        <w:t>Configurations</w:t>
+      </w:r>
+      <w:proofErr w:type="spellEnd"/>
+      <w:r>
+        <w:t xml:space="preserve"> &gt; Tomcat v9.0 Server (o el </w:t>
       </w:r>
       <w:r>
         <w:lastRenderedPageBreak/>
-        <w:t>nombre que tenga) y aquí acceder a Classpath. En User Entries veremos dos jar, y será necesario que añadamos el mysql-connector para poder funcionar correctamente.</w:t>
+        <w:t xml:space="preserve">nombre que tenga) y aquí acceder a </w:t>
+      </w:r>
+      <w:proofErr w:type="spellStart"/>
+      <w:r>
+        <w:t>Classpath</w:t>
+      </w:r>
+      <w:proofErr w:type="spellEnd"/>
+      <w:r>
+        <w:t xml:space="preserve">. En </w:t>
+      </w:r>
+      <w:proofErr w:type="spellStart"/>
+      <w:r>
+        <w:t>User</w:t>
+      </w:r>
+      <w:proofErr w:type="spellEnd"/>
+      <w:r>
+        <w:t xml:space="preserve"> </w:t>
+      </w:r>
+      <w:proofErr w:type="spellStart"/>
+      <w:r>
+        <w:t>Entries</w:t>
+      </w:r>
+      <w:proofErr w:type="spellEnd"/>
+      <w:r>
+        <w:t xml:space="preserve"> veremos dos </w:t>
+      </w:r>
+      <w:proofErr w:type="spellStart"/>
+      <w:r>
+        <w:t>jar</w:t>
+      </w:r>
+      <w:proofErr w:type="spellEnd"/>
+      <w:r>
+        <w:t xml:space="preserve">, y será necesario que añadamos el </w:t>
+      </w:r>
+      <w:proofErr w:type="spellStart"/>
+      <w:r>
+        <w:t>mysql-connector</w:t>
+      </w:r>
+      <w:proofErr w:type="spellEnd"/>
+      <w:r>
+        <w:t xml:space="preserve"> para poder funcionar correctamente.</w:t>
       </w:r>
     </w:p>
     <w:p>
@@ -5255,7 +5534,23 @@
         <w:t>Como siguiente paso</w:t>
       </w:r>
       <w:r>
-        <w:t>, tendremos que ir al proyecto, acceder a la carpeta META-IND y crear un fichero que se llame context.xml. Este será el encargado de gestionar el pool de conexiones que vamos a crear dentro de la aplicación, así como de asociar el driver jdcb dentro de la aplicación utilizando el Contexto.</w:t>
+        <w:t xml:space="preserve">, tendremos que ir al proyecto, acceder a la carpeta META-IND y crear un fichero que se llame context.xml. Este será el encargado de gestionar el pool de conexiones que vamos a crear dentro de la aplicación, así como de asociar el </w:t>
+      </w:r>
+      <w:proofErr w:type="gramStart"/>
+      <w:r>
+        <w:t>driver</w:t>
+      </w:r>
+      <w:proofErr w:type="gramEnd"/>
+      <w:r>
+        <w:t xml:space="preserve"> </w:t>
+      </w:r>
+      <w:proofErr w:type="spellStart"/>
+      <w:r>
+        <w:t>jdcb</w:t>
+      </w:r>
+      <w:proofErr w:type="spellEnd"/>
+      <w:r>
+        <w:t xml:space="preserve"> dentro de la aplicación utilizando el Contexto.</w:t>
       </w:r>
     </w:p>
     <w:p>
@@ -5280,6 +5575,7 @@
         </w:rPr>
         <w:t>&lt;</w:t>
       </w:r>
+      <w:proofErr w:type="spellStart"/>
       <w:r>
         <w:rPr>
           <w:rFonts w:ascii="Consolas" w:hAnsi="Consolas" w:cs="Consolas"/>
@@ -5290,6 +5586,7 @@
         </w:rPr>
         <w:t>Context</w:t>
       </w:r>
+      <w:proofErr w:type="spellEnd"/>
       <w:r>
         <w:rPr>
           <w:rFonts w:ascii="Consolas" w:hAnsi="Consolas" w:cs="Consolas"/>
@@ -5298,6 +5595,7 @@
         </w:rPr>
         <w:t xml:space="preserve"> </w:t>
       </w:r>
+      <w:proofErr w:type="spellStart"/>
       <w:r>
         <w:rPr>
           <w:rFonts w:ascii="Consolas" w:hAnsi="Consolas" w:cs="Consolas"/>
@@ -5307,6 +5605,7 @@
         </w:rPr>
         <w:t>path</w:t>
       </w:r>
+      <w:proofErr w:type="spellEnd"/>
       <w:r>
         <w:rPr>
           <w:rFonts w:ascii="Consolas" w:hAnsi="Consolas" w:cs="Consolas"/>
@@ -5325,50 +5624,9 @@
           <w:sz w:val="20"/>
           <w:szCs w:val="20"/>
         </w:rPr>
-        <w:t>"/PracticaTiendaOnline"</w:t>
-      </w:r>
-      <w:r>
-        <w:rPr>
-          <w:rFonts w:ascii="Consolas" w:hAnsi="Consolas" w:cs="Consolas"/>
-          <w:sz w:val="20"/>
-          <w:szCs w:val="20"/>
-        </w:rPr>
-        <w:t xml:space="preserve"> </w:t>
-      </w:r>
-      <w:r>
-        <w:rPr>
-          <w:rFonts w:ascii="Consolas" w:hAnsi="Consolas" w:cs="Consolas"/>
-          <w:color w:val="7F007F"/>
-          <w:sz w:val="20"/>
-          <w:szCs w:val="20"/>
-        </w:rPr>
-        <w:t>docBase</w:t>
-      </w:r>
-      <w:r>
-        <w:rPr>
-          <w:rFonts w:ascii="Consolas" w:hAnsi="Consolas" w:cs="Consolas"/>
-          <w:sz w:val="20"/>
-          <w:szCs w:val="20"/>
-        </w:rPr>
-        <w:t xml:space="preserve"> </w:t>
-      </w:r>
-      <w:r>
-        <w:rPr>
-          <w:rFonts w:ascii="Consolas" w:hAnsi="Consolas" w:cs="Consolas"/>
-          <w:color w:val="000000"/>
-          <w:sz w:val="20"/>
-          <w:szCs w:val="20"/>
-        </w:rPr>
-        <w:t>=</w:t>
-      </w:r>
-      <w:r>
-        <w:rPr>
-          <w:rFonts w:ascii="Consolas" w:hAnsi="Consolas" w:cs="Consolas"/>
-          <w:sz w:val="20"/>
-          <w:szCs w:val="20"/>
-        </w:rPr>
-        <w:t xml:space="preserve"> </w:t>
-      </w:r>
+        <w:t>"/</w:t>
+      </w:r>
+      <w:proofErr w:type="spellStart"/>
       <w:r>
         <w:rPr>
           <w:rFonts w:ascii="Consolas" w:hAnsi="Consolas" w:cs="Consolas"/>
@@ -5378,34 +5636,9 @@
           <w:sz w:val="20"/>
           <w:szCs w:val="20"/>
         </w:rPr>
-        <w:t>"PracticaTiendaOnline"</w:t>
-      </w:r>
-      <w:r>
-        <w:rPr>
-          <w:rFonts w:ascii="Consolas" w:hAnsi="Consolas" w:cs="Consolas"/>
-          <w:sz w:val="20"/>
-          <w:szCs w:val="20"/>
-        </w:rPr>
-        <w:t xml:space="preserve"> </w:t>
-      </w:r>
-      <w:r>
-        <w:rPr>
-          <w:rFonts w:ascii="Consolas" w:hAnsi="Consolas" w:cs="Consolas"/>
-          <w:color w:val="7F007F"/>
-          <w:sz w:val="20"/>
-          <w:szCs w:val="20"/>
-        </w:rPr>
-        <w:t>debug</w:t>
-      </w:r>
-      <w:r>
-        <w:rPr>
-          <w:rFonts w:ascii="Consolas" w:hAnsi="Consolas" w:cs="Consolas"/>
-          <w:color w:val="000000"/>
-          <w:sz w:val="20"/>
-          <w:szCs w:val="20"/>
-        </w:rPr>
-        <w:t>=</w:t>
-      </w:r>
+        <w:t>PracticaTiendaOnline</w:t>
+      </w:r>
+      <w:proofErr w:type="spellEnd"/>
       <w:r>
         <w:rPr>
           <w:rFonts w:ascii="Consolas" w:hAnsi="Consolas" w:cs="Consolas"/>
@@ -5415,7 +5648,7 @@
           <w:sz w:val="20"/>
           <w:szCs w:val="20"/>
         </w:rPr>
-        <w:t>"5"</w:t>
+        <w:t>"</w:t>
       </w:r>
       <w:r>
         <w:rPr>
@@ -5425,6 +5658,7 @@
         </w:rPr>
         <w:t xml:space="preserve"> </w:t>
       </w:r>
+      <w:proofErr w:type="spellStart"/>
       <w:r>
         <w:rPr>
           <w:rFonts w:ascii="Consolas" w:hAnsi="Consolas" w:cs="Consolas"/>
@@ -5432,7 +5666,16 @@
           <w:sz w:val="20"/>
           <w:szCs w:val="20"/>
         </w:rPr>
-        <w:t>reloadable</w:t>
+        <w:t>docBase</w:t>
+      </w:r>
+      <w:proofErr w:type="spellEnd"/>
+      <w:r>
+        <w:rPr>
+          <w:rFonts w:ascii="Consolas" w:hAnsi="Consolas" w:cs="Consolas"/>
+          <w:sz w:val="20"/>
+          <w:szCs w:val="20"/>
+        </w:rPr>
+        <w:t xml:space="preserve"> </w:t>
       </w:r>
       <w:r>
         <w:rPr>
@@ -5442,6 +5685,14 @@
           <w:szCs w:val="20"/>
         </w:rPr>
         <w:t>=</w:t>
+      </w:r>
+      <w:r>
+        <w:rPr>
+          <w:rFonts w:ascii="Consolas" w:hAnsi="Consolas" w:cs="Consolas"/>
+          <w:sz w:val="20"/>
+          <w:szCs w:val="20"/>
+        </w:rPr>
+        <w:t xml:space="preserve"> </w:t>
       </w:r>
       <w:r>
         <w:rPr>
@@ -5452,34 +5703,9 @@
           <w:sz w:val="20"/>
           <w:szCs w:val="20"/>
         </w:rPr>
-        <w:t>"true"</w:t>
-      </w:r>
-      <w:r>
-        <w:rPr>
-          <w:rFonts w:ascii="Consolas" w:hAnsi="Consolas" w:cs="Consolas"/>
-          <w:sz w:val="20"/>
-          <w:szCs w:val="20"/>
-        </w:rPr>
-        <w:t xml:space="preserve"> </w:t>
-      </w:r>
-      <w:r>
-        <w:rPr>
-          <w:rFonts w:ascii="Consolas" w:hAnsi="Consolas" w:cs="Consolas"/>
-          <w:color w:val="7F007F"/>
-          <w:sz w:val="20"/>
-          <w:szCs w:val="20"/>
-        </w:rPr>
-        <w:t>crossContext</w:t>
-      </w:r>
-      <w:r>
-        <w:rPr>
-          <w:rFonts w:ascii="Consolas" w:hAnsi="Consolas" w:cs="Consolas"/>
-          <w:color w:val="000000"/>
-          <w:sz w:val="20"/>
-          <w:szCs w:val="20"/>
-        </w:rPr>
-        <w:t>=</w:t>
-      </w:r>
+        <w:t>"</w:t>
+      </w:r>
+      <w:proofErr w:type="spellStart"/>
       <w:r>
         <w:rPr>
           <w:rFonts w:ascii="Consolas" w:hAnsi="Consolas" w:cs="Consolas"/>
@@ -5489,84 +5715,9 @@
           <w:sz w:val="20"/>
           <w:szCs w:val="20"/>
         </w:rPr>
-        <w:t>"true"</w:t>
-      </w:r>
-      <w:r>
-        <w:rPr>
-          <w:rFonts w:ascii="Consolas" w:hAnsi="Consolas" w:cs="Consolas"/>
-          <w:color w:val="008080"/>
-          <w:sz w:val="20"/>
-          <w:szCs w:val="20"/>
-        </w:rPr>
-        <w:t>&gt;</w:t>
-      </w:r>
-    </w:p>
-    <w:p>
-      <w:pPr>
-        <w:autoSpaceDE w:val="0"/>
-        <w:autoSpaceDN w:val="0"/>
-        <w:adjustRightInd w:val="0"/>
-        <w:spacing w:after="0" w:line="240" w:lineRule="auto"/>
-        <w:ind w:left="1416"/>
-        <w:rPr>
-          <w:rFonts w:ascii="Consolas" w:hAnsi="Consolas" w:cs="Consolas"/>
-          <w:sz w:val="20"/>
-          <w:szCs w:val="20"/>
-        </w:rPr>
-      </w:pPr>
-      <w:r>
-        <w:rPr>
-          <w:rFonts w:ascii="Consolas" w:hAnsi="Consolas" w:cs="Consolas"/>
-          <w:color w:val="000000"/>
-          <w:sz w:val="20"/>
-          <w:szCs w:val="20"/>
-        </w:rPr>
-        <w:t xml:space="preserve">    </w:t>
-      </w:r>
-      <w:r>
-        <w:rPr>
-          <w:rFonts w:ascii="Consolas" w:hAnsi="Consolas" w:cs="Consolas"/>
-          <w:color w:val="008080"/>
-          <w:sz w:val="20"/>
-          <w:szCs w:val="20"/>
-        </w:rPr>
-        <w:t>&lt;</w:t>
-      </w:r>
-      <w:r>
-        <w:rPr>
-          <w:rFonts w:ascii="Consolas" w:hAnsi="Consolas" w:cs="Consolas"/>
-          <w:color w:val="3F7F7F"/>
-          <w:sz w:val="20"/>
-          <w:szCs w:val="20"/>
-        </w:rPr>
-        <w:t>Resource</w:t>
-      </w:r>
-      <w:r>
-        <w:rPr>
-          <w:rFonts w:ascii="Consolas" w:hAnsi="Consolas" w:cs="Consolas"/>
-          <w:sz w:val="20"/>
-          <w:szCs w:val="20"/>
-        </w:rPr>
-        <w:t xml:space="preserve"> </w:t>
-      </w:r>
-      <w:r>
-        <w:rPr>
-          <w:rFonts w:ascii="Consolas" w:hAnsi="Consolas" w:cs="Consolas"/>
-          <w:color w:val="7F007F"/>
-          <w:sz w:val="20"/>
-          <w:szCs w:val="20"/>
-        </w:rPr>
-        <w:t>name</w:t>
-      </w:r>
-      <w:r>
-        <w:rPr>
-          <w:rFonts w:ascii="Consolas" w:hAnsi="Consolas" w:cs="Consolas"/>
-          <w:color w:val="000000"/>
-          <w:sz w:val="20"/>
-          <w:szCs w:val="20"/>
-        </w:rPr>
-        <w:t>=</w:t>
-      </w:r>
+        <w:t>PracticaTiendaOnline</w:t>
+      </w:r>
+      <w:proofErr w:type="spellEnd"/>
       <w:r>
         <w:rPr>
           <w:rFonts w:ascii="Consolas" w:hAnsi="Consolas" w:cs="Consolas"/>
@@ -5576,7 +5727,7 @@
           <w:sz w:val="20"/>
           <w:szCs w:val="20"/>
         </w:rPr>
-        <w:t>"jdbc/miDataSource"</w:t>
+        <w:t>"</w:t>
       </w:r>
       <w:r>
         <w:rPr>
@@ -5586,6 +5737,7 @@
         </w:rPr>
         <w:t xml:space="preserve"> </w:t>
       </w:r>
+      <w:proofErr w:type="spellStart"/>
       <w:r>
         <w:rPr>
           <w:rFonts w:ascii="Consolas" w:hAnsi="Consolas" w:cs="Consolas"/>
@@ -5593,8 +5745,9 @@
           <w:sz w:val="20"/>
           <w:szCs w:val="20"/>
         </w:rPr>
-        <w:t>auth</w:t>
-      </w:r>
+        <w:t>debug</w:t>
+      </w:r>
+      <w:proofErr w:type="spellEnd"/>
       <w:r>
         <w:rPr>
           <w:rFonts w:ascii="Consolas" w:hAnsi="Consolas" w:cs="Consolas"/>
@@ -5613,7 +5766,7 @@
           <w:sz w:val="20"/>
           <w:szCs w:val="20"/>
         </w:rPr>
-        <w:t>"Container"</w:t>
+        <w:t>"5"</w:t>
       </w:r>
       <w:r>
         <w:rPr>
@@ -5623,6 +5776,7 @@
         </w:rPr>
         <w:t xml:space="preserve"> </w:t>
       </w:r>
+      <w:proofErr w:type="spellStart"/>
       <w:r>
         <w:rPr>
           <w:rFonts w:ascii="Consolas" w:hAnsi="Consolas" w:cs="Consolas"/>
@@ -5630,8 +5784,9 @@
           <w:sz w:val="20"/>
           <w:szCs w:val="20"/>
         </w:rPr>
-        <w:t>type</w:t>
-      </w:r>
+        <w:t>reloadable</w:t>
+      </w:r>
+      <w:proofErr w:type="spellEnd"/>
       <w:r>
         <w:rPr>
           <w:rFonts w:ascii="Consolas" w:hAnsi="Consolas" w:cs="Consolas"/>
@@ -5650,7 +5805,7 @@
           <w:sz w:val="20"/>
           <w:szCs w:val="20"/>
         </w:rPr>
-        <w:t>"javax.sql.DataSource"</w:t>
+        <w:t>"true"</w:t>
       </w:r>
       <w:r>
         <w:rPr>
@@ -5660,28 +5815,7 @@
         </w:rPr>
         <w:t xml:space="preserve"> </w:t>
       </w:r>
-    </w:p>
-    <w:p>
-      <w:pPr>
-        <w:autoSpaceDE w:val="0"/>
-        <w:autoSpaceDN w:val="0"/>
-        <w:adjustRightInd w:val="0"/>
-        <w:spacing w:after="0" w:line="240" w:lineRule="auto"/>
-        <w:ind w:left="1416"/>
-        <w:rPr>
-          <w:rFonts w:ascii="Consolas" w:hAnsi="Consolas" w:cs="Consolas"/>
-          <w:sz w:val="20"/>
-          <w:szCs w:val="20"/>
-        </w:rPr>
-      </w:pPr>
-      <w:r>
-        <w:rPr>
-          <w:rFonts w:ascii="Consolas" w:hAnsi="Consolas" w:cs="Consolas"/>
-          <w:sz w:val="20"/>
-          <w:szCs w:val="20"/>
-        </w:rPr>
-        <w:t xml:space="preserve">                </w:t>
-      </w:r>
+      <w:proofErr w:type="spellStart"/>
       <w:r>
         <w:rPr>
           <w:rFonts w:ascii="Consolas" w:hAnsi="Consolas" w:cs="Consolas"/>
@@ -5689,8 +5823,9 @@
           <w:sz w:val="20"/>
           <w:szCs w:val="20"/>
         </w:rPr>
-        <w:t>driverClassName</w:t>
-      </w:r>
+        <w:t>crossContext</w:t>
+      </w:r>
+      <w:proofErr w:type="spellEnd"/>
       <w:r>
         <w:rPr>
           <w:rFonts w:ascii="Consolas" w:hAnsi="Consolas" w:cs="Consolas"/>
@@ -5709,16 +5844,69 @@
           <w:sz w:val="20"/>
           <w:szCs w:val="20"/>
         </w:rPr>
-        <w:t>"com.mysql.jdbc.Driver"</w:t>
-      </w:r>
-      <w:r>
+        <w:t>"true"</w:t>
+      </w:r>
+      <w:r>
+        <w:rPr>
+          <w:rFonts w:ascii="Consolas" w:hAnsi="Consolas" w:cs="Consolas"/>
+          <w:color w:val="008080"/>
+          <w:sz w:val="20"/>
+          <w:szCs w:val="20"/>
+        </w:rPr>
+        <w:t>&gt;</w:t>
+      </w:r>
+    </w:p>
+    <w:p>
+      <w:pPr>
+        <w:autoSpaceDE w:val="0"/>
+        <w:autoSpaceDN w:val="0"/>
+        <w:adjustRightInd w:val="0"/>
+        <w:spacing w:after="0" w:line="240" w:lineRule="auto"/>
+        <w:ind w:left="1416"/>
         <w:rPr>
           <w:rFonts w:ascii="Consolas" w:hAnsi="Consolas" w:cs="Consolas"/>
           <w:sz w:val="20"/>
           <w:szCs w:val="20"/>
         </w:rPr>
+      </w:pPr>
+      <w:r>
+        <w:rPr>
+          <w:rFonts w:ascii="Consolas" w:hAnsi="Consolas" w:cs="Consolas"/>
+          <w:color w:val="000000"/>
+          <w:sz w:val="20"/>
+          <w:szCs w:val="20"/>
+        </w:rPr>
+        <w:t xml:space="preserve">    </w:t>
+      </w:r>
+      <w:r>
+        <w:rPr>
+          <w:rFonts w:ascii="Consolas" w:hAnsi="Consolas" w:cs="Consolas"/>
+          <w:color w:val="008080"/>
+          <w:sz w:val="20"/>
+          <w:szCs w:val="20"/>
+        </w:rPr>
+        <w:t>&lt;</w:t>
+      </w:r>
+      <w:proofErr w:type="spellStart"/>
+      <w:r>
+        <w:rPr>
+          <w:rFonts w:ascii="Consolas" w:hAnsi="Consolas" w:cs="Consolas"/>
+          <w:color w:val="3F7F7F"/>
+          <w:sz w:val="20"/>
+          <w:szCs w:val="20"/>
+        </w:rPr>
+        <w:t>Resource</w:t>
+      </w:r>
+      <w:proofErr w:type="spellEnd"/>
+      <w:r>
+        <w:rPr>
+          <w:rFonts w:ascii="Consolas" w:hAnsi="Consolas" w:cs="Consolas"/>
+          <w:sz w:val="20"/>
+          <w:szCs w:val="20"/>
+        </w:rPr>
         <w:t xml:space="preserve"> </w:t>
       </w:r>
+      <w:proofErr w:type="spellStart"/>
       <w:r>
         <w:rPr>
           <w:rFonts w:ascii="Consolas" w:hAnsi="Consolas" w:cs="Consolas"/>
@@ -5726,8 +5914,9 @@
           <w:sz w:val="20"/>
           <w:szCs w:val="20"/>
         </w:rPr>
-        <w:t>maxActive</w:t>
-      </w:r>
+        <w:t>name</w:t>
+      </w:r>
+      <w:proofErr w:type="spellEnd"/>
       <w:r>
         <w:rPr>
           <w:rFonts w:ascii="Consolas" w:hAnsi="Consolas" w:cs="Consolas"/>
@@ -5746,34 +5935,9 @@
           <w:sz w:val="20"/>
           <w:szCs w:val="20"/>
         </w:rPr>
-        <w:t>"100"</w:t>
-      </w:r>
-      <w:r>
-        <w:rPr>
-          <w:rFonts w:ascii="Consolas" w:hAnsi="Consolas" w:cs="Consolas"/>
-          <w:sz w:val="20"/>
-          <w:szCs w:val="20"/>
-        </w:rPr>
-        <w:t xml:space="preserve"> </w:t>
-      </w:r>
-      <w:r>
-        <w:rPr>
-          <w:rFonts w:ascii="Consolas" w:hAnsi="Consolas" w:cs="Consolas"/>
-          <w:color w:val="7F007F"/>
-          <w:sz w:val="20"/>
-          <w:szCs w:val="20"/>
-        </w:rPr>
-        <w:t>maxIdle</w:t>
-      </w:r>
-      <w:r>
-        <w:rPr>
-          <w:rFonts w:ascii="Consolas" w:hAnsi="Consolas" w:cs="Consolas"/>
-          <w:color w:val="000000"/>
-          <w:sz w:val="20"/>
-          <w:szCs w:val="20"/>
-        </w:rPr>
-        <w:t>=</w:t>
-      </w:r>
+        <w:t>"</w:t>
+      </w:r>
+      <w:proofErr w:type="spellStart"/>
       <w:r>
         <w:rPr>
           <w:rFonts w:ascii="Consolas" w:hAnsi="Consolas" w:cs="Consolas"/>
@@ -5783,34 +5947,9 @@
           <w:sz w:val="20"/>
           <w:szCs w:val="20"/>
         </w:rPr>
-        <w:t>"30"</w:t>
-      </w:r>
-      <w:r>
-        <w:rPr>
-          <w:rFonts w:ascii="Consolas" w:hAnsi="Consolas" w:cs="Consolas"/>
-          <w:sz w:val="20"/>
-          <w:szCs w:val="20"/>
-        </w:rPr>
-        <w:t xml:space="preserve"> </w:t>
-      </w:r>
-      <w:r>
-        <w:rPr>
-          <w:rFonts w:ascii="Consolas" w:hAnsi="Consolas" w:cs="Consolas"/>
-          <w:color w:val="7F007F"/>
-          <w:sz w:val="20"/>
-          <w:szCs w:val="20"/>
-        </w:rPr>
-        <w:t>maxWait</w:t>
-      </w:r>
-      <w:r>
-        <w:rPr>
-          <w:rFonts w:ascii="Consolas" w:hAnsi="Consolas" w:cs="Consolas"/>
-          <w:color w:val="000000"/>
-          <w:sz w:val="20"/>
-          <w:szCs w:val="20"/>
-        </w:rPr>
-        <w:t>=</w:t>
-      </w:r>
+        <w:t>jdbc</w:t>
+      </w:r>
+      <w:proofErr w:type="spellEnd"/>
       <w:r>
         <w:rPr>
           <w:rFonts w:ascii="Consolas" w:hAnsi="Consolas" w:cs="Consolas"/>
@@ -5820,34 +5959,9 @@
           <w:sz w:val="20"/>
           <w:szCs w:val="20"/>
         </w:rPr>
-        <w:t>"10000"</w:t>
-      </w:r>
-      <w:r>
-        <w:rPr>
-          <w:rFonts w:ascii="Consolas" w:hAnsi="Consolas" w:cs="Consolas"/>
-          <w:sz w:val="20"/>
-          <w:szCs w:val="20"/>
-        </w:rPr>
-        <w:t xml:space="preserve"> </w:t>
-      </w:r>
-      <w:r>
-        <w:rPr>
-          <w:rFonts w:ascii="Consolas" w:hAnsi="Consolas" w:cs="Consolas"/>
-          <w:color w:val="7F007F"/>
-          <w:sz w:val="20"/>
-          <w:szCs w:val="20"/>
-        </w:rPr>
-        <w:t>username</w:t>
-      </w:r>
-      <w:r>
-        <w:rPr>
-          <w:rFonts w:ascii="Consolas" w:hAnsi="Consolas" w:cs="Consolas"/>
-          <w:color w:val="000000"/>
-          <w:sz w:val="20"/>
-          <w:szCs w:val="20"/>
-        </w:rPr>
-        <w:t>=</w:t>
-      </w:r>
+        <w:t>/</w:t>
+      </w:r>
+      <w:proofErr w:type="spellStart"/>
       <w:r>
         <w:rPr>
           <w:rFonts w:ascii="Consolas" w:hAnsi="Consolas" w:cs="Consolas"/>
@@ -5857,34 +5971,9 @@
           <w:sz w:val="20"/>
           <w:szCs w:val="20"/>
         </w:rPr>
-        <w:t>"root"</w:t>
-      </w:r>
-      <w:r>
-        <w:rPr>
-          <w:rFonts w:ascii="Consolas" w:hAnsi="Consolas" w:cs="Consolas"/>
-          <w:sz w:val="20"/>
-          <w:szCs w:val="20"/>
-        </w:rPr>
-        <w:t xml:space="preserve"> </w:t>
-      </w:r>
-      <w:r>
-        <w:rPr>
-          <w:rFonts w:ascii="Consolas" w:hAnsi="Consolas" w:cs="Consolas"/>
-          <w:color w:val="7F007F"/>
-          <w:sz w:val="20"/>
-          <w:szCs w:val="20"/>
-        </w:rPr>
-        <w:t>password</w:t>
-      </w:r>
-      <w:r>
-        <w:rPr>
-          <w:rFonts w:ascii="Consolas" w:hAnsi="Consolas" w:cs="Consolas"/>
-          <w:color w:val="000000"/>
-          <w:sz w:val="20"/>
-          <w:szCs w:val="20"/>
-        </w:rPr>
-        <w:t>=</w:t>
-      </w:r>
+        <w:t>miDataSource</w:t>
+      </w:r>
+      <w:proofErr w:type="spellEnd"/>
       <w:r>
         <w:rPr>
           <w:rFonts w:ascii="Consolas" w:hAnsi="Consolas" w:cs="Consolas"/>
@@ -5894,7 +5983,7 @@
           <w:sz w:val="20"/>
           <w:szCs w:val="20"/>
         </w:rPr>
-        <w:t>""</w:t>
+        <w:t>"</w:t>
       </w:r>
       <w:r>
         <w:rPr>
@@ -5904,28 +5993,7 @@
         </w:rPr>
         <w:t xml:space="preserve"> </w:t>
       </w:r>
-    </w:p>
-    <w:p>
-      <w:pPr>
-        <w:autoSpaceDE w:val="0"/>
-        <w:autoSpaceDN w:val="0"/>
-        <w:adjustRightInd w:val="0"/>
-        <w:spacing w:after="0" w:line="240" w:lineRule="auto"/>
-        <w:ind w:left="1416"/>
-        <w:rPr>
-          <w:rFonts w:ascii="Consolas" w:hAnsi="Consolas" w:cs="Consolas"/>
-          <w:sz w:val="20"/>
-          <w:szCs w:val="20"/>
-        </w:rPr>
-      </w:pPr>
-      <w:r>
-        <w:rPr>
-          <w:rFonts w:ascii="Consolas" w:hAnsi="Consolas" w:cs="Consolas"/>
-          <w:sz w:val="20"/>
-          <w:szCs w:val="20"/>
-        </w:rPr>
-        <w:t xml:space="preserve">                </w:t>
-      </w:r>
+      <w:proofErr w:type="spellStart"/>
       <w:r>
         <w:rPr>
           <w:rFonts w:ascii="Consolas" w:hAnsi="Consolas" w:cs="Consolas"/>
@@ -5933,8 +6001,9 @@
           <w:sz w:val="20"/>
           <w:szCs w:val="20"/>
         </w:rPr>
-        <w:t>url</w:t>
-      </w:r>
+        <w:t>auth</w:t>
+      </w:r>
+      <w:proofErr w:type="spellEnd"/>
       <w:r>
         <w:rPr>
           <w:rFonts w:ascii="Consolas" w:hAnsi="Consolas" w:cs="Consolas"/>
@@ -5943,14 +6012,6 @@
           <w:szCs w:val="20"/>
         </w:rPr>
         <w:t>=</w:t>
-      </w:r>
-      <w:r>
-        <w:rPr>
-          <w:rFonts w:ascii="Consolas" w:hAnsi="Consolas" w:cs="Consolas"/>
-          <w:sz w:val="20"/>
-          <w:szCs w:val="20"/>
-        </w:rPr>
-        <w:t xml:space="preserve"> </w:t>
       </w:r>
       <w:r>
         <w:rPr>
@@ -5961,7 +6022,508 @@
           <w:sz w:val="20"/>
           <w:szCs w:val="20"/>
         </w:rPr>
-        <w:t>"jdbc:mysql://localhost/accesodatos"</w:t>
+        <w:t>"Container"</w:t>
+      </w:r>
+      <w:r>
+        <w:rPr>
+          <w:rFonts w:ascii="Consolas" w:hAnsi="Consolas" w:cs="Consolas"/>
+          <w:sz w:val="20"/>
+          <w:szCs w:val="20"/>
+        </w:rPr>
+        <w:t xml:space="preserve"> </w:t>
+      </w:r>
+      <w:proofErr w:type="spellStart"/>
+      <w:r>
+        <w:rPr>
+          <w:rFonts w:ascii="Consolas" w:hAnsi="Consolas" w:cs="Consolas"/>
+          <w:color w:val="7F007F"/>
+          <w:sz w:val="20"/>
+          <w:szCs w:val="20"/>
+        </w:rPr>
+        <w:t>type</w:t>
+      </w:r>
+      <w:proofErr w:type="spellEnd"/>
+      <w:r>
+        <w:rPr>
+          <w:rFonts w:ascii="Consolas" w:hAnsi="Consolas" w:cs="Consolas"/>
+          <w:color w:val="000000"/>
+          <w:sz w:val="20"/>
+          <w:szCs w:val="20"/>
+        </w:rPr>
+        <w:t>=</w:t>
+      </w:r>
+      <w:r>
+        <w:rPr>
+          <w:rFonts w:ascii="Consolas" w:hAnsi="Consolas" w:cs="Consolas"/>
+          <w:i/>
+          <w:iCs/>
+          <w:color w:val="2A00FF"/>
+          <w:sz w:val="20"/>
+          <w:szCs w:val="20"/>
+        </w:rPr>
+        <w:t>"</w:t>
+      </w:r>
+      <w:proofErr w:type="spellStart"/>
+      <w:proofErr w:type="gramStart"/>
+      <w:r>
+        <w:rPr>
+          <w:rFonts w:ascii="Consolas" w:hAnsi="Consolas" w:cs="Consolas"/>
+          <w:i/>
+          <w:iCs/>
+          <w:color w:val="2A00FF"/>
+          <w:sz w:val="20"/>
+          <w:szCs w:val="20"/>
+        </w:rPr>
+        <w:t>javax.sql.DataSource</w:t>
+      </w:r>
+      <w:proofErr w:type="spellEnd"/>
+      <w:proofErr w:type="gramEnd"/>
+      <w:r>
+        <w:rPr>
+          <w:rFonts w:ascii="Consolas" w:hAnsi="Consolas" w:cs="Consolas"/>
+          <w:i/>
+          <w:iCs/>
+          <w:color w:val="2A00FF"/>
+          <w:sz w:val="20"/>
+          <w:szCs w:val="20"/>
+        </w:rPr>
+        <w:t>"</w:t>
+      </w:r>
+      <w:r>
+        <w:rPr>
+          <w:rFonts w:ascii="Consolas" w:hAnsi="Consolas" w:cs="Consolas"/>
+          <w:sz w:val="20"/>
+          <w:szCs w:val="20"/>
+        </w:rPr>
+        <w:t xml:space="preserve"> </w:t>
+      </w:r>
+    </w:p>
+    <w:p>
+      <w:pPr>
+        <w:autoSpaceDE w:val="0"/>
+        <w:autoSpaceDN w:val="0"/>
+        <w:adjustRightInd w:val="0"/>
+        <w:spacing w:after="0" w:line="240" w:lineRule="auto"/>
+        <w:ind w:left="1416"/>
+        <w:rPr>
+          <w:rFonts w:ascii="Consolas" w:hAnsi="Consolas" w:cs="Consolas"/>
+          <w:sz w:val="20"/>
+          <w:szCs w:val="20"/>
+        </w:rPr>
+      </w:pPr>
+      <w:r>
+        <w:rPr>
+          <w:rFonts w:ascii="Consolas" w:hAnsi="Consolas" w:cs="Consolas"/>
+          <w:sz w:val="20"/>
+          <w:szCs w:val="20"/>
+        </w:rPr>
+        <w:t xml:space="preserve">                </w:t>
+      </w:r>
+      <w:proofErr w:type="spellStart"/>
+      <w:r>
+        <w:rPr>
+          <w:rFonts w:ascii="Consolas" w:hAnsi="Consolas" w:cs="Consolas"/>
+          <w:color w:val="7F007F"/>
+          <w:sz w:val="20"/>
+          <w:szCs w:val="20"/>
+        </w:rPr>
+        <w:t>driverClassName</w:t>
+      </w:r>
+      <w:proofErr w:type="spellEnd"/>
+      <w:r>
+        <w:rPr>
+          <w:rFonts w:ascii="Consolas" w:hAnsi="Consolas" w:cs="Consolas"/>
+          <w:color w:val="000000"/>
+          <w:sz w:val="20"/>
+          <w:szCs w:val="20"/>
+        </w:rPr>
+        <w:t>=</w:t>
+      </w:r>
+      <w:r>
+        <w:rPr>
+          <w:rFonts w:ascii="Consolas" w:hAnsi="Consolas" w:cs="Consolas"/>
+          <w:i/>
+          <w:iCs/>
+          <w:color w:val="2A00FF"/>
+          <w:sz w:val="20"/>
+          <w:szCs w:val="20"/>
+        </w:rPr>
+        <w:t>"</w:t>
+      </w:r>
+      <w:proofErr w:type="spellStart"/>
+      <w:proofErr w:type="gramStart"/>
+      <w:r>
+        <w:rPr>
+          <w:rFonts w:ascii="Consolas" w:hAnsi="Consolas" w:cs="Consolas"/>
+          <w:i/>
+          <w:iCs/>
+          <w:color w:val="2A00FF"/>
+          <w:sz w:val="20"/>
+          <w:szCs w:val="20"/>
+        </w:rPr>
+        <w:t>com.mysql</w:t>
+      </w:r>
+      <w:proofErr w:type="gramEnd"/>
+      <w:r>
+        <w:rPr>
+          <w:rFonts w:ascii="Consolas" w:hAnsi="Consolas" w:cs="Consolas"/>
+          <w:i/>
+          <w:iCs/>
+          <w:color w:val="2A00FF"/>
+          <w:sz w:val="20"/>
+          <w:szCs w:val="20"/>
+        </w:rPr>
+        <w:t>.jdbc.Driver</w:t>
+      </w:r>
+      <w:proofErr w:type="spellEnd"/>
+      <w:r>
+        <w:rPr>
+          <w:rFonts w:ascii="Consolas" w:hAnsi="Consolas" w:cs="Consolas"/>
+          <w:i/>
+          <w:iCs/>
+          <w:color w:val="2A00FF"/>
+          <w:sz w:val="20"/>
+          <w:szCs w:val="20"/>
+        </w:rPr>
+        <w:t>"</w:t>
+      </w:r>
+      <w:r>
+        <w:rPr>
+          <w:rFonts w:ascii="Consolas" w:hAnsi="Consolas" w:cs="Consolas"/>
+          <w:sz w:val="20"/>
+          <w:szCs w:val="20"/>
+        </w:rPr>
+        <w:t xml:space="preserve"> </w:t>
+      </w:r>
+      <w:proofErr w:type="spellStart"/>
+      <w:r>
+        <w:rPr>
+          <w:rFonts w:ascii="Consolas" w:hAnsi="Consolas" w:cs="Consolas"/>
+          <w:color w:val="7F007F"/>
+          <w:sz w:val="20"/>
+          <w:szCs w:val="20"/>
+        </w:rPr>
+        <w:t>maxActive</w:t>
+      </w:r>
+      <w:proofErr w:type="spellEnd"/>
+      <w:r>
+        <w:rPr>
+          <w:rFonts w:ascii="Consolas" w:hAnsi="Consolas" w:cs="Consolas"/>
+          <w:color w:val="000000"/>
+          <w:sz w:val="20"/>
+          <w:szCs w:val="20"/>
+        </w:rPr>
+        <w:t>=</w:t>
+      </w:r>
+      <w:r>
+        <w:rPr>
+          <w:rFonts w:ascii="Consolas" w:hAnsi="Consolas" w:cs="Consolas"/>
+          <w:i/>
+          <w:iCs/>
+          <w:color w:val="2A00FF"/>
+          <w:sz w:val="20"/>
+          <w:szCs w:val="20"/>
+        </w:rPr>
+        <w:t>"100"</w:t>
+      </w:r>
+      <w:r>
+        <w:rPr>
+          <w:rFonts w:ascii="Consolas" w:hAnsi="Consolas" w:cs="Consolas"/>
+          <w:sz w:val="20"/>
+          <w:szCs w:val="20"/>
+        </w:rPr>
+        <w:t xml:space="preserve"> </w:t>
+      </w:r>
+      <w:proofErr w:type="spellStart"/>
+      <w:r>
+        <w:rPr>
+          <w:rFonts w:ascii="Consolas" w:hAnsi="Consolas" w:cs="Consolas"/>
+          <w:color w:val="7F007F"/>
+          <w:sz w:val="20"/>
+          <w:szCs w:val="20"/>
+        </w:rPr>
+        <w:t>maxIdle</w:t>
+      </w:r>
+      <w:proofErr w:type="spellEnd"/>
+      <w:r>
+        <w:rPr>
+          <w:rFonts w:ascii="Consolas" w:hAnsi="Consolas" w:cs="Consolas"/>
+          <w:color w:val="000000"/>
+          <w:sz w:val="20"/>
+          <w:szCs w:val="20"/>
+        </w:rPr>
+        <w:t>=</w:t>
+      </w:r>
+      <w:r>
+        <w:rPr>
+          <w:rFonts w:ascii="Consolas" w:hAnsi="Consolas" w:cs="Consolas"/>
+          <w:i/>
+          <w:iCs/>
+          <w:color w:val="2A00FF"/>
+          <w:sz w:val="20"/>
+          <w:szCs w:val="20"/>
+        </w:rPr>
+        <w:t>"30"</w:t>
+      </w:r>
+      <w:r>
+        <w:rPr>
+          <w:rFonts w:ascii="Consolas" w:hAnsi="Consolas" w:cs="Consolas"/>
+          <w:sz w:val="20"/>
+          <w:szCs w:val="20"/>
+        </w:rPr>
+        <w:t xml:space="preserve"> </w:t>
+      </w:r>
+      <w:proofErr w:type="spellStart"/>
+      <w:r>
+        <w:rPr>
+          <w:rFonts w:ascii="Consolas" w:hAnsi="Consolas" w:cs="Consolas"/>
+          <w:color w:val="7F007F"/>
+          <w:sz w:val="20"/>
+          <w:szCs w:val="20"/>
+        </w:rPr>
+        <w:t>maxWait</w:t>
+      </w:r>
+      <w:proofErr w:type="spellEnd"/>
+      <w:r>
+        <w:rPr>
+          <w:rFonts w:ascii="Consolas" w:hAnsi="Consolas" w:cs="Consolas"/>
+          <w:color w:val="000000"/>
+          <w:sz w:val="20"/>
+          <w:szCs w:val="20"/>
+        </w:rPr>
+        <w:t>=</w:t>
+      </w:r>
+      <w:r>
+        <w:rPr>
+          <w:rFonts w:ascii="Consolas" w:hAnsi="Consolas" w:cs="Consolas"/>
+          <w:i/>
+          <w:iCs/>
+          <w:color w:val="2A00FF"/>
+          <w:sz w:val="20"/>
+          <w:szCs w:val="20"/>
+        </w:rPr>
+        <w:t>"10000"</w:t>
+      </w:r>
+      <w:r>
+        <w:rPr>
+          <w:rFonts w:ascii="Consolas" w:hAnsi="Consolas" w:cs="Consolas"/>
+          <w:sz w:val="20"/>
+          <w:szCs w:val="20"/>
+        </w:rPr>
+        <w:t xml:space="preserve"> </w:t>
+      </w:r>
+      <w:proofErr w:type="spellStart"/>
+      <w:r>
+        <w:rPr>
+          <w:rFonts w:ascii="Consolas" w:hAnsi="Consolas" w:cs="Consolas"/>
+          <w:color w:val="7F007F"/>
+          <w:sz w:val="20"/>
+          <w:szCs w:val="20"/>
+        </w:rPr>
+        <w:t>username</w:t>
+      </w:r>
+      <w:proofErr w:type="spellEnd"/>
+      <w:r>
+        <w:rPr>
+          <w:rFonts w:ascii="Consolas" w:hAnsi="Consolas" w:cs="Consolas"/>
+          <w:color w:val="000000"/>
+          <w:sz w:val="20"/>
+          <w:szCs w:val="20"/>
+        </w:rPr>
+        <w:t>=</w:t>
+      </w:r>
+      <w:r>
+        <w:rPr>
+          <w:rFonts w:ascii="Consolas" w:hAnsi="Consolas" w:cs="Consolas"/>
+          <w:i/>
+          <w:iCs/>
+          <w:color w:val="2A00FF"/>
+          <w:sz w:val="20"/>
+          <w:szCs w:val="20"/>
+        </w:rPr>
+        <w:t>"</w:t>
+      </w:r>
+      <w:proofErr w:type="spellStart"/>
+      <w:r>
+        <w:rPr>
+          <w:rFonts w:ascii="Consolas" w:hAnsi="Consolas" w:cs="Consolas"/>
+          <w:i/>
+          <w:iCs/>
+          <w:color w:val="2A00FF"/>
+          <w:sz w:val="20"/>
+          <w:szCs w:val="20"/>
+        </w:rPr>
+        <w:t>root</w:t>
+      </w:r>
+      <w:proofErr w:type="spellEnd"/>
+      <w:r>
+        <w:rPr>
+          <w:rFonts w:ascii="Consolas" w:hAnsi="Consolas" w:cs="Consolas"/>
+          <w:i/>
+          <w:iCs/>
+          <w:color w:val="2A00FF"/>
+          <w:sz w:val="20"/>
+          <w:szCs w:val="20"/>
+        </w:rPr>
+        <w:t>"</w:t>
+      </w:r>
+      <w:r>
+        <w:rPr>
+          <w:rFonts w:ascii="Consolas" w:hAnsi="Consolas" w:cs="Consolas"/>
+          <w:sz w:val="20"/>
+          <w:szCs w:val="20"/>
+        </w:rPr>
+        <w:t xml:space="preserve"> </w:t>
+      </w:r>
+      <w:proofErr w:type="spellStart"/>
+      <w:r>
+        <w:rPr>
+          <w:rFonts w:ascii="Consolas" w:hAnsi="Consolas" w:cs="Consolas"/>
+          <w:color w:val="7F007F"/>
+          <w:sz w:val="20"/>
+          <w:szCs w:val="20"/>
+        </w:rPr>
+        <w:t>password</w:t>
+      </w:r>
+      <w:proofErr w:type="spellEnd"/>
+      <w:r>
+        <w:rPr>
+          <w:rFonts w:ascii="Consolas" w:hAnsi="Consolas" w:cs="Consolas"/>
+          <w:color w:val="000000"/>
+          <w:sz w:val="20"/>
+          <w:szCs w:val="20"/>
+        </w:rPr>
+        <w:t>=</w:t>
+      </w:r>
+      <w:r>
+        <w:rPr>
+          <w:rFonts w:ascii="Consolas" w:hAnsi="Consolas" w:cs="Consolas"/>
+          <w:i/>
+          <w:iCs/>
+          <w:color w:val="2A00FF"/>
+          <w:sz w:val="20"/>
+          <w:szCs w:val="20"/>
+        </w:rPr>
+        <w:t>""</w:t>
+      </w:r>
+      <w:r>
+        <w:rPr>
+          <w:rFonts w:ascii="Consolas" w:hAnsi="Consolas" w:cs="Consolas"/>
+          <w:sz w:val="20"/>
+          <w:szCs w:val="20"/>
+        </w:rPr>
+        <w:t xml:space="preserve"> </w:t>
+      </w:r>
+    </w:p>
+    <w:p>
+      <w:pPr>
+        <w:autoSpaceDE w:val="0"/>
+        <w:autoSpaceDN w:val="0"/>
+        <w:adjustRightInd w:val="0"/>
+        <w:spacing w:after="0" w:line="240" w:lineRule="auto"/>
+        <w:ind w:left="1416"/>
+        <w:rPr>
+          <w:rFonts w:ascii="Consolas" w:hAnsi="Consolas" w:cs="Consolas"/>
+          <w:sz w:val="20"/>
+          <w:szCs w:val="20"/>
+        </w:rPr>
+      </w:pPr>
+      <w:r>
+        <w:rPr>
+          <w:rFonts w:ascii="Consolas" w:hAnsi="Consolas" w:cs="Consolas"/>
+          <w:sz w:val="20"/>
+          <w:szCs w:val="20"/>
+        </w:rPr>
+        <w:t xml:space="preserve">                </w:t>
+      </w:r>
+      <w:proofErr w:type="spellStart"/>
+      <w:r>
+        <w:rPr>
+          <w:rFonts w:ascii="Consolas" w:hAnsi="Consolas" w:cs="Consolas"/>
+          <w:color w:val="7F007F"/>
+          <w:sz w:val="20"/>
+          <w:szCs w:val="20"/>
+        </w:rPr>
+        <w:t>url</w:t>
+      </w:r>
+      <w:proofErr w:type="spellEnd"/>
+      <w:r>
+        <w:rPr>
+          <w:rFonts w:ascii="Consolas" w:hAnsi="Consolas" w:cs="Consolas"/>
+          <w:color w:val="000000"/>
+          <w:sz w:val="20"/>
+          <w:szCs w:val="20"/>
+        </w:rPr>
+        <w:t>=</w:t>
+      </w:r>
+      <w:r>
+        <w:rPr>
+          <w:rFonts w:ascii="Consolas" w:hAnsi="Consolas" w:cs="Consolas"/>
+          <w:sz w:val="20"/>
+          <w:szCs w:val="20"/>
+        </w:rPr>
+        <w:t xml:space="preserve"> </w:t>
+      </w:r>
+      <w:r>
+        <w:rPr>
+          <w:rFonts w:ascii="Consolas" w:hAnsi="Consolas" w:cs="Consolas"/>
+          <w:i/>
+          <w:iCs/>
+          <w:color w:val="2A00FF"/>
+          <w:sz w:val="20"/>
+          <w:szCs w:val="20"/>
+        </w:rPr>
+        <w:t>"</w:t>
+      </w:r>
+      <w:proofErr w:type="spellStart"/>
+      <w:proofErr w:type="gramStart"/>
+      <w:r>
+        <w:rPr>
+          <w:rFonts w:ascii="Consolas" w:hAnsi="Consolas" w:cs="Consolas"/>
+          <w:i/>
+          <w:iCs/>
+          <w:color w:val="2A00FF"/>
+          <w:sz w:val="20"/>
+          <w:szCs w:val="20"/>
+        </w:rPr>
+        <w:t>jdbc:mysql</w:t>
+      </w:r>
+      <w:proofErr w:type="spellEnd"/>
+      <w:r>
+        <w:rPr>
+          <w:rFonts w:ascii="Consolas" w:hAnsi="Consolas" w:cs="Consolas"/>
+          <w:i/>
+          <w:iCs/>
+          <w:color w:val="2A00FF"/>
+          <w:sz w:val="20"/>
+          <w:szCs w:val="20"/>
+        </w:rPr>
+        <w:t>://localhost/</w:t>
+      </w:r>
+      <w:proofErr w:type="spellStart"/>
+      <w:r>
+        <w:rPr>
+          <w:rFonts w:ascii="Consolas" w:hAnsi="Consolas" w:cs="Consolas"/>
+          <w:i/>
+          <w:iCs/>
+          <w:color w:val="2A00FF"/>
+          <w:sz w:val="20"/>
+          <w:szCs w:val="20"/>
+        </w:rPr>
+        <w:t>accesodatos</w:t>
+      </w:r>
+      <w:proofErr w:type="spellEnd"/>
+      <w:proofErr w:type="gramEnd"/>
+      <w:r>
+        <w:rPr>
+          <w:rFonts w:ascii="Consolas" w:hAnsi="Consolas" w:cs="Consolas"/>
+          <w:i/>
+          <w:iCs/>
+          <w:color w:val="2A00FF"/>
+          <w:sz w:val="20"/>
+          <w:szCs w:val="20"/>
+        </w:rPr>
+        <w:t>"</w:t>
       </w:r>
       <w:r>
         <w:rPr>
@@ -6000,6 +6562,7 @@
         </w:rPr>
         <w:t>&lt;/</w:t>
       </w:r>
+      <w:proofErr w:type="spellStart"/>
       <w:r>
         <w:rPr>
           <w:rFonts w:ascii="Consolas" w:hAnsi="Consolas" w:cs="Consolas"/>
@@ -6010,6 +6573,7 @@
         </w:rPr>
         <w:t>Context</w:t>
       </w:r>
+      <w:proofErr w:type="spellEnd"/>
       <w:r>
         <w:rPr>
           <w:rFonts w:ascii="Consolas" w:hAnsi="Consolas" w:cs="Consolas"/>
@@ -6156,30 +6720,32 @@
       <w:r>
         <w:t>Compra de los productos que hayamos seleccionado.</w:t>
       </w:r>
+      <w:bookmarkStart w:id="8" w:name="_GoBack"/>
+      <w:bookmarkEnd w:id="8"/>
     </w:p>
     <w:p>
       <w:r>
         <w:t>Se trata de una Tienda simple, pero con las características básicas para que cualquier usuario pueda encontrar el producto que desee. Esto además permite la futura adaptación a las tendencias y necesidades del mercado para hacer de nuestra tienda la mejor posible, con una evolución continua.</w:t>
       </w:r>
-      <w:bookmarkStart w:id="8" w:name="_Toc20397823"/>
+      <w:bookmarkStart w:id="9" w:name="_Toc20397823"/>
       <w:bookmarkEnd w:id="7"/>
     </w:p>
     <w:p>
       <w:pPr>
         <w:pStyle w:val="Ttulo1"/>
       </w:pPr>
-      <w:bookmarkStart w:id="9" w:name="_Toc28198299"/>
+      <w:bookmarkStart w:id="10" w:name="_Toc28198299"/>
       <w:r>
         <w:t>5</w:t>
       </w:r>
       <w:r>
         <w:t xml:space="preserve">. </w:t>
       </w:r>
-      <w:bookmarkEnd w:id="8"/>
+      <w:bookmarkEnd w:id="9"/>
       <w:r>
         <w:t>Características extra de la Tienda Online</w:t>
       </w:r>
-      <w:bookmarkEnd w:id="9"/>
+      <w:bookmarkEnd w:id="10"/>
     </w:p>
     <w:p>
       <w:pPr>
@@ -6190,7 +6756,15 @@
         </w:numPr>
       </w:pPr>
       <w:r>
-        <w:t>Mensaje de bienvenida dentro de Index.jsp agradeciendo la visita y confianza del usuario.</w:t>
+        <w:t xml:space="preserve">Mensaje de bienvenida dentro de </w:t>
+      </w:r>
+      <w:proofErr w:type="spellStart"/>
+      <w:r>
+        <w:t>Index.jsp</w:t>
+      </w:r>
+      <w:proofErr w:type="spellEnd"/>
+      <w:r>
+        <w:t xml:space="preserve"> agradeciendo la visita y confianza del usuario.</w:t>
       </w:r>
     </w:p>
     <w:p>
@@ -6253,7 +6827,15 @@
         </w:numPr>
       </w:pPr>
       <w:r>
-        <w:t>Centrado de los botones de Index.jsp, formulario de Inicio de sesión/Registro, Selección de producto y visualización de la tabla que representa el carrito del usuario.</w:t>
+        <w:t xml:space="preserve">Centrado de los botones de </w:t>
+      </w:r>
+      <w:proofErr w:type="spellStart"/>
+      <w:r>
+        <w:t>Index.jsp</w:t>
+      </w:r>
+      <w:proofErr w:type="spellEnd"/>
+      <w:r>
+        <w:t>, formulario de Inicio de sesión/Registro, Selección de producto y visualización de la tabla que representa el carrito del usuario.</w:t>
       </w:r>
     </w:p>
     <w:p>
@@ -6326,7 +6908,15 @@
       </w:pPr>
       <w:r>
         <w:lastRenderedPageBreak/>
-        <w:t>Si accedemos directamente al Servlet o a Tienda.jsp, se nos redireccionará al Inicio de sesión, ya que desde aquí podremos ir a Registro en caso de no contar con un usuario dentro de la tienda.</w:t>
+        <w:t xml:space="preserve">Si accedemos directamente al Servlet o a </w:t>
+      </w:r>
+      <w:proofErr w:type="spellStart"/>
+      <w:r>
+        <w:t>Tienda.jsp</w:t>
+      </w:r>
+      <w:proofErr w:type="spellEnd"/>
+      <w:r>
+        <w:t>, se nos redireccionará al Inicio de sesión, ya que desde aquí podremos ir a Registro en caso de no contar con un usuario dentro de la tienda.</w:t>
       </w:r>
     </w:p>
     <w:p>
@@ -6350,7 +6940,15 @@
         </w:numPr>
       </w:pPr>
       <w:r>
-        <w:t>Los botones de Alta y Validación estarán desactivados hasta que no ser haya introducido al menos un valor tanto en el nombre de usuario como en la contraseña.</w:t>
+        <w:t xml:space="preserve">Los botones de Alta y Validación estarán desactivados hasta que no </w:t>
+      </w:r>
+      <w:proofErr w:type="spellStart"/>
+      <w:r>
+        <w:t>ser</w:t>
+      </w:r>
+      <w:proofErr w:type="spellEnd"/>
+      <w:r>
+        <w:t xml:space="preserve"> haya introducido al menos un valor tanto en el nombre de usuario como en la contraseña.</w:t>
       </w:r>
     </w:p>
     <w:p>
@@ -6362,7 +6960,15 @@
         </w:numPr>
       </w:pPr>
       <w:r>
-        <w:t>Será necesario pulsar fuera del campo (o pulsar Tab para que pierda el foco) para que se habilite/deshabilite correctamente el botón para iniciar.</w:t>
+        <w:t xml:space="preserve">Será necesario pulsar fuera del campo (o pulsar </w:t>
+      </w:r>
+      <w:proofErr w:type="spellStart"/>
+      <w:r>
+        <w:t>Tab</w:t>
+      </w:r>
+      <w:proofErr w:type="spellEnd"/>
+      <w:r>
+        <w:t xml:space="preserve"> para que pierda el foco) para que se habilite/deshabilite correctamente el botón para iniciar.</w:t>
       </w:r>
     </w:p>
     <w:p>
@@ -6409,12 +7015,40 @@
       </w:r>
     </w:p>
     <w:p>
-      <w:r>
-        <w:t>Cabe destacar que en Alta, al introducir la contraseña del usuario a registrar y pulsamos fuera del campo, o pierde el foco mediante la tecla tab, nos saldrá un pequeño mensaje informando sobre la seguridad de la contraseña en cuestión. Para utilizar un criterio sencillo, se ha dividido en Poco Segura, Segura y Muy Segura.</w:t>
+      <w:pPr>
+        <w:pStyle w:val="Prrafodelista"/>
+        <w:numPr>
+          <w:ilvl w:val="0"/>
+          <w:numId w:val="12"/>
+        </w:numPr>
+      </w:pPr>
+      <w:r>
+        <w:t>Los campos de Contraseña, Nombre de Usuario y Descripción de la tabla están marcados como no nulos.</w:t>
       </w:r>
     </w:p>
     <w:p>
       <w:r>
+        <w:t xml:space="preserve">Cabe destacar </w:t>
+      </w:r>
+      <w:proofErr w:type="gramStart"/>
+      <w:r>
+        <w:t>que</w:t>
+      </w:r>
+      <w:proofErr w:type="gramEnd"/>
+      <w:r>
+        <w:t xml:space="preserve"> en Alta, al introducir la contraseña del usuario a registrar y pulsamos fuera del campo, o pierde el foco mediante la tecla </w:t>
+      </w:r>
+      <w:proofErr w:type="spellStart"/>
+      <w:r>
+        <w:t>tab</w:t>
+      </w:r>
+      <w:proofErr w:type="spellEnd"/>
+      <w:r>
+        <w:t>, nos saldrá un pequeño mensaje informando sobre la seguridad de la contraseña en cuestión. Para utilizar un criterio sencillo, se ha dividido en Poco Segura, Segura y Muy Segura.</w:t>
+      </w:r>
+    </w:p>
+    <w:p>
+      <w:r>
         <w:tab/>
       </w:r>
       <w:r>
@@ -6440,7 +7074,15 @@
         <w:t>Segura</w:t>
       </w:r>
       <w:r>
-        <w:t>: La contraseña dispone de más de 7 caracteres, pero no cuenta con al menos una letra mayúscula, una letra minúscula, un símbolo (!"·$%&amp;/()=) y un número.</w:t>
+        <w:t>: La contraseña dispone de más de 7 caracteres, pero no cuenta con al menos una letra mayúscula, una letra minúscula, un símbolo (!"·$%&amp;</w:t>
+      </w:r>
+      <w:proofErr w:type="gramStart"/>
+      <w:r>
+        <w:t>/(</w:t>
+      </w:r>
+      <w:proofErr w:type="gramEnd"/>
+      <w:r>
+        <w:t>)=) y un número.</w:t>
       </w:r>
     </w:p>
     <w:p>
@@ -6475,19 +7117,32 @@
       <w:pPr>
         <w:pStyle w:val="Ttulo1"/>
       </w:pPr>
-      <w:bookmarkStart w:id="10" w:name="_Toc28198300"/>
+      <w:bookmarkStart w:id="11" w:name="_Toc28198300"/>
       <w:r>
         <w:lastRenderedPageBreak/>
-        <w:t>6</w:t>
-      </w:r>
-      <w:r>
-        <w:t>. Flujo detallado de la Tienda Online</w:t>
-      </w:r>
-      <w:bookmarkEnd w:id="10"/>
+        <w:t>6. Flujo detallado de la Tienda Online</w:t>
+      </w:r>
+      <w:bookmarkEnd w:id="11"/>
     </w:p>
     <w:p>
       <w:r>
-        <w:t>Lo primer que encontraremos será un formulario que nos dará la bienvenida y nos dará dos opciones: Iniciar sesión dentro de la tienda o registrarnos si no contamos con una cuenta. Cada una de estas funciones nos llevará a un formulario diferente, guardado en el archivo Validación.jsp y Alta.jsp.</w:t>
+        <w:t xml:space="preserve">Lo primer que encontraremos será un formulario que nos dará la bienvenida y nos dará dos opciones: Iniciar sesión dentro de la tienda o registrarnos si no contamos con una cuenta. Cada una de estas funciones nos llevará a un formulario diferente, guardado en el archivo </w:t>
+      </w:r>
+      <w:proofErr w:type="spellStart"/>
+      <w:r>
+        <w:t>Validación.jsp</w:t>
+      </w:r>
+      <w:proofErr w:type="spellEnd"/>
+      <w:r>
+        <w:t xml:space="preserve"> y </w:t>
+      </w:r>
+      <w:proofErr w:type="spellStart"/>
+      <w:r>
+        <w:t>Alta.jsp</w:t>
+      </w:r>
+      <w:proofErr w:type="spellEnd"/>
+      <w:r>
+        <w:t>.</w:t>
       </w:r>
     </w:p>
     <w:p>
@@ -6495,6 +7150,9 @@
         <w:jc w:val="center"/>
       </w:pPr>
       <w:r>
+        <w:rPr>
+          <w:noProof/>
+        </w:rPr>
         <w:drawing>
           <wp:inline distT="0" distB="0" distL="0" distR="0" wp14:anchorId="1E618C3F" wp14:editId="69485AC2">
             <wp:extent cx="5400040" cy="2837815"/>
@@ -6539,7 +7197,23 @@
     </w:p>
     <w:p>
       <w:r>
-        <w:t>Una vez hayamos introducido los datos, se nos redirigirá a ServletControlador.java. Este archivo gestiona todas las peticiones que hagamos dentro de los jsp. El método doPost está dedicado al Alta e Inicio de Sesión de los formularios anteriormente mencionado.</w:t>
+        <w:t xml:space="preserve">Una vez hayamos introducido los datos, se nos redirigirá a ServletControlador.java. Este archivo gestiona todas las peticiones que hagamos dentro de los </w:t>
+      </w:r>
+      <w:proofErr w:type="spellStart"/>
+      <w:r>
+        <w:t>jsp</w:t>
+      </w:r>
+      <w:proofErr w:type="spellEnd"/>
+      <w:r>
+        <w:t xml:space="preserve">. El método </w:t>
+      </w:r>
+      <w:proofErr w:type="spellStart"/>
+      <w:r>
+        <w:t>doPost</w:t>
+      </w:r>
+      <w:proofErr w:type="spellEnd"/>
+      <w:r>
+        <w:t xml:space="preserve"> está dedicado al Alta e Inicio de Sesión de los formularios anteriormente mencionado.</w:t>
       </w:r>
     </w:p>
     <w:p>
@@ -6547,7 +7221,15 @@
         <w:t xml:space="preserve"> Si el usuario se quería registrar, se recogerá el nombre de usuario y la contraseña </w:t>
       </w:r>
       <w:r>
-        <w:t>y se llamará a la clase TiendaDB donde se encuentra el INSERT INTO de la tabla USUARIO. Esta introducirá automáticamente el ID del usuario, por lo que luego (siempre que la consulta haya devuelto 1), se hará una consulta para recuperar el usuario y guardarlo dentro de la sesión de la aplicación.</w:t>
+        <w:t xml:space="preserve">y se llamará a la clase </w:t>
+      </w:r>
+      <w:proofErr w:type="spellStart"/>
+      <w:r>
+        <w:t>TiendaDB</w:t>
+      </w:r>
+      <w:proofErr w:type="spellEnd"/>
+      <w:r>
+        <w:t xml:space="preserve"> donde se encuentra el INSERT INTO de la tabla USUARIO. Esta introducirá automáticamente el ID del usuario, por lo que luego (siempre que la consulta haya devuelto 1), se hará una consulta para recuperar el usuario y guardarlo dentro de la sesión de la aplicación.</w:t>
       </w:r>
     </w:p>
     <w:p>
@@ -6555,6 +7237,9 @@
         <w:jc w:val="center"/>
       </w:pPr>
       <w:r>
+        <w:rPr>
+          <w:noProof/>
+        </w:rPr>
         <w:lastRenderedPageBreak/>
         <w:drawing>
           <wp:inline distT="0" distB="0" distL="0" distR="0" wp14:anchorId="788629DF" wp14:editId="32241F2D">
@@ -6601,6 +7286,7 @@
       </w:pPr>
       <w:r>
         <w:rPr>
+          <w:noProof/>
           <w:u w:val="single"/>
         </w:rPr>
         <w:drawing>
@@ -6668,7 +7354,23 @@
         </w:drawing>
       </w:r>
       <w:r>
-        <w:t>Una vez hayamos completado el campo de contraseña, se utilizará el script de comprobarPass dentro de scripts.js que nos mostrará la seguridad asociada a la contraseña según las características indicada en el punto 5 de este documento. Esto se mostrará en cuanto el campo de contraseña pierda el foco, ya sea mediante la tecla tab o pulsando fuera de este cuadro.</w:t>
+        <w:t xml:space="preserve">Una vez hayamos completado el campo de contraseña, se utilizará el script de </w:t>
+      </w:r>
+      <w:proofErr w:type="spellStart"/>
+      <w:r>
+        <w:t>comprobarPass</w:t>
+      </w:r>
+      <w:proofErr w:type="spellEnd"/>
+      <w:r>
+        <w:t xml:space="preserve"> dentro de scripts.js que nos mostrará la seguridad asociada a la contraseña según las características indicada en el punto 5 de este documento. Esto se mostrará en cuanto el campo de contraseña pierda el foco, ya sea mediante la tecla </w:t>
+      </w:r>
+      <w:proofErr w:type="spellStart"/>
+      <w:r>
+        <w:t>tab</w:t>
+      </w:r>
+      <w:proofErr w:type="spellEnd"/>
+      <w:r>
+        <w:t xml:space="preserve"> o pulsando fuera de este cuadro.</w:t>
       </w:r>
     </w:p>
     <w:p>
@@ -6679,6 +7381,7 @@
       </w:pPr>
       <w:r>
         <w:rPr>
+          <w:noProof/>
           <w:u w:val="single"/>
         </w:rPr>
         <w:drawing>
@@ -6749,40 +7452,15 @@
     <w:p/>
     <w:p>
       <w:r>
-        <w:t>En caso de que el nombre de usuario</w:t>
-      </w:r>
-      <w:r>
-        <w:t xml:space="preserve"> ya exista dentro de la base de datos</w:t>
-      </w:r>
-      <w:r>
-        <w:t xml:space="preserve">, es decir, la consulta al SQL </w:t>
-      </w:r>
-      <w:r>
-        <w:t>dará una excepción</w:t>
-      </w:r>
-      <w:r>
-        <w:t xml:space="preserve">, se volverá a </w:t>
-      </w:r>
-      <w:r>
-        <w:t>Alta</w:t>
-      </w:r>
-      <w:r>
-        <w:t xml:space="preserve">.jsp mostrando un mensaje de error indicando que el usuario </w:t>
-      </w:r>
-      <w:r>
-        <w:t>ya existe</w:t>
-      </w:r>
-      <w:r>
-        <w:t xml:space="preserve">. No hay ningún </w:t>
-      </w:r>
-      <w:r>
-        <w:t>límite</w:t>
-      </w:r>
-      <w:r>
-        <w:t xml:space="preserve"> de intentos de inicio de sesión por lo que puede repetir cuantas veces quiera</w:t>
-      </w:r>
-      <w:r>
-        <w:t>.</w:t>
+        <w:t xml:space="preserve">En caso de que el nombre de usuario ya exista dentro de la base de datos, es decir, la consulta al SQL dará una excepción, se volverá a </w:t>
+      </w:r>
+      <w:proofErr w:type="spellStart"/>
+      <w:r>
+        <w:t>Alta.jsp</w:t>
+      </w:r>
+      <w:proofErr w:type="spellEnd"/>
+      <w:r>
+        <w:t xml:space="preserve"> mostrando un mensaje de error indicando que el usuario ya existe. No hay ningún límite de intentos de inicio de sesión por lo que puede repetir cuantas veces quiera.</w:t>
       </w:r>
     </w:p>
     <w:p>
@@ -6833,7 +7511,23 @@
     </w:p>
     <w:p>
       <w:r>
-        <w:t>Si el usuario quería iniciar sesión, se recogerá el nombre de usuario y la contraseña y se llamará a la clase TiendaDB donde se encuentra el SELECT de USUARIO para recuperar todos los campos. El método devolverá un usuario que a posteriori se guardará en la sesión de la alicación.</w:t>
+        <w:t xml:space="preserve">Si el usuario quería iniciar sesión, se recogerá el nombre de usuario y la contraseña y se llamará a la clase </w:t>
+      </w:r>
+      <w:proofErr w:type="spellStart"/>
+      <w:r>
+        <w:t>TiendaDB</w:t>
+      </w:r>
+      <w:proofErr w:type="spellEnd"/>
+      <w:r>
+        <w:t xml:space="preserve"> donde se encuentra el SELECT de USUARIO para recuperar todos los campos. El método devolverá un usuario que a posteriori se guardará en la sesión de la </w:t>
+      </w:r>
+      <w:proofErr w:type="spellStart"/>
+      <w:r>
+        <w:t>alicación</w:t>
+      </w:r>
+      <w:proofErr w:type="spellEnd"/>
+      <w:r>
+        <w:t>.</w:t>
       </w:r>
     </w:p>
     <w:p>
@@ -6841,6 +7535,9 @@
         <w:jc w:val="center"/>
       </w:pPr>
       <w:r>
+        <w:rPr>
+          <w:noProof/>
+        </w:rPr>
         <w:drawing>
           <wp:inline distT="0" distB="0" distL="0" distR="0" wp14:anchorId="42DF8E99" wp14:editId="56D7F426">
             <wp:extent cx="3943900" cy="3820058"/>
@@ -6880,7 +7577,23 @@
     </w:p>
     <w:p>
       <w:r>
-        <w:t>En caso de que el nombre de usuario o la contraseña sean incorrectas, es decir, la consulta al SQL no devolverá nada, se volverá a Validación.jsp mostrando un mensaje de error indicando que el usuario se ha equivocado al introducir los datos. No hay ningún limite de intentos de inicio de sesión por lo que puede repetir cuantas veces quiera.</w:t>
+        <w:t xml:space="preserve">En caso de que el nombre de usuario o la contraseña sean incorrectas, es decir, la consulta al SQL no devolverá nada, se volverá a </w:t>
+      </w:r>
+      <w:proofErr w:type="spellStart"/>
+      <w:r>
+        <w:t>Validación.jsp</w:t>
+      </w:r>
+      <w:proofErr w:type="spellEnd"/>
+      <w:r>
+        <w:t xml:space="preserve"> mostrando un mensaje de error indicando que el usuario se ha equivocado al introducir los datos. No hay ningún </w:t>
+      </w:r>
+      <w:proofErr w:type="spellStart"/>
+      <w:r>
+        <w:t>limite</w:t>
+      </w:r>
+      <w:proofErr w:type="spellEnd"/>
+      <w:r>
+        <w:t xml:space="preserve"> de intentos de inicio de sesión por lo que puede repetir cuantas veces quiera.</w:t>
       </w:r>
     </w:p>
     <w:p>
@@ -6888,6 +7601,9 @@
         <w:jc w:val="center"/>
       </w:pPr>
       <w:r>
+        <w:rPr>
+          <w:noProof/>
+        </w:rPr>
         <w:lastRenderedPageBreak/>
         <w:drawing>
           <wp:inline distT="0" distB="0" distL="0" distR="0" wp14:anchorId="58BEAB3A" wp14:editId="22D7128F">
@@ -6928,7 +7644,23 @@
     </w:p>
     <w:p>
       <w:r>
-        <w:t>Tras un inicio de sesión correcto, ServletControlador.java nos llevará a Tienda.jsp, donde se mostrará un mensaje de bienvenida al usuario que esté en la sesión, y se le mostrará una lista de productos con su precio, y un campo para marcar el número de unidades que desea adquirir. Este conjunto de productos se obtendrá mediante una consulta a la base de datos a través de ServletControlador que utilizará la base de datos.</w:t>
+        <w:t xml:space="preserve">Tras un inicio de sesión correcto, ServletControlador.java nos llevará a </w:t>
+      </w:r>
+      <w:proofErr w:type="spellStart"/>
+      <w:r>
+        <w:t>Tienda.jsp</w:t>
+      </w:r>
+      <w:proofErr w:type="spellEnd"/>
+      <w:r>
+        <w:t xml:space="preserve">, donde se mostrará un mensaje de bienvenida al usuario que esté en la sesión, y se le mostrará una lista de productos con su precio, y un campo para marcar el número de unidades que desea adquirir. Este conjunto de productos se obtendrá mediante una consulta a la base de datos a través de </w:t>
+      </w:r>
+      <w:proofErr w:type="spellStart"/>
+      <w:r>
+        <w:t>ServletControlador</w:t>
+      </w:r>
+      <w:proofErr w:type="spellEnd"/>
+      <w:r>
+        <w:t xml:space="preserve"> que utilizará la base de datos.</w:t>
       </w:r>
     </w:p>
     <w:p>
@@ -6936,6 +7668,9 @@
         <w:jc w:val="center"/>
       </w:pPr>
       <w:r>
+        <w:rPr>
+          <w:noProof/>
+        </w:rPr>
         <w:drawing>
           <wp:inline distT="0" distB="0" distL="0" distR="0" wp14:anchorId="060FD85A" wp14:editId="253C34B7">
             <wp:extent cx="5400040" cy="1315085"/>
@@ -6975,7 +7710,23 @@
     </w:p>
     <w:p>
       <w:r>
-        <w:t>Una vez hayamos seleccionado el número de productos que deseemos, podremos pulsar en Cestar para que se guarden los productos. Este botón nos mandará al propio Tienda.jsp con los campos Producto y Unidades en la URL, que se recogerán y se almacenarán dentro de una lista que posteriormente se utilizará para guardar el producto en la base de datos.</w:t>
+        <w:t xml:space="preserve">Una vez hayamos seleccionado el número de productos que deseemos, podremos pulsar en </w:t>
+      </w:r>
+      <w:proofErr w:type="spellStart"/>
+      <w:r>
+        <w:t>Cestar</w:t>
+      </w:r>
+      <w:proofErr w:type="spellEnd"/>
+      <w:r>
+        <w:t xml:space="preserve"> para que se guarden los productos. Este botón nos mandará al propio </w:t>
+      </w:r>
+      <w:proofErr w:type="spellStart"/>
+      <w:r>
+        <w:t>Tienda.jsp</w:t>
+      </w:r>
+      <w:proofErr w:type="spellEnd"/>
+      <w:r>
+        <w:t xml:space="preserve"> con los campos Producto y Unidades en la URL, que se recogerán y se almacenarán dentro de una lista que posteriormente se utilizará para guardar el producto en la base de datos.</w:t>
       </w:r>
     </w:p>
     <w:p>
@@ -6983,6 +7734,9 @@
         <w:jc w:val="center"/>
       </w:pPr>
       <w:r>
+        <w:rPr>
+          <w:noProof/>
+        </w:rPr>
         <w:lastRenderedPageBreak/>
         <w:drawing>
           <wp:inline distT="0" distB="0" distL="0" distR="0" wp14:anchorId="2315577B" wp14:editId="16AE28FA">
@@ -7023,17 +7777,49 @@
     </w:p>
     <w:p>
       <w:r>
-        <w:t>Si por el contrario no nos interesa comprar nada nuevo, si no solo ver el carrito en su estado actual, podremos pulsar en Ver Carrito, que nos permitirá las mismas opciones que al dar a Cestar, pero sin la necesidad de ver un campo vacío.</w:t>
+        <w:t xml:space="preserve">Si por el contrario no nos interesa comprar nada nuevo, si no solo ver el carrito en su estado actual, podremos pulsar en Ver Carrito, que nos permitirá las mismas opciones que al dar a </w:t>
+      </w:r>
+      <w:proofErr w:type="spellStart"/>
+      <w:r>
+        <w:t>Cestar</w:t>
+      </w:r>
+      <w:proofErr w:type="spellEnd"/>
+      <w:r>
+        <w:t>, pero sin la necesidad de ver un campo vacío.</w:t>
       </w:r>
     </w:p>
     <w:p>
       <w:r>
-        <w:t>Aquí tendremos cuatro opciones. SI pulsamos en Seguir comprando, se nos redirigirá a Tienda.jsp sin ningún tipo de parámetro, por lo que nos mostrará la lista de productos como si accediésemos por primera vez para elegir un nuevo producto, o comprar más unidades del propio producto que ya habíamos elegido.</w:t>
+        <w:t xml:space="preserve">Aquí tendremos cuatro opciones. SI pulsamos en Seguir comprando, se nos redirigirá a </w:t>
+      </w:r>
+      <w:proofErr w:type="spellStart"/>
+      <w:r>
+        <w:t>Tienda.jsp</w:t>
+      </w:r>
+      <w:proofErr w:type="spellEnd"/>
+      <w:r>
+        <w:t xml:space="preserve"> sin ningún tipo de parámetro, por lo que nos mostrará la lista de productos como si accediésemos por primera vez para elegir un nuevo producto, o comprar más unidades del propio producto que ya habíamos elegido.</w:t>
       </w:r>
     </w:p>
     <w:p>
       <w:r>
-        <w:t>Si hemos comprado un producto que no deseamos, podremos marcarlo desde el radio button a la izquierda de la descripción del producto y se activará el botón Eliminar Producto, que nos recargará Tienda.jsp ya sin este producto en las listas, algo que podremos visualizar pulsando en Ver Carrito.</w:t>
+        <w:t xml:space="preserve">Si hemos comprado un producto que no deseamos, podremos marcarlo desde el radio </w:t>
+      </w:r>
+      <w:proofErr w:type="spellStart"/>
+      <w:r>
+        <w:t>button</w:t>
+      </w:r>
+      <w:proofErr w:type="spellEnd"/>
+      <w:r>
+        <w:t xml:space="preserve"> a la izquierda de la descripción del producto y se activará el botón Eliminar Producto, que nos recargará </w:t>
+      </w:r>
+      <w:proofErr w:type="spellStart"/>
+      <w:r>
+        <w:t>Tienda.jsp</w:t>
+      </w:r>
+      <w:proofErr w:type="spellEnd"/>
+      <w:r>
+        <w:t xml:space="preserve"> ya sin este producto en las listas, algo que podremos visualizar pulsando en Ver Carrito.</w:t>
       </w:r>
     </w:p>
     <w:p>
@@ -7041,6 +7827,9 @@
         <w:jc w:val="center"/>
       </w:pPr>
       <w:r>
+        <w:rPr>
+          <w:noProof/>
+        </w:rPr>
         <w:drawing>
           <wp:inline distT="0" distB="0" distL="0" distR="0" wp14:anchorId="7B370AA0" wp14:editId="54879874">
             <wp:extent cx="4324954" cy="2333951"/>
@@ -7080,15 +7869,29 @@
     </w:p>
     <w:p>
       <w:r>
-        <w:t>Si estamos conformes con todos los productos que hay dentro de nuestro carrito, podremos dar a Comprar, que solicitará a ServletControlador que utilice el método addCompra para añadir todos los productos de la lista dentro de la base de datos.</w:t>
+        <w:t xml:space="preserve">Si estamos conformes con todos los productos que hay dentro de nuestro carrito, podremos dar a Comprar, que solicitará a </w:t>
+      </w:r>
+      <w:proofErr w:type="spellStart"/>
+      <w:r>
+        <w:t>ServletControlador</w:t>
+      </w:r>
+      <w:proofErr w:type="spellEnd"/>
+      <w:r>
+        <w:t xml:space="preserve"> que utilice el método </w:t>
+      </w:r>
+      <w:proofErr w:type="spellStart"/>
+      <w:r>
+        <w:t>addCompra</w:t>
+      </w:r>
+      <w:proofErr w:type="spellEnd"/>
+      <w:r>
+        <w:t xml:space="preserve"> para añadir todos los productos de la lista dentro de la base de datos.</w:t>
       </w:r>
     </w:p>
     <w:p>
       <w:r>
         <w:t>Por último, contamos con la opción de Salir, que anulará la sesión actualmente activa y comenzará el proceso de nuevo.</w:t>
       </w:r>
-      <w:bookmarkStart w:id="11" w:name="_GoBack"/>
-      <w:bookmarkEnd w:id="11"/>
     </w:p>
     <w:p>
       <w:pPr>
@@ -7116,7 +7919,23 @@
     </w:p>
     <w:p>
       <w:r>
-        <w:t>En el caso de las funciones Javascript, estas se encuentran también documentadas según el estándar de JSDoc, aunque para poder visualizarlo es necesario acceder al fichero scripts.js. Las soluciones encontradas para la formación automática del documento son para Linux y no se ha podido encontrar una adecuada que funcione para Windows, por lo que se ha preferido dejar dentro del fichero.</w:t>
+        <w:t xml:space="preserve">En el caso de las funciones </w:t>
+      </w:r>
+      <w:proofErr w:type="spellStart"/>
+      <w:r>
+        <w:t>Javascript</w:t>
+      </w:r>
+      <w:proofErr w:type="spellEnd"/>
+      <w:r>
+        <w:t xml:space="preserve">, estas se encuentran también documentadas según el estándar de </w:t>
+      </w:r>
+      <w:proofErr w:type="spellStart"/>
+      <w:r>
+        <w:t>JSDoc</w:t>
+      </w:r>
+      <w:proofErr w:type="spellEnd"/>
+      <w:r>
+        <w:t>, aunque para poder visualizarlo es necesario acceder al fichero scripts.js. Las soluciones encontradas para la formación automática del documento son para Linux y no se ha podido encontrar una adecuada que funcione para Windows, por lo que se ha preferido dejar dentro del fichero.</w:t>
       </w:r>
     </w:p>
     <w:p/>
@@ -9691,7 +10510,7 @@
 </file>
 
 <file path=customXml/itemProps2.xml><?xml version="1.0" encoding="utf-8"?>
-<ds:datastoreItem xmlns:ds="http://schemas.openxmlformats.org/officeDocument/2006/customXml" ds:itemID="{0EF8CC87-B686-4C4B-A2C0-F8F31085CFD9}">
+<ds:datastoreItem xmlns:ds="http://schemas.openxmlformats.org/officeDocument/2006/customXml" ds:itemID="{94524C56-03D6-4206-B998-017515BFBD2F}">
   <ds:schemaRefs>
     <ds:schemaRef ds:uri="http://schemas.openxmlformats.org/officeDocument/2006/bibliography"/>
   </ds:schemaRefs>

</xml_diff>

<commit_message>
Cambios en la base de datos
-Se ha eliminado el uso de unos datos en blanco en todas las tablas para evitar fallos.
           -Gracias al uso de Tiquet ya no es necesario contar con un dato de control como hacia falta antes con solo Compra.
-Todas las restricciones AUTO_INCREMENET y NOT NULL se han añadido a la creación de la tabla sin usar ALTER TABLE.
-Tienda.jsp ya no elimina el primer producto de la lista al no ser el elemento nulo que era hasta ahora.
-Se ha añadido en Readme la referencia a la versión 1.2.1
</commit_message>
<xml_diff>
--- a/Utilidades/Readme.docx
+++ b/Utilidades/Readme.docx
@@ -3795,6 +3795,15 @@
                                   </w:rPr>
                                   <w:t>-1.2</w:t>
                                 </w:r>
+                                <w:r>
+                                  <w:rPr>
+                                    <w:caps/>
+                                    <w:color w:val="595959" w:themeColor="text1" w:themeTint="A6"/>
+                                    <w:sz w:val="20"/>
+                                    <w:szCs w:val="20"/>
+                                  </w:rPr>
+                                  <w:t>.1</w:t>
+                                </w:r>
                                 <w:bookmarkStart w:id="0" w:name="_GoBack"/>
                                 <w:bookmarkEnd w:id="0"/>
                               </w:p>
@@ -3936,6 +3945,15 @@
                               <w:szCs w:val="20"/>
                             </w:rPr>
                             <w:t>-1.2</w:t>
+                          </w:r>
+                          <w:r>
+                            <w:rPr>
+                              <w:caps/>
+                              <w:color w:val="595959" w:themeColor="text1" w:themeTint="A6"/>
+                              <w:sz w:val="20"/>
+                              <w:szCs w:val="20"/>
+                            </w:rPr>
+                            <w:t>.1</w:t>
                           </w:r>
                           <w:bookmarkStart w:id="1" w:name="_GoBack"/>
                           <w:bookmarkEnd w:id="1"/>
@@ -9750,7 +9768,7 @@
 </file>
 
 <file path=customXml/itemProps2.xml><?xml version="1.0" encoding="utf-8"?>
-<ds:datastoreItem xmlns:ds="http://schemas.openxmlformats.org/officeDocument/2006/customXml" ds:itemID="{618BE3E5-60E0-4244-8ED0-6BDF5B02A568}">
+<ds:datastoreItem xmlns:ds="http://schemas.openxmlformats.org/officeDocument/2006/customXml" ds:itemID="{3380380B-7A3E-411E-A823-FCF867F7BED2}">
   <ds:schemaRefs>
     <ds:schemaRef ds:uri="http://schemas.openxmlformats.org/officeDocument/2006/bibliography"/>
   </ds:schemaRefs>

</xml_diff>

<commit_message>
Corrección de errores y mejoras de rendimiento
Se ha limitado la obtención de los productos de la base de datos en Tienda.jsp a únicamente cuando vamos a comprar algo.
Se ha corregido un error por el que no se podía ver el carrito de la compra sin añadir otro producto a la lista.
Se ha eliminado la función de javascript para ajustar el número de unidades.
</commit_message>
<xml_diff>
--- a/Utilidades/Readme.docx
+++ b/Utilidades/Readme.docx
@@ -3771,10 +3771,10 @@
                                 <w:pPr>
                                   <w:pStyle w:val="Sinespaciado"/>
                                   <w:rPr>
+                                    <w:caps/>
                                     <w:color w:val="595959" w:themeColor="text1" w:themeTint="A6"/>
                                     <w:sz w:val="20"/>
                                     <w:szCs w:val="20"/>
-                                    <w:u w:val="single"/>
                                   </w:rPr>
                                 </w:pPr>
                                 <w:r>
@@ -3802,10 +3802,17 @@
                                     <w:sz w:val="20"/>
                                     <w:szCs w:val="20"/>
                                   </w:rPr>
-                                  <w:t>.1</w:t>
+                                  <w:t>.</w:t>
                                 </w:r>
-                                <w:bookmarkStart w:id="0" w:name="_GoBack"/>
-                                <w:bookmarkEnd w:id="0"/>
+                                <w:r>
+                                  <w:rPr>
+                                    <w:caps/>
+                                    <w:color w:val="595959" w:themeColor="text1" w:themeTint="A6"/>
+                                    <w:sz w:val="20"/>
+                                    <w:szCs w:val="20"/>
+                                  </w:rPr>
+                                  <w:t>2</w:t>
+                                </w:r>
                               </w:p>
                             </w:txbxContent>
                           </wps:txbx>
@@ -3922,10 +3929,10 @@
                           <w:pPr>
                             <w:pStyle w:val="Sinespaciado"/>
                             <w:rPr>
+                              <w:caps/>
                               <w:color w:val="595959" w:themeColor="text1" w:themeTint="A6"/>
                               <w:sz w:val="20"/>
                               <w:szCs w:val="20"/>
-                              <w:u w:val="single"/>
                             </w:rPr>
                           </w:pPr>
                           <w:r>
@@ -3953,10 +3960,17 @@
                               <w:sz w:val="20"/>
                               <w:szCs w:val="20"/>
                             </w:rPr>
-                            <w:t>.1</w:t>
+                            <w:t>.</w:t>
                           </w:r>
-                          <w:bookmarkStart w:id="1" w:name="_GoBack"/>
-                          <w:bookmarkEnd w:id="1"/>
+                          <w:r>
+                            <w:rPr>
+                              <w:caps/>
+                              <w:color w:val="595959" w:themeColor="text1" w:themeTint="A6"/>
+                              <w:sz w:val="20"/>
+                              <w:szCs w:val="20"/>
+                            </w:rPr>
+                            <w:t>2</w:t>
+                          </w:r>
                         </w:p>
                       </w:txbxContent>
                     </v:textbox>
@@ -4571,7 +4585,21 @@
                 <w:rStyle w:val="Hipervnculo"/>
                 <w:noProof/>
               </w:rPr>
-              <w:t>5. Características extra de la Tienda Online</w:t>
+              <w:t>5. Características extra d</w:t>
+            </w:r>
+            <w:r>
+              <w:rPr>
+                <w:rStyle w:val="Hipervnculo"/>
+                <w:noProof/>
+              </w:rPr>
+              <w:t>e</w:t>
+            </w:r>
+            <w:r>
+              <w:rPr>
+                <w:rStyle w:val="Hipervnculo"/>
+                <w:noProof/>
+              </w:rPr>
+              <w:t xml:space="preserve"> la Tienda Online</w:t>
             </w:r>
             <w:r>
               <w:rPr>
@@ -4800,8 +4828,8 @@
       <w:pPr>
         <w:pStyle w:val="Ttulo1"/>
       </w:pPr>
-      <w:bookmarkStart w:id="2" w:name="_Toc28198295"/>
-      <w:bookmarkStart w:id="3" w:name="_Toc20397819"/>
+      <w:bookmarkStart w:id="0" w:name="_Toc28198295"/>
+      <w:bookmarkStart w:id="1" w:name="_Toc20397819"/>
       <w:r>
         <w:lastRenderedPageBreak/>
         <w:t>1.</w:t>
@@ -4809,18 +4837,31 @@
       <w:r>
         <w:t xml:space="preserve"> Introducción</w:t>
       </w:r>
-      <w:bookmarkEnd w:id="2"/>
+      <w:bookmarkEnd w:id="0"/>
       <w:r>
         <w:t xml:space="preserve"> </w:t>
       </w:r>
-      <w:bookmarkEnd w:id="3"/>
+      <w:bookmarkEnd w:id="1"/>
     </w:p>
     <w:p>
       <w:r>
-        <w:t>Tienda Online es un proyecto realizado para la clase Acceso de Datos de segundo de DAM por Pablo Oraá López durante la última semana de clase antes de las vacaciones de navidad para Victor</w:t>
-      </w:r>
-      <w:r>
-        <w:t xml:space="preserve"> del Pozo, profesor del Gregorio Fernández. Toda la información sobre los requisitos mínimos exigidos podrán encontrarse en el documento </w:t>
+        <w:t xml:space="preserve">Tienda Online es un proyecto realizado para la clase Acceso de Datos de segundo de DAM por Pablo Oraá López durante la última semana de clase antes de las vacaciones de navidad para </w:t>
+      </w:r>
+      <w:proofErr w:type="spellStart"/>
+      <w:r>
+        <w:t>Victor</w:t>
+      </w:r>
+      <w:proofErr w:type="spellEnd"/>
+      <w:r>
+        <w:t xml:space="preserve"> del Pozo, profesor del Gregorio Fernández. </w:t>
+      </w:r>
+      <w:proofErr w:type="gramStart"/>
+      <w:r>
+        <w:t>Toda la información sobre los requisitos mínimos exigidos podrán</w:t>
+      </w:r>
+      <w:proofErr w:type="gramEnd"/>
+      <w:r>
+        <w:t xml:space="preserve"> encontrarse en el documento </w:t>
       </w:r>
       <w:r>
         <w:t>Practica Tienda Online MVC.</w:t>
@@ -4828,22 +4869,54 @@
     </w:p>
     <w:p>
       <w:r>
-        <w:t>Con esta práctica se busca demostrar el uso de pool de conexiones, jsp, servlet y otro tipo de teoría y práctica aplicada al desarrollo web durante la primera evaluación del curso. Durante todo el documento se hará referencia a los productos introducidos por defecto, así como al usuario “admin/admin” a modo de ejemplo cuando sea necesario.</w:t>
+        <w:t xml:space="preserve">Con esta práctica se busca demostrar el uso de pool de conexiones, </w:t>
+      </w:r>
+      <w:proofErr w:type="spellStart"/>
+      <w:r>
+        <w:t>jsp</w:t>
+      </w:r>
+      <w:proofErr w:type="spellEnd"/>
+      <w:r>
+        <w:t xml:space="preserve">, </w:t>
+      </w:r>
+      <w:proofErr w:type="spellStart"/>
+      <w:r>
+        <w:t>servlet</w:t>
+      </w:r>
+      <w:proofErr w:type="spellEnd"/>
+      <w:r>
+        <w:t xml:space="preserve"> y otro tipo de teoría y práctica aplicada al desarrollo web durante la primera evaluación del curso. Durante todo el documento se hará referencia a los productos introducidos por defecto, así como al usuario “admin/admin” a modo de ejemplo cuando sea necesario.</w:t>
       </w:r>
     </w:p>
     <w:p>
       <w:pPr>
         <w:pStyle w:val="Ttulo1"/>
       </w:pPr>
-      <w:bookmarkStart w:id="4" w:name="_Toc28198296"/>
+      <w:bookmarkStart w:id="2" w:name="_Toc28198296"/>
       <w:r>
         <w:t>2. Requisitos</w:t>
       </w:r>
-      <w:bookmarkEnd w:id="4"/>
+      <w:bookmarkEnd w:id="2"/>
     </w:p>
     <w:p>
       <w:r>
-        <w:t>Para poder ejecutar esta Tienda Online, será necesario disponer de un IDE de programación JavaEE para poder crear un proyecto web dinámico. Durante el desarrollo se ha utilizado Eclipse (en su versión Photon 2018 y en la 2019-09) junto al servidor Tomcat 9.0.24</w:t>
+        <w:t xml:space="preserve">Para poder ejecutar esta Tienda Online, será necesario disponer de un IDE de programación </w:t>
+      </w:r>
+      <w:proofErr w:type="spellStart"/>
+      <w:r>
+        <w:t>JavaEE</w:t>
+      </w:r>
+      <w:proofErr w:type="spellEnd"/>
+      <w:r>
+        <w:t xml:space="preserve"> para poder crear un proyecto web dinámico. Durante el desarrollo se ha utilizado Eclipse (en su versión </w:t>
+      </w:r>
+      <w:proofErr w:type="spellStart"/>
+      <w:r>
+        <w:t>Photon</w:t>
+      </w:r>
+      <w:proofErr w:type="spellEnd"/>
+      <w:r>
+        <w:t xml:space="preserve"> 2018 y en la 2019-09) junto al servidor Tomcat 9.0.24</w:t>
       </w:r>
       <w:r>
         <w:t xml:space="preserve"> (en formato zip)</w:t>
@@ -4895,6 +4968,7 @@
         <w:keepNext/>
         <w:jc w:val="center"/>
       </w:pPr>
+      <w:bookmarkStart w:id="3" w:name="_GoBack"/>
       <w:r>
         <w:rPr>
           <w:noProof/>
@@ -4935,6 +5009,7 @@
           </wp:inline>
         </w:drawing>
       </w:r>
+      <w:bookmarkEnd w:id="3"/>
     </w:p>
     <w:p>
       <w:pPr>
@@ -4954,12 +5029,28 @@
         <w:t>continuación,</w:t>
       </w:r>
       <w:r>
-        <w:t xml:space="preserve"> ir a bin y editar el fichero startup.bat (Este es el encargado de iniciar el servidor en el puerto indicado (por defecto 8080)).</w:t>
+        <w:t xml:space="preserve"> ir a </w:t>
+      </w:r>
+      <w:proofErr w:type="spellStart"/>
+      <w:r>
+        <w:t>bin</w:t>
+      </w:r>
+      <w:proofErr w:type="spellEnd"/>
+      <w:r>
+        <w:t xml:space="preserve"> y editar el fichero startup.bat (Este es el encargado de iniciar el servidor en el puerto indicado (por defecto 8080)).</w:t>
       </w:r>
     </w:p>
     <w:p>
       <w:r>
-        <w:t>En este, tendremos que añadir al principio la ruta hacia el JDK que tengamos instalado en el equipo. Si dejamos todo por defecto, este se encontrará en C:\Program Files\Java\jdkx.x.x_xxx, siendo las x sustituidas por la versión del JDK que tengamos.</w:t>
+        <w:t>En este, tendremos que añadir al principio la ruta hacia el JDK que tengamos instalado en el equipo. Si dejamos todo por defecto, este se encontrará en C:\Program Files\Java\</w:t>
+      </w:r>
+      <w:proofErr w:type="spellStart"/>
+      <w:r>
+        <w:t>jdkx.x.x_xxx</w:t>
+      </w:r>
+      <w:proofErr w:type="spellEnd"/>
+      <w:r>
+        <w:t>, siendo las x sustituidas por la versión del JDK que tengamos.</w:t>
       </w:r>
     </w:p>
     <w:p>
@@ -5019,7 +5110,31 @@
     </w:p>
     <w:p>
       <w:r>
-        <w:t>Una vez hecho esto, podremos abrir Eclipse y configurar este servidor para que lo reconozca el IDE. Una vez abierto, tendremos que ir a la pestaña de servers en la parte inferior de la ventana. Si no aparece, podremos acceder a este desde Windows &gt; Show Perspective &gt; Other y en el cuadro de búsqueda poner “Servers”. Aquí se nos mostrará un enlace para configurar rápidamente el servidor.</w:t>
+        <w:t xml:space="preserve">Una vez hecho esto, podremos abrir Eclipse y configurar este servidor para que lo reconozca el IDE. Una vez abierto, tendremos que ir a la pestaña de servers en la parte inferior de la ventana. Si no aparece, podremos acceder a este desde Windows &gt; </w:t>
+      </w:r>
+      <w:proofErr w:type="gramStart"/>
+      <w:r>
+        <w:t>Show</w:t>
+      </w:r>
+      <w:proofErr w:type="gramEnd"/>
+      <w:r>
+        <w:t xml:space="preserve"> </w:t>
+      </w:r>
+      <w:proofErr w:type="spellStart"/>
+      <w:r>
+        <w:t>Perspective</w:t>
+      </w:r>
+      <w:proofErr w:type="spellEnd"/>
+      <w:r>
+        <w:t xml:space="preserve"> &gt; </w:t>
+      </w:r>
+      <w:proofErr w:type="spellStart"/>
+      <w:r>
+        <w:t>Other</w:t>
+      </w:r>
+      <w:proofErr w:type="spellEnd"/>
+      <w:r>
+        <w:t xml:space="preserve"> y en el cuadro de búsqueda poner “Servers”. Aquí se nos mostrará un enlace para configurar rápidamente el servidor.</w:t>
       </w:r>
     </w:p>
     <w:p>
@@ -5087,34 +5202,44 @@
       <w:pPr>
         <w:pStyle w:val="Ttulo1"/>
       </w:pPr>
-      <w:bookmarkStart w:id="5" w:name="_Toc20397820"/>
-      <w:bookmarkStart w:id="6" w:name="_Toc28198297"/>
+      <w:bookmarkStart w:id="4" w:name="_Toc20397820"/>
+      <w:bookmarkStart w:id="5" w:name="_Toc28198297"/>
       <w:r>
         <w:t>3</w:t>
       </w:r>
       <w:r>
         <w:t xml:space="preserve">. </w:t>
       </w:r>
+      <w:bookmarkEnd w:id="4"/>
+      <w:r>
+        <w:t>Instalación</w:t>
+      </w:r>
       <w:bookmarkEnd w:id="5"/>
-      <w:r>
-        <w:t>Instalación</w:t>
-      </w:r>
-      <w:bookmarkEnd w:id="6"/>
     </w:p>
     <w:p>
       <w:r>
         <w:t xml:space="preserve">Para utilizar este proyecto, es necesario que dispongamos de una base de datos MySQL donde se almacenará la información de usuarios, productos y compras realizadas. Para ello, utilizaremos XAMPP que descargaremos desde la página </w:t>
       </w:r>
       <w:hyperlink r:id="rId16" w:history="1">
+        <w:proofErr w:type="spellStart"/>
         <w:r>
           <w:rPr>
             <w:rStyle w:val="Hipervnculo"/>
           </w:rPr>
           <w:t>Apachefriends</w:t>
         </w:r>
+        <w:proofErr w:type="spellEnd"/>
       </w:hyperlink>
       <w:r>
-        <w:t>. Una vez lo instalemos en la ruta que deseemos, podremos utilizar el panel de control para configurar y conectar Apache (PhPMyAdmin) y MySQL.</w:t>
+        <w:t>. Una vez lo instalemos en la ruta que deseemos, podremos utilizar el panel de control para configurar y conectar Apache (</w:t>
+      </w:r>
+      <w:proofErr w:type="spellStart"/>
+      <w:r>
+        <w:t>PhPMyAdmin</w:t>
+      </w:r>
+      <w:proofErr w:type="spellEnd"/>
+      <w:r>
+        <w:t>) y MySQL.</w:t>
       </w:r>
     </w:p>
     <w:p>
@@ -5164,12 +5289,68 @@
     </w:p>
     <w:p>
       <w:r>
-        <w:t>Inicialmente, Apache provocará conflicto con Tomcat ya que ambos intentarán utilizar el puerto 8080. Para ello, tendremos que cambiar uno de los dos a otro puerto (por comodidad se ha elegido el 8081). Esto se puede hacer desde el botón Config y seleccionando la primera opción (httpd.conf). Para acceder a PhpMyAdmin, tendremos que ir a un navegador web y poner en la barra de direcciones: localhost:8081/phpmyadmin.</w:t>
+        <w:t xml:space="preserve">Inicialmente, Apache provocará conflicto con Tomcat ya que ambos intentarán utilizar el puerto 8080. Para ello, tendremos que cambiar uno de los dos a otro puerto (por comodidad se ha elegido el 8081). Esto se puede hacer desde el botón </w:t>
+      </w:r>
+      <w:proofErr w:type="spellStart"/>
+      <w:r>
+        <w:t>Config</w:t>
+      </w:r>
+      <w:proofErr w:type="spellEnd"/>
+      <w:r>
+        <w:t xml:space="preserve"> y seleccionando la primera opción (</w:t>
+      </w:r>
+      <w:proofErr w:type="spellStart"/>
+      <w:r>
+        <w:t>httpd.conf</w:t>
+      </w:r>
+      <w:proofErr w:type="spellEnd"/>
+      <w:r>
+        <w:t xml:space="preserve">). Para acceder a </w:t>
+      </w:r>
+      <w:proofErr w:type="spellStart"/>
+      <w:r>
+        <w:t>PhpMyAdmin</w:t>
+      </w:r>
+      <w:proofErr w:type="spellEnd"/>
+      <w:r>
+        <w:t>, tendremos que ir a un navegador web y poner en la barra de direcciones: localhost:8081/</w:t>
+      </w:r>
+      <w:proofErr w:type="spellStart"/>
+      <w:r>
+        <w:t>phpmyadmin</w:t>
+      </w:r>
+      <w:proofErr w:type="spellEnd"/>
+      <w:r>
+        <w:t>.</w:t>
       </w:r>
     </w:p>
     <w:p>
       <w:r>
-        <w:t>Dentro del proyecto, podemos encontrar un fichero .sql que nos ofrecerá las sentencias para utilizar dentro de MySQL. Desde la creación de la base de datos hasta la inserción de los datos de prueba que se utilizarán en la aplicación. Para ello, tendremos que acceder a phpmyadmin, pulsar Importar en la barra superior, y seleccionar este fichero .sql.</w:t>
+        <w:t>Dentro del proyecto, podemos encontrar un fichero .</w:t>
+      </w:r>
+      <w:proofErr w:type="spellStart"/>
+      <w:r>
+        <w:t>sql</w:t>
+      </w:r>
+      <w:proofErr w:type="spellEnd"/>
+      <w:r>
+        <w:t xml:space="preserve"> que nos ofrecerá las sentencias para utilizar dentro de MySQL. Desde la creación de la base de datos hasta la inserción de los datos de prueba que se utilizarán en la aplicación. Para ello, tendremos que acceder a </w:t>
+      </w:r>
+      <w:proofErr w:type="spellStart"/>
+      <w:r>
+        <w:t>phpmyadmin</w:t>
+      </w:r>
+      <w:proofErr w:type="spellEnd"/>
+      <w:r>
+        <w:t>, pulsar Importar en la barra superior, y seleccionar este fichero .</w:t>
+      </w:r>
+      <w:proofErr w:type="spellStart"/>
+      <w:r>
+        <w:t>sql</w:t>
+      </w:r>
+      <w:proofErr w:type="spellEnd"/>
+      <w:r>
+        <w:t>.</w:t>
       </w:r>
     </w:p>
     <w:p>
@@ -5220,10 +5401,74 @@
     </w:p>
     <w:p>
       <w:r>
-        <w:t xml:space="preserve">Ahora que tenemos la base de datos configurada y funcionando, solo nos quedará importar el proyecto java dentro de Eclipse. La opción Open Projects from File System nos permitirá seleccionar la ruta, y Eclipse se encargará de </w:t>
-      </w:r>
-      <w:r>
-        <w:t>todo. Una vez se ha importado, tendremos que ir a las propiedades del proyecto &gt; Java Build Path &gt; Libraries y añadir un Jar externo. Aquí tendremos que seleccionar el archivo servlet-api.jar que encontraremos en la ruta de tomcat dentro de la carpeta lib.</w:t>
+        <w:t xml:space="preserve">Ahora que tenemos la base de datos configurada y funcionando, solo nos quedará importar el </w:t>
+      </w:r>
+      <w:proofErr w:type="gramStart"/>
+      <w:r>
+        <w:t>proyecto java</w:t>
+      </w:r>
+      <w:proofErr w:type="gramEnd"/>
+      <w:r>
+        <w:t xml:space="preserve"> dentro de Eclipse. La opción Open </w:t>
+      </w:r>
+      <w:proofErr w:type="spellStart"/>
+      <w:r>
+        <w:t>Projects</w:t>
+      </w:r>
+      <w:proofErr w:type="spellEnd"/>
+      <w:r>
+        <w:t xml:space="preserve"> </w:t>
+      </w:r>
+      <w:proofErr w:type="spellStart"/>
+      <w:r>
+        <w:t>from</w:t>
+      </w:r>
+      <w:proofErr w:type="spellEnd"/>
+      <w:r>
+        <w:t xml:space="preserve"> File </w:t>
+      </w:r>
+      <w:proofErr w:type="spellStart"/>
+      <w:r>
+        <w:t>System</w:t>
+      </w:r>
+      <w:proofErr w:type="spellEnd"/>
+      <w:r>
+        <w:t xml:space="preserve"> nos permitirá seleccionar la ruta, y Eclipse se encargará de </w:t>
+      </w:r>
+      <w:r>
+        <w:t xml:space="preserve">todo. Una vez se ha importado, tendremos que ir a las propiedades del proyecto &gt; Java </w:t>
+      </w:r>
+      <w:proofErr w:type="spellStart"/>
+      <w:r>
+        <w:t>Build</w:t>
+      </w:r>
+      <w:proofErr w:type="spellEnd"/>
+      <w:r>
+        <w:t xml:space="preserve"> </w:t>
+      </w:r>
+      <w:proofErr w:type="spellStart"/>
+      <w:r>
+        <w:t>Path</w:t>
+      </w:r>
+      <w:proofErr w:type="spellEnd"/>
+      <w:r>
+        <w:t xml:space="preserve"> &gt; </w:t>
+      </w:r>
+      <w:proofErr w:type="spellStart"/>
+      <w:r>
+        <w:t>Libraries</w:t>
+      </w:r>
+      <w:proofErr w:type="spellEnd"/>
+      <w:r>
+        <w:t xml:space="preserve"> y añadir un Jar externo. Aquí tendremos que seleccionar el archivo servlet-api.jar que encontraremos en la ruta de </w:t>
+      </w:r>
+      <w:proofErr w:type="spellStart"/>
+      <w:r>
+        <w:t>tomcat</w:t>
+      </w:r>
+      <w:proofErr w:type="spellEnd"/>
+      <w:r>
+        <w:t xml:space="preserve"> dentro de la carpeta lib.</w:t>
       </w:r>
     </w:p>
     <w:p>
@@ -5273,16 +5518,80 @@
     </w:p>
     <w:p>
       <w:r>
-        <w:t>Además, tendremos que añadir el jdbc para MySQL que podremos descargar desde la red, o utilizar el que se ha enviado dentro del propio proyecto. Es muy importante comprobar estas rutas, ya que a veces se desconfiguran y la aplicación dará problemas con los métodos de request y response.</w:t>
+        <w:t xml:space="preserve">Además, tendremos que añadir el </w:t>
+      </w:r>
+      <w:proofErr w:type="spellStart"/>
+      <w:r>
+        <w:t>jdbc</w:t>
+      </w:r>
+      <w:proofErr w:type="spellEnd"/>
+      <w:r>
+        <w:t xml:space="preserve"> para MySQL que podremos descargar desde la red, o utilizar el que se ha enviado dentro del propio proyecto. Es muy importante comprobar estas rutas, ya que a veces se desconfiguran y la aplicación dará problemas con los métodos de </w:t>
+      </w:r>
+      <w:proofErr w:type="spellStart"/>
+      <w:r>
+        <w:t>request</w:t>
+      </w:r>
+      <w:proofErr w:type="spellEnd"/>
+      <w:r>
+        <w:t xml:space="preserve"> y response.</w:t>
       </w:r>
     </w:p>
     <w:p>
       <w:r>
-        <w:t xml:space="preserve">El siguiente paso será configurar el servidor para que este se pueda conectar a la base de datos. Para ello, tendremos que acceder a Run &gt; Run Configurations &gt; Tomcat v9.0 Server (o el </w:t>
+        <w:t xml:space="preserve">El siguiente paso será configurar el servidor para que este se pueda conectar a la base de datos. Para ello, tendremos que acceder a Run &gt; Run </w:t>
+      </w:r>
+      <w:proofErr w:type="spellStart"/>
+      <w:r>
+        <w:t>Configurations</w:t>
+      </w:r>
+      <w:proofErr w:type="spellEnd"/>
+      <w:r>
+        <w:t xml:space="preserve"> &gt; Tomcat v9.0 Server (o el </w:t>
       </w:r>
       <w:r>
         <w:lastRenderedPageBreak/>
-        <w:t>nombre que tenga) y aquí acceder a Classpath. En User Entries veremos dos jar, y será necesario que añadamos el mysql-connector para poder funcionar correctamente.</w:t>
+        <w:t xml:space="preserve">nombre que tenga) y aquí acceder a </w:t>
+      </w:r>
+      <w:proofErr w:type="spellStart"/>
+      <w:r>
+        <w:t>Classpath</w:t>
+      </w:r>
+      <w:proofErr w:type="spellEnd"/>
+      <w:r>
+        <w:t xml:space="preserve">. En </w:t>
+      </w:r>
+      <w:proofErr w:type="spellStart"/>
+      <w:r>
+        <w:t>User</w:t>
+      </w:r>
+      <w:proofErr w:type="spellEnd"/>
+      <w:r>
+        <w:t xml:space="preserve"> </w:t>
+      </w:r>
+      <w:proofErr w:type="spellStart"/>
+      <w:r>
+        <w:t>Entries</w:t>
+      </w:r>
+      <w:proofErr w:type="spellEnd"/>
+      <w:r>
+        <w:t xml:space="preserve"> veremos dos </w:t>
+      </w:r>
+      <w:proofErr w:type="spellStart"/>
+      <w:r>
+        <w:t>jar</w:t>
+      </w:r>
+      <w:proofErr w:type="spellEnd"/>
+      <w:r>
+        <w:t xml:space="preserve">, y será necesario que añadamos el </w:t>
+      </w:r>
+      <w:proofErr w:type="spellStart"/>
+      <w:r>
+        <w:t>mysql-connector</w:t>
+      </w:r>
+      <w:proofErr w:type="spellEnd"/>
+      <w:r>
+        <w:t xml:space="preserve"> para poder funcionar correctamente.</w:t>
       </w:r>
     </w:p>
     <w:p>
@@ -5335,7 +5644,23 @@
         <w:t>Como siguiente paso</w:t>
       </w:r>
       <w:r>
-        <w:t>, tendremos que ir al proyecto, acceder a la carpeta META-IND y crear un fichero que se llame context.xml. Este será el encargado de gestionar el pool de conexiones que vamos a crear dentro de la aplicación, así como de asociar el driver jdcb dentro de la aplicación utilizando el Contexto.</w:t>
+        <w:t xml:space="preserve">, tendremos que ir al proyecto, acceder a la carpeta META-IND y crear un fichero que se llame context.xml. Este será el encargado de gestionar el pool de conexiones que vamos a crear dentro de la aplicación, así como de asociar el </w:t>
+      </w:r>
+      <w:proofErr w:type="gramStart"/>
+      <w:r>
+        <w:t>driver</w:t>
+      </w:r>
+      <w:proofErr w:type="gramEnd"/>
+      <w:r>
+        <w:t xml:space="preserve"> </w:t>
+      </w:r>
+      <w:proofErr w:type="spellStart"/>
+      <w:r>
+        <w:t>jdcb</w:t>
+      </w:r>
+      <w:proofErr w:type="spellEnd"/>
+      <w:r>
+        <w:t xml:space="preserve"> dentro de la aplicación utilizando el Contexto.</w:t>
       </w:r>
     </w:p>
     <w:p>
@@ -5360,6 +5685,7 @@
         </w:rPr>
         <w:t>&lt;</w:t>
       </w:r>
+      <w:proofErr w:type="spellStart"/>
       <w:r>
         <w:rPr>
           <w:rFonts w:ascii="Consolas" w:hAnsi="Consolas" w:cs="Consolas"/>
@@ -5370,6 +5696,7 @@
         </w:rPr>
         <w:t>Context</w:t>
       </w:r>
+      <w:proofErr w:type="spellEnd"/>
       <w:r>
         <w:rPr>
           <w:rFonts w:ascii="Consolas" w:hAnsi="Consolas" w:cs="Consolas"/>
@@ -5378,6 +5705,7 @@
         </w:rPr>
         <w:t xml:space="preserve"> </w:t>
       </w:r>
+      <w:proofErr w:type="spellStart"/>
       <w:r>
         <w:rPr>
           <w:rFonts w:ascii="Consolas" w:hAnsi="Consolas" w:cs="Consolas"/>
@@ -5387,6 +5715,7 @@
         </w:rPr>
         <w:t>path</w:t>
       </w:r>
+      <w:proofErr w:type="spellEnd"/>
       <w:r>
         <w:rPr>
           <w:rFonts w:ascii="Consolas" w:hAnsi="Consolas" w:cs="Consolas"/>
@@ -5405,50 +5734,9 @@
           <w:sz w:val="20"/>
           <w:szCs w:val="20"/>
         </w:rPr>
-        <w:t>"/PracticaTiendaOnline"</w:t>
-      </w:r>
-      <w:r>
-        <w:rPr>
-          <w:rFonts w:ascii="Consolas" w:hAnsi="Consolas" w:cs="Consolas"/>
-          <w:sz w:val="20"/>
-          <w:szCs w:val="20"/>
-        </w:rPr>
-        <w:t xml:space="preserve"> </w:t>
-      </w:r>
-      <w:r>
-        <w:rPr>
-          <w:rFonts w:ascii="Consolas" w:hAnsi="Consolas" w:cs="Consolas"/>
-          <w:color w:val="7F007F"/>
-          <w:sz w:val="20"/>
-          <w:szCs w:val="20"/>
-        </w:rPr>
-        <w:t>docBase</w:t>
-      </w:r>
-      <w:r>
-        <w:rPr>
-          <w:rFonts w:ascii="Consolas" w:hAnsi="Consolas" w:cs="Consolas"/>
-          <w:sz w:val="20"/>
-          <w:szCs w:val="20"/>
-        </w:rPr>
-        <w:t xml:space="preserve"> </w:t>
-      </w:r>
-      <w:r>
-        <w:rPr>
-          <w:rFonts w:ascii="Consolas" w:hAnsi="Consolas" w:cs="Consolas"/>
-          <w:color w:val="000000"/>
-          <w:sz w:val="20"/>
-          <w:szCs w:val="20"/>
-        </w:rPr>
-        <w:t>=</w:t>
-      </w:r>
-      <w:r>
-        <w:rPr>
-          <w:rFonts w:ascii="Consolas" w:hAnsi="Consolas" w:cs="Consolas"/>
-          <w:sz w:val="20"/>
-          <w:szCs w:val="20"/>
-        </w:rPr>
-        <w:t xml:space="preserve"> </w:t>
-      </w:r>
+        <w:t>"/</w:t>
+      </w:r>
+      <w:proofErr w:type="spellStart"/>
       <w:r>
         <w:rPr>
           <w:rFonts w:ascii="Consolas" w:hAnsi="Consolas" w:cs="Consolas"/>
@@ -5458,34 +5746,9 @@
           <w:sz w:val="20"/>
           <w:szCs w:val="20"/>
         </w:rPr>
-        <w:t>"PracticaTiendaOnline"</w:t>
-      </w:r>
-      <w:r>
-        <w:rPr>
-          <w:rFonts w:ascii="Consolas" w:hAnsi="Consolas" w:cs="Consolas"/>
-          <w:sz w:val="20"/>
-          <w:szCs w:val="20"/>
-        </w:rPr>
-        <w:t xml:space="preserve"> </w:t>
-      </w:r>
-      <w:r>
-        <w:rPr>
-          <w:rFonts w:ascii="Consolas" w:hAnsi="Consolas" w:cs="Consolas"/>
-          <w:color w:val="7F007F"/>
-          <w:sz w:val="20"/>
-          <w:szCs w:val="20"/>
-        </w:rPr>
-        <w:t>debug</w:t>
-      </w:r>
-      <w:r>
-        <w:rPr>
-          <w:rFonts w:ascii="Consolas" w:hAnsi="Consolas" w:cs="Consolas"/>
-          <w:color w:val="000000"/>
-          <w:sz w:val="20"/>
-          <w:szCs w:val="20"/>
-        </w:rPr>
-        <w:t>=</w:t>
-      </w:r>
+        <w:t>PracticaTiendaOnline</w:t>
+      </w:r>
+      <w:proofErr w:type="spellEnd"/>
       <w:r>
         <w:rPr>
           <w:rFonts w:ascii="Consolas" w:hAnsi="Consolas" w:cs="Consolas"/>
@@ -5495,7 +5758,7 @@
           <w:sz w:val="20"/>
           <w:szCs w:val="20"/>
         </w:rPr>
-        <w:t>"5"</w:t>
+        <w:t>"</w:t>
       </w:r>
       <w:r>
         <w:rPr>
@@ -5505,6 +5768,7 @@
         </w:rPr>
         <w:t xml:space="preserve"> </w:t>
       </w:r>
+      <w:proofErr w:type="spellStart"/>
       <w:r>
         <w:rPr>
           <w:rFonts w:ascii="Consolas" w:hAnsi="Consolas" w:cs="Consolas"/>
@@ -5512,7 +5776,16 @@
           <w:sz w:val="20"/>
           <w:szCs w:val="20"/>
         </w:rPr>
-        <w:t>reloadable</w:t>
+        <w:t>docBase</w:t>
+      </w:r>
+      <w:proofErr w:type="spellEnd"/>
+      <w:r>
+        <w:rPr>
+          <w:rFonts w:ascii="Consolas" w:hAnsi="Consolas" w:cs="Consolas"/>
+          <w:sz w:val="20"/>
+          <w:szCs w:val="20"/>
+        </w:rPr>
+        <w:t xml:space="preserve"> </w:t>
       </w:r>
       <w:r>
         <w:rPr>
@@ -5522,6 +5795,14 @@
           <w:szCs w:val="20"/>
         </w:rPr>
         <w:t>=</w:t>
+      </w:r>
+      <w:r>
+        <w:rPr>
+          <w:rFonts w:ascii="Consolas" w:hAnsi="Consolas" w:cs="Consolas"/>
+          <w:sz w:val="20"/>
+          <w:szCs w:val="20"/>
+        </w:rPr>
+        <w:t xml:space="preserve"> </w:t>
       </w:r>
       <w:r>
         <w:rPr>
@@ -5532,34 +5813,9 @@
           <w:sz w:val="20"/>
           <w:szCs w:val="20"/>
         </w:rPr>
-        <w:t>"true"</w:t>
-      </w:r>
-      <w:r>
-        <w:rPr>
-          <w:rFonts w:ascii="Consolas" w:hAnsi="Consolas" w:cs="Consolas"/>
-          <w:sz w:val="20"/>
-          <w:szCs w:val="20"/>
-        </w:rPr>
-        <w:t xml:space="preserve"> </w:t>
-      </w:r>
-      <w:r>
-        <w:rPr>
-          <w:rFonts w:ascii="Consolas" w:hAnsi="Consolas" w:cs="Consolas"/>
-          <w:color w:val="7F007F"/>
-          <w:sz w:val="20"/>
-          <w:szCs w:val="20"/>
-        </w:rPr>
-        <w:t>crossContext</w:t>
-      </w:r>
-      <w:r>
-        <w:rPr>
-          <w:rFonts w:ascii="Consolas" w:hAnsi="Consolas" w:cs="Consolas"/>
-          <w:color w:val="000000"/>
-          <w:sz w:val="20"/>
-          <w:szCs w:val="20"/>
-        </w:rPr>
-        <w:t>=</w:t>
-      </w:r>
+        <w:t>"</w:t>
+      </w:r>
+      <w:proofErr w:type="spellStart"/>
       <w:r>
         <w:rPr>
           <w:rFonts w:ascii="Consolas" w:hAnsi="Consolas" w:cs="Consolas"/>
@@ -5569,84 +5825,9 @@
           <w:sz w:val="20"/>
           <w:szCs w:val="20"/>
         </w:rPr>
-        <w:t>"true"</w:t>
-      </w:r>
-      <w:r>
-        <w:rPr>
-          <w:rFonts w:ascii="Consolas" w:hAnsi="Consolas" w:cs="Consolas"/>
-          <w:color w:val="008080"/>
-          <w:sz w:val="20"/>
-          <w:szCs w:val="20"/>
-        </w:rPr>
-        <w:t>&gt;</w:t>
-      </w:r>
-    </w:p>
-    <w:p>
-      <w:pPr>
-        <w:autoSpaceDE w:val="0"/>
-        <w:autoSpaceDN w:val="0"/>
-        <w:adjustRightInd w:val="0"/>
-        <w:spacing w:after="0" w:line="240" w:lineRule="auto"/>
-        <w:ind w:left="1416"/>
-        <w:rPr>
-          <w:rFonts w:ascii="Consolas" w:hAnsi="Consolas" w:cs="Consolas"/>
-          <w:sz w:val="20"/>
-          <w:szCs w:val="20"/>
-        </w:rPr>
-      </w:pPr>
-      <w:r>
-        <w:rPr>
-          <w:rFonts w:ascii="Consolas" w:hAnsi="Consolas" w:cs="Consolas"/>
-          <w:color w:val="000000"/>
-          <w:sz w:val="20"/>
-          <w:szCs w:val="20"/>
-        </w:rPr>
-        <w:t xml:space="preserve">    </w:t>
-      </w:r>
-      <w:r>
-        <w:rPr>
-          <w:rFonts w:ascii="Consolas" w:hAnsi="Consolas" w:cs="Consolas"/>
-          <w:color w:val="008080"/>
-          <w:sz w:val="20"/>
-          <w:szCs w:val="20"/>
-        </w:rPr>
-        <w:t>&lt;</w:t>
-      </w:r>
-      <w:r>
-        <w:rPr>
-          <w:rFonts w:ascii="Consolas" w:hAnsi="Consolas" w:cs="Consolas"/>
-          <w:color w:val="3F7F7F"/>
-          <w:sz w:val="20"/>
-          <w:szCs w:val="20"/>
-        </w:rPr>
-        <w:t>Resource</w:t>
-      </w:r>
-      <w:r>
-        <w:rPr>
-          <w:rFonts w:ascii="Consolas" w:hAnsi="Consolas" w:cs="Consolas"/>
-          <w:sz w:val="20"/>
-          <w:szCs w:val="20"/>
-        </w:rPr>
-        <w:t xml:space="preserve"> </w:t>
-      </w:r>
-      <w:r>
-        <w:rPr>
-          <w:rFonts w:ascii="Consolas" w:hAnsi="Consolas" w:cs="Consolas"/>
-          <w:color w:val="7F007F"/>
-          <w:sz w:val="20"/>
-          <w:szCs w:val="20"/>
-        </w:rPr>
-        <w:t>name</w:t>
-      </w:r>
-      <w:r>
-        <w:rPr>
-          <w:rFonts w:ascii="Consolas" w:hAnsi="Consolas" w:cs="Consolas"/>
-          <w:color w:val="000000"/>
-          <w:sz w:val="20"/>
-          <w:szCs w:val="20"/>
-        </w:rPr>
-        <w:t>=</w:t>
-      </w:r>
+        <w:t>PracticaTiendaOnline</w:t>
+      </w:r>
+      <w:proofErr w:type="spellEnd"/>
       <w:r>
         <w:rPr>
           <w:rFonts w:ascii="Consolas" w:hAnsi="Consolas" w:cs="Consolas"/>
@@ -5656,7 +5837,7 @@
           <w:sz w:val="20"/>
           <w:szCs w:val="20"/>
         </w:rPr>
-        <w:t>"jdbc/miDataSource"</w:t>
+        <w:t>"</w:t>
       </w:r>
       <w:r>
         <w:rPr>
@@ -5666,6 +5847,7 @@
         </w:rPr>
         <w:t xml:space="preserve"> </w:t>
       </w:r>
+      <w:proofErr w:type="spellStart"/>
       <w:r>
         <w:rPr>
           <w:rFonts w:ascii="Consolas" w:hAnsi="Consolas" w:cs="Consolas"/>
@@ -5673,8 +5855,9 @@
           <w:sz w:val="20"/>
           <w:szCs w:val="20"/>
         </w:rPr>
-        <w:t>auth</w:t>
-      </w:r>
+        <w:t>debug</w:t>
+      </w:r>
+      <w:proofErr w:type="spellEnd"/>
       <w:r>
         <w:rPr>
           <w:rFonts w:ascii="Consolas" w:hAnsi="Consolas" w:cs="Consolas"/>
@@ -5693,7 +5876,7 @@
           <w:sz w:val="20"/>
           <w:szCs w:val="20"/>
         </w:rPr>
-        <w:t>"Container"</w:t>
+        <w:t>"5"</w:t>
       </w:r>
       <w:r>
         <w:rPr>
@@ -5703,6 +5886,7 @@
         </w:rPr>
         <w:t xml:space="preserve"> </w:t>
       </w:r>
+      <w:proofErr w:type="spellStart"/>
       <w:r>
         <w:rPr>
           <w:rFonts w:ascii="Consolas" w:hAnsi="Consolas" w:cs="Consolas"/>
@@ -5710,8 +5894,9 @@
           <w:sz w:val="20"/>
           <w:szCs w:val="20"/>
         </w:rPr>
-        <w:t>type</w:t>
-      </w:r>
+        <w:t>reloadable</w:t>
+      </w:r>
+      <w:proofErr w:type="spellEnd"/>
       <w:r>
         <w:rPr>
           <w:rFonts w:ascii="Consolas" w:hAnsi="Consolas" w:cs="Consolas"/>
@@ -5730,7 +5915,7 @@
           <w:sz w:val="20"/>
           <w:szCs w:val="20"/>
         </w:rPr>
-        <w:t>"javax.sql.DataSource"</w:t>
+        <w:t>"true"</w:t>
       </w:r>
       <w:r>
         <w:rPr>
@@ -5740,28 +5925,7 @@
         </w:rPr>
         <w:t xml:space="preserve"> </w:t>
       </w:r>
-    </w:p>
-    <w:p>
-      <w:pPr>
-        <w:autoSpaceDE w:val="0"/>
-        <w:autoSpaceDN w:val="0"/>
-        <w:adjustRightInd w:val="0"/>
-        <w:spacing w:after="0" w:line="240" w:lineRule="auto"/>
-        <w:ind w:left="1416"/>
-        <w:rPr>
-          <w:rFonts w:ascii="Consolas" w:hAnsi="Consolas" w:cs="Consolas"/>
-          <w:sz w:val="20"/>
-          <w:szCs w:val="20"/>
-        </w:rPr>
-      </w:pPr>
-      <w:r>
-        <w:rPr>
-          <w:rFonts w:ascii="Consolas" w:hAnsi="Consolas" w:cs="Consolas"/>
-          <w:sz w:val="20"/>
-          <w:szCs w:val="20"/>
-        </w:rPr>
-        <w:t xml:space="preserve">                </w:t>
-      </w:r>
+      <w:proofErr w:type="spellStart"/>
       <w:r>
         <w:rPr>
           <w:rFonts w:ascii="Consolas" w:hAnsi="Consolas" w:cs="Consolas"/>
@@ -5769,8 +5933,9 @@
           <w:sz w:val="20"/>
           <w:szCs w:val="20"/>
         </w:rPr>
-        <w:t>driverClassName</w:t>
-      </w:r>
+        <w:t>crossContext</w:t>
+      </w:r>
+      <w:proofErr w:type="spellEnd"/>
       <w:r>
         <w:rPr>
           <w:rFonts w:ascii="Consolas" w:hAnsi="Consolas" w:cs="Consolas"/>
@@ -5789,16 +5954,69 @@
           <w:sz w:val="20"/>
           <w:szCs w:val="20"/>
         </w:rPr>
-        <w:t>"com.mysql.jdbc.Driver"</w:t>
-      </w:r>
-      <w:r>
+        <w:t>"true"</w:t>
+      </w:r>
+      <w:r>
+        <w:rPr>
+          <w:rFonts w:ascii="Consolas" w:hAnsi="Consolas" w:cs="Consolas"/>
+          <w:color w:val="008080"/>
+          <w:sz w:val="20"/>
+          <w:szCs w:val="20"/>
+        </w:rPr>
+        <w:t>&gt;</w:t>
+      </w:r>
+    </w:p>
+    <w:p>
+      <w:pPr>
+        <w:autoSpaceDE w:val="0"/>
+        <w:autoSpaceDN w:val="0"/>
+        <w:adjustRightInd w:val="0"/>
+        <w:spacing w:after="0" w:line="240" w:lineRule="auto"/>
+        <w:ind w:left="1416"/>
         <w:rPr>
           <w:rFonts w:ascii="Consolas" w:hAnsi="Consolas" w:cs="Consolas"/>
           <w:sz w:val="20"/>
           <w:szCs w:val="20"/>
         </w:rPr>
+      </w:pPr>
+      <w:r>
+        <w:rPr>
+          <w:rFonts w:ascii="Consolas" w:hAnsi="Consolas" w:cs="Consolas"/>
+          <w:color w:val="000000"/>
+          <w:sz w:val="20"/>
+          <w:szCs w:val="20"/>
+        </w:rPr>
+        <w:t xml:space="preserve">    </w:t>
+      </w:r>
+      <w:r>
+        <w:rPr>
+          <w:rFonts w:ascii="Consolas" w:hAnsi="Consolas" w:cs="Consolas"/>
+          <w:color w:val="008080"/>
+          <w:sz w:val="20"/>
+          <w:szCs w:val="20"/>
+        </w:rPr>
+        <w:t>&lt;</w:t>
+      </w:r>
+      <w:proofErr w:type="spellStart"/>
+      <w:r>
+        <w:rPr>
+          <w:rFonts w:ascii="Consolas" w:hAnsi="Consolas" w:cs="Consolas"/>
+          <w:color w:val="3F7F7F"/>
+          <w:sz w:val="20"/>
+          <w:szCs w:val="20"/>
+        </w:rPr>
+        <w:t>Resource</w:t>
+      </w:r>
+      <w:proofErr w:type="spellEnd"/>
+      <w:r>
+        <w:rPr>
+          <w:rFonts w:ascii="Consolas" w:hAnsi="Consolas" w:cs="Consolas"/>
+          <w:sz w:val="20"/>
+          <w:szCs w:val="20"/>
+        </w:rPr>
         <w:t xml:space="preserve"> </w:t>
       </w:r>
+      <w:proofErr w:type="spellStart"/>
       <w:r>
         <w:rPr>
           <w:rFonts w:ascii="Consolas" w:hAnsi="Consolas" w:cs="Consolas"/>
@@ -5806,8 +6024,9 @@
           <w:sz w:val="20"/>
           <w:szCs w:val="20"/>
         </w:rPr>
-        <w:t>maxActive</w:t>
-      </w:r>
+        <w:t>name</w:t>
+      </w:r>
+      <w:proofErr w:type="spellEnd"/>
       <w:r>
         <w:rPr>
           <w:rFonts w:ascii="Consolas" w:hAnsi="Consolas" w:cs="Consolas"/>
@@ -5826,34 +6045,9 @@
           <w:sz w:val="20"/>
           <w:szCs w:val="20"/>
         </w:rPr>
-        <w:t>"100"</w:t>
-      </w:r>
-      <w:r>
-        <w:rPr>
-          <w:rFonts w:ascii="Consolas" w:hAnsi="Consolas" w:cs="Consolas"/>
-          <w:sz w:val="20"/>
-          <w:szCs w:val="20"/>
-        </w:rPr>
-        <w:t xml:space="preserve"> </w:t>
-      </w:r>
-      <w:r>
-        <w:rPr>
-          <w:rFonts w:ascii="Consolas" w:hAnsi="Consolas" w:cs="Consolas"/>
-          <w:color w:val="7F007F"/>
-          <w:sz w:val="20"/>
-          <w:szCs w:val="20"/>
-        </w:rPr>
-        <w:t>maxIdle</w:t>
-      </w:r>
-      <w:r>
-        <w:rPr>
-          <w:rFonts w:ascii="Consolas" w:hAnsi="Consolas" w:cs="Consolas"/>
-          <w:color w:val="000000"/>
-          <w:sz w:val="20"/>
-          <w:szCs w:val="20"/>
-        </w:rPr>
-        <w:t>=</w:t>
-      </w:r>
+        <w:t>"</w:t>
+      </w:r>
+      <w:proofErr w:type="spellStart"/>
       <w:r>
         <w:rPr>
           <w:rFonts w:ascii="Consolas" w:hAnsi="Consolas" w:cs="Consolas"/>
@@ -5863,34 +6057,9 @@
           <w:sz w:val="20"/>
           <w:szCs w:val="20"/>
         </w:rPr>
-        <w:t>"30"</w:t>
-      </w:r>
-      <w:r>
-        <w:rPr>
-          <w:rFonts w:ascii="Consolas" w:hAnsi="Consolas" w:cs="Consolas"/>
-          <w:sz w:val="20"/>
-          <w:szCs w:val="20"/>
-        </w:rPr>
-        <w:t xml:space="preserve"> </w:t>
-      </w:r>
-      <w:r>
-        <w:rPr>
-          <w:rFonts w:ascii="Consolas" w:hAnsi="Consolas" w:cs="Consolas"/>
-          <w:color w:val="7F007F"/>
-          <w:sz w:val="20"/>
-          <w:szCs w:val="20"/>
-        </w:rPr>
-        <w:t>maxWait</w:t>
-      </w:r>
-      <w:r>
-        <w:rPr>
-          <w:rFonts w:ascii="Consolas" w:hAnsi="Consolas" w:cs="Consolas"/>
-          <w:color w:val="000000"/>
-          <w:sz w:val="20"/>
-          <w:szCs w:val="20"/>
-        </w:rPr>
-        <w:t>=</w:t>
-      </w:r>
+        <w:t>jdbc</w:t>
+      </w:r>
+      <w:proofErr w:type="spellEnd"/>
       <w:r>
         <w:rPr>
           <w:rFonts w:ascii="Consolas" w:hAnsi="Consolas" w:cs="Consolas"/>
@@ -5900,34 +6069,9 @@
           <w:sz w:val="20"/>
           <w:szCs w:val="20"/>
         </w:rPr>
-        <w:t>"10000"</w:t>
-      </w:r>
-      <w:r>
-        <w:rPr>
-          <w:rFonts w:ascii="Consolas" w:hAnsi="Consolas" w:cs="Consolas"/>
-          <w:sz w:val="20"/>
-          <w:szCs w:val="20"/>
-        </w:rPr>
-        <w:t xml:space="preserve"> </w:t>
-      </w:r>
-      <w:r>
-        <w:rPr>
-          <w:rFonts w:ascii="Consolas" w:hAnsi="Consolas" w:cs="Consolas"/>
-          <w:color w:val="7F007F"/>
-          <w:sz w:val="20"/>
-          <w:szCs w:val="20"/>
-        </w:rPr>
-        <w:t>username</w:t>
-      </w:r>
-      <w:r>
-        <w:rPr>
-          <w:rFonts w:ascii="Consolas" w:hAnsi="Consolas" w:cs="Consolas"/>
-          <w:color w:val="000000"/>
-          <w:sz w:val="20"/>
-          <w:szCs w:val="20"/>
-        </w:rPr>
-        <w:t>=</w:t>
-      </w:r>
+        <w:t>/</w:t>
+      </w:r>
+      <w:proofErr w:type="spellStart"/>
       <w:r>
         <w:rPr>
           <w:rFonts w:ascii="Consolas" w:hAnsi="Consolas" w:cs="Consolas"/>
@@ -5937,34 +6081,9 @@
           <w:sz w:val="20"/>
           <w:szCs w:val="20"/>
         </w:rPr>
-        <w:t>"root"</w:t>
-      </w:r>
-      <w:r>
-        <w:rPr>
-          <w:rFonts w:ascii="Consolas" w:hAnsi="Consolas" w:cs="Consolas"/>
-          <w:sz w:val="20"/>
-          <w:szCs w:val="20"/>
-        </w:rPr>
-        <w:t xml:space="preserve"> </w:t>
-      </w:r>
-      <w:r>
-        <w:rPr>
-          <w:rFonts w:ascii="Consolas" w:hAnsi="Consolas" w:cs="Consolas"/>
-          <w:color w:val="7F007F"/>
-          <w:sz w:val="20"/>
-          <w:szCs w:val="20"/>
-        </w:rPr>
-        <w:t>password</w:t>
-      </w:r>
-      <w:r>
-        <w:rPr>
-          <w:rFonts w:ascii="Consolas" w:hAnsi="Consolas" w:cs="Consolas"/>
-          <w:color w:val="000000"/>
-          <w:sz w:val="20"/>
-          <w:szCs w:val="20"/>
-        </w:rPr>
-        <w:t>=</w:t>
-      </w:r>
+        <w:t>miDataSource</w:t>
+      </w:r>
+      <w:proofErr w:type="spellEnd"/>
       <w:r>
         <w:rPr>
           <w:rFonts w:ascii="Consolas" w:hAnsi="Consolas" w:cs="Consolas"/>
@@ -5974,7 +6093,7 @@
           <w:sz w:val="20"/>
           <w:szCs w:val="20"/>
         </w:rPr>
-        <w:t>""</w:t>
+        <w:t>"</w:t>
       </w:r>
       <w:r>
         <w:rPr>
@@ -5984,28 +6103,7 @@
         </w:rPr>
         <w:t xml:space="preserve"> </w:t>
       </w:r>
-    </w:p>
-    <w:p>
-      <w:pPr>
-        <w:autoSpaceDE w:val="0"/>
-        <w:autoSpaceDN w:val="0"/>
-        <w:adjustRightInd w:val="0"/>
-        <w:spacing w:after="0" w:line="240" w:lineRule="auto"/>
-        <w:ind w:left="1416"/>
-        <w:rPr>
-          <w:rFonts w:ascii="Consolas" w:hAnsi="Consolas" w:cs="Consolas"/>
-          <w:sz w:val="20"/>
-          <w:szCs w:val="20"/>
-        </w:rPr>
-      </w:pPr>
-      <w:r>
-        <w:rPr>
-          <w:rFonts w:ascii="Consolas" w:hAnsi="Consolas" w:cs="Consolas"/>
-          <w:sz w:val="20"/>
-          <w:szCs w:val="20"/>
-        </w:rPr>
-        <w:t xml:space="preserve">                </w:t>
-      </w:r>
+      <w:proofErr w:type="spellStart"/>
       <w:r>
         <w:rPr>
           <w:rFonts w:ascii="Consolas" w:hAnsi="Consolas" w:cs="Consolas"/>
@@ -6013,8 +6111,9 @@
           <w:sz w:val="20"/>
           <w:szCs w:val="20"/>
         </w:rPr>
-        <w:t>url</w:t>
-      </w:r>
+        <w:t>auth</w:t>
+      </w:r>
+      <w:proofErr w:type="spellEnd"/>
       <w:r>
         <w:rPr>
           <w:rFonts w:ascii="Consolas" w:hAnsi="Consolas" w:cs="Consolas"/>
@@ -6023,14 +6122,6 @@
           <w:szCs w:val="20"/>
         </w:rPr>
         <w:t>=</w:t>
-      </w:r>
-      <w:r>
-        <w:rPr>
-          <w:rFonts w:ascii="Consolas" w:hAnsi="Consolas" w:cs="Consolas"/>
-          <w:sz w:val="20"/>
-          <w:szCs w:val="20"/>
-        </w:rPr>
-        <w:t xml:space="preserve"> </w:t>
       </w:r>
       <w:r>
         <w:rPr>
@@ -6041,7 +6132,508 @@
           <w:sz w:val="20"/>
           <w:szCs w:val="20"/>
         </w:rPr>
-        <w:t>"jdbc:mysql://localhost/accesodatos"</w:t>
+        <w:t>"Container"</w:t>
+      </w:r>
+      <w:r>
+        <w:rPr>
+          <w:rFonts w:ascii="Consolas" w:hAnsi="Consolas" w:cs="Consolas"/>
+          <w:sz w:val="20"/>
+          <w:szCs w:val="20"/>
+        </w:rPr>
+        <w:t xml:space="preserve"> </w:t>
+      </w:r>
+      <w:proofErr w:type="spellStart"/>
+      <w:r>
+        <w:rPr>
+          <w:rFonts w:ascii="Consolas" w:hAnsi="Consolas" w:cs="Consolas"/>
+          <w:color w:val="7F007F"/>
+          <w:sz w:val="20"/>
+          <w:szCs w:val="20"/>
+        </w:rPr>
+        <w:t>type</w:t>
+      </w:r>
+      <w:proofErr w:type="spellEnd"/>
+      <w:r>
+        <w:rPr>
+          <w:rFonts w:ascii="Consolas" w:hAnsi="Consolas" w:cs="Consolas"/>
+          <w:color w:val="000000"/>
+          <w:sz w:val="20"/>
+          <w:szCs w:val="20"/>
+        </w:rPr>
+        <w:t>=</w:t>
+      </w:r>
+      <w:r>
+        <w:rPr>
+          <w:rFonts w:ascii="Consolas" w:hAnsi="Consolas" w:cs="Consolas"/>
+          <w:i/>
+          <w:iCs/>
+          <w:color w:val="2A00FF"/>
+          <w:sz w:val="20"/>
+          <w:szCs w:val="20"/>
+        </w:rPr>
+        <w:t>"</w:t>
+      </w:r>
+      <w:proofErr w:type="spellStart"/>
+      <w:proofErr w:type="gramStart"/>
+      <w:r>
+        <w:rPr>
+          <w:rFonts w:ascii="Consolas" w:hAnsi="Consolas" w:cs="Consolas"/>
+          <w:i/>
+          <w:iCs/>
+          <w:color w:val="2A00FF"/>
+          <w:sz w:val="20"/>
+          <w:szCs w:val="20"/>
+        </w:rPr>
+        <w:t>javax.sql.DataSource</w:t>
+      </w:r>
+      <w:proofErr w:type="spellEnd"/>
+      <w:proofErr w:type="gramEnd"/>
+      <w:r>
+        <w:rPr>
+          <w:rFonts w:ascii="Consolas" w:hAnsi="Consolas" w:cs="Consolas"/>
+          <w:i/>
+          <w:iCs/>
+          <w:color w:val="2A00FF"/>
+          <w:sz w:val="20"/>
+          <w:szCs w:val="20"/>
+        </w:rPr>
+        <w:t>"</w:t>
+      </w:r>
+      <w:r>
+        <w:rPr>
+          <w:rFonts w:ascii="Consolas" w:hAnsi="Consolas" w:cs="Consolas"/>
+          <w:sz w:val="20"/>
+          <w:szCs w:val="20"/>
+        </w:rPr>
+        <w:t xml:space="preserve"> </w:t>
+      </w:r>
+    </w:p>
+    <w:p>
+      <w:pPr>
+        <w:autoSpaceDE w:val="0"/>
+        <w:autoSpaceDN w:val="0"/>
+        <w:adjustRightInd w:val="0"/>
+        <w:spacing w:after="0" w:line="240" w:lineRule="auto"/>
+        <w:ind w:left="1416"/>
+        <w:rPr>
+          <w:rFonts w:ascii="Consolas" w:hAnsi="Consolas" w:cs="Consolas"/>
+          <w:sz w:val="20"/>
+          <w:szCs w:val="20"/>
+        </w:rPr>
+      </w:pPr>
+      <w:r>
+        <w:rPr>
+          <w:rFonts w:ascii="Consolas" w:hAnsi="Consolas" w:cs="Consolas"/>
+          <w:sz w:val="20"/>
+          <w:szCs w:val="20"/>
+        </w:rPr>
+        <w:t xml:space="preserve">                </w:t>
+      </w:r>
+      <w:proofErr w:type="spellStart"/>
+      <w:r>
+        <w:rPr>
+          <w:rFonts w:ascii="Consolas" w:hAnsi="Consolas" w:cs="Consolas"/>
+          <w:color w:val="7F007F"/>
+          <w:sz w:val="20"/>
+          <w:szCs w:val="20"/>
+        </w:rPr>
+        <w:t>driverClassName</w:t>
+      </w:r>
+      <w:proofErr w:type="spellEnd"/>
+      <w:r>
+        <w:rPr>
+          <w:rFonts w:ascii="Consolas" w:hAnsi="Consolas" w:cs="Consolas"/>
+          <w:color w:val="000000"/>
+          <w:sz w:val="20"/>
+          <w:szCs w:val="20"/>
+        </w:rPr>
+        <w:t>=</w:t>
+      </w:r>
+      <w:r>
+        <w:rPr>
+          <w:rFonts w:ascii="Consolas" w:hAnsi="Consolas" w:cs="Consolas"/>
+          <w:i/>
+          <w:iCs/>
+          <w:color w:val="2A00FF"/>
+          <w:sz w:val="20"/>
+          <w:szCs w:val="20"/>
+        </w:rPr>
+        <w:t>"</w:t>
+      </w:r>
+      <w:proofErr w:type="spellStart"/>
+      <w:proofErr w:type="gramStart"/>
+      <w:r>
+        <w:rPr>
+          <w:rFonts w:ascii="Consolas" w:hAnsi="Consolas" w:cs="Consolas"/>
+          <w:i/>
+          <w:iCs/>
+          <w:color w:val="2A00FF"/>
+          <w:sz w:val="20"/>
+          <w:szCs w:val="20"/>
+        </w:rPr>
+        <w:t>com.mysql</w:t>
+      </w:r>
+      <w:proofErr w:type="gramEnd"/>
+      <w:r>
+        <w:rPr>
+          <w:rFonts w:ascii="Consolas" w:hAnsi="Consolas" w:cs="Consolas"/>
+          <w:i/>
+          <w:iCs/>
+          <w:color w:val="2A00FF"/>
+          <w:sz w:val="20"/>
+          <w:szCs w:val="20"/>
+        </w:rPr>
+        <w:t>.jdbc.Driver</w:t>
+      </w:r>
+      <w:proofErr w:type="spellEnd"/>
+      <w:r>
+        <w:rPr>
+          <w:rFonts w:ascii="Consolas" w:hAnsi="Consolas" w:cs="Consolas"/>
+          <w:i/>
+          <w:iCs/>
+          <w:color w:val="2A00FF"/>
+          <w:sz w:val="20"/>
+          <w:szCs w:val="20"/>
+        </w:rPr>
+        <w:t>"</w:t>
+      </w:r>
+      <w:r>
+        <w:rPr>
+          <w:rFonts w:ascii="Consolas" w:hAnsi="Consolas" w:cs="Consolas"/>
+          <w:sz w:val="20"/>
+          <w:szCs w:val="20"/>
+        </w:rPr>
+        <w:t xml:space="preserve"> </w:t>
+      </w:r>
+      <w:proofErr w:type="spellStart"/>
+      <w:r>
+        <w:rPr>
+          <w:rFonts w:ascii="Consolas" w:hAnsi="Consolas" w:cs="Consolas"/>
+          <w:color w:val="7F007F"/>
+          <w:sz w:val="20"/>
+          <w:szCs w:val="20"/>
+        </w:rPr>
+        <w:t>maxActive</w:t>
+      </w:r>
+      <w:proofErr w:type="spellEnd"/>
+      <w:r>
+        <w:rPr>
+          <w:rFonts w:ascii="Consolas" w:hAnsi="Consolas" w:cs="Consolas"/>
+          <w:color w:val="000000"/>
+          <w:sz w:val="20"/>
+          <w:szCs w:val="20"/>
+        </w:rPr>
+        <w:t>=</w:t>
+      </w:r>
+      <w:r>
+        <w:rPr>
+          <w:rFonts w:ascii="Consolas" w:hAnsi="Consolas" w:cs="Consolas"/>
+          <w:i/>
+          <w:iCs/>
+          <w:color w:val="2A00FF"/>
+          <w:sz w:val="20"/>
+          <w:szCs w:val="20"/>
+        </w:rPr>
+        <w:t>"100"</w:t>
+      </w:r>
+      <w:r>
+        <w:rPr>
+          <w:rFonts w:ascii="Consolas" w:hAnsi="Consolas" w:cs="Consolas"/>
+          <w:sz w:val="20"/>
+          <w:szCs w:val="20"/>
+        </w:rPr>
+        <w:t xml:space="preserve"> </w:t>
+      </w:r>
+      <w:proofErr w:type="spellStart"/>
+      <w:r>
+        <w:rPr>
+          <w:rFonts w:ascii="Consolas" w:hAnsi="Consolas" w:cs="Consolas"/>
+          <w:color w:val="7F007F"/>
+          <w:sz w:val="20"/>
+          <w:szCs w:val="20"/>
+        </w:rPr>
+        <w:t>maxIdle</w:t>
+      </w:r>
+      <w:proofErr w:type="spellEnd"/>
+      <w:r>
+        <w:rPr>
+          <w:rFonts w:ascii="Consolas" w:hAnsi="Consolas" w:cs="Consolas"/>
+          <w:color w:val="000000"/>
+          <w:sz w:val="20"/>
+          <w:szCs w:val="20"/>
+        </w:rPr>
+        <w:t>=</w:t>
+      </w:r>
+      <w:r>
+        <w:rPr>
+          <w:rFonts w:ascii="Consolas" w:hAnsi="Consolas" w:cs="Consolas"/>
+          <w:i/>
+          <w:iCs/>
+          <w:color w:val="2A00FF"/>
+          <w:sz w:val="20"/>
+          <w:szCs w:val="20"/>
+        </w:rPr>
+        <w:t>"30"</w:t>
+      </w:r>
+      <w:r>
+        <w:rPr>
+          <w:rFonts w:ascii="Consolas" w:hAnsi="Consolas" w:cs="Consolas"/>
+          <w:sz w:val="20"/>
+          <w:szCs w:val="20"/>
+        </w:rPr>
+        <w:t xml:space="preserve"> </w:t>
+      </w:r>
+      <w:proofErr w:type="spellStart"/>
+      <w:r>
+        <w:rPr>
+          <w:rFonts w:ascii="Consolas" w:hAnsi="Consolas" w:cs="Consolas"/>
+          <w:color w:val="7F007F"/>
+          <w:sz w:val="20"/>
+          <w:szCs w:val="20"/>
+        </w:rPr>
+        <w:t>maxWait</w:t>
+      </w:r>
+      <w:proofErr w:type="spellEnd"/>
+      <w:r>
+        <w:rPr>
+          <w:rFonts w:ascii="Consolas" w:hAnsi="Consolas" w:cs="Consolas"/>
+          <w:color w:val="000000"/>
+          <w:sz w:val="20"/>
+          <w:szCs w:val="20"/>
+        </w:rPr>
+        <w:t>=</w:t>
+      </w:r>
+      <w:r>
+        <w:rPr>
+          <w:rFonts w:ascii="Consolas" w:hAnsi="Consolas" w:cs="Consolas"/>
+          <w:i/>
+          <w:iCs/>
+          <w:color w:val="2A00FF"/>
+          <w:sz w:val="20"/>
+          <w:szCs w:val="20"/>
+        </w:rPr>
+        <w:t>"10000"</w:t>
+      </w:r>
+      <w:r>
+        <w:rPr>
+          <w:rFonts w:ascii="Consolas" w:hAnsi="Consolas" w:cs="Consolas"/>
+          <w:sz w:val="20"/>
+          <w:szCs w:val="20"/>
+        </w:rPr>
+        <w:t xml:space="preserve"> </w:t>
+      </w:r>
+      <w:proofErr w:type="spellStart"/>
+      <w:r>
+        <w:rPr>
+          <w:rFonts w:ascii="Consolas" w:hAnsi="Consolas" w:cs="Consolas"/>
+          <w:color w:val="7F007F"/>
+          <w:sz w:val="20"/>
+          <w:szCs w:val="20"/>
+        </w:rPr>
+        <w:t>username</w:t>
+      </w:r>
+      <w:proofErr w:type="spellEnd"/>
+      <w:r>
+        <w:rPr>
+          <w:rFonts w:ascii="Consolas" w:hAnsi="Consolas" w:cs="Consolas"/>
+          <w:color w:val="000000"/>
+          <w:sz w:val="20"/>
+          <w:szCs w:val="20"/>
+        </w:rPr>
+        <w:t>=</w:t>
+      </w:r>
+      <w:r>
+        <w:rPr>
+          <w:rFonts w:ascii="Consolas" w:hAnsi="Consolas" w:cs="Consolas"/>
+          <w:i/>
+          <w:iCs/>
+          <w:color w:val="2A00FF"/>
+          <w:sz w:val="20"/>
+          <w:szCs w:val="20"/>
+        </w:rPr>
+        <w:t>"</w:t>
+      </w:r>
+      <w:proofErr w:type="spellStart"/>
+      <w:r>
+        <w:rPr>
+          <w:rFonts w:ascii="Consolas" w:hAnsi="Consolas" w:cs="Consolas"/>
+          <w:i/>
+          <w:iCs/>
+          <w:color w:val="2A00FF"/>
+          <w:sz w:val="20"/>
+          <w:szCs w:val="20"/>
+        </w:rPr>
+        <w:t>root</w:t>
+      </w:r>
+      <w:proofErr w:type="spellEnd"/>
+      <w:r>
+        <w:rPr>
+          <w:rFonts w:ascii="Consolas" w:hAnsi="Consolas" w:cs="Consolas"/>
+          <w:i/>
+          <w:iCs/>
+          <w:color w:val="2A00FF"/>
+          <w:sz w:val="20"/>
+          <w:szCs w:val="20"/>
+        </w:rPr>
+        <w:t>"</w:t>
+      </w:r>
+      <w:r>
+        <w:rPr>
+          <w:rFonts w:ascii="Consolas" w:hAnsi="Consolas" w:cs="Consolas"/>
+          <w:sz w:val="20"/>
+          <w:szCs w:val="20"/>
+        </w:rPr>
+        <w:t xml:space="preserve"> </w:t>
+      </w:r>
+      <w:proofErr w:type="spellStart"/>
+      <w:r>
+        <w:rPr>
+          <w:rFonts w:ascii="Consolas" w:hAnsi="Consolas" w:cs="Consolas"/>
+          <w:color w:val="7F007F"/>
+          <w:sz w:val="20"/>
+          <w:szCs w:val="20"/>
+        </w:rPr>
+        <w:t>password</w:t>
+      </w:r>
+      <w:proofErr w:type="spellEnd"/>
+      <w:r>
+        <w:rPr>
+          <w:rFonts w:ascii="Consolas" w:hAnsi="Consolas" w:cs="Consolas"/>
+          <w:color w:val="000000"/>
+          <w:sz w:val="20"/>
+          <w:szCs w:val="20"/>
+        </w:rPr>
+        <w:t>=</w:t>
+      </w:r>
+      <w:r>
+        <w:rPr>
+          <w:rFonts w:ascii="Consolas" w:hAnsi="Consolas" w:cs="Consolas"/>
+          <w:i/>
+          <w:iCs/>
+          <w:color w:val="2A00FF"/>
+          <w:sz w:val="20"/>
+          <w:szCs w:val="20"/>
+        </w:rPr>
+        <w:t>""</w:t>
+      </w:r>
+      <w:r>
+        <w:rPr>
+          <w:rFonts w:ascii="Consolas" w:hAnsi="Consolas" w:cs="Consolas"/>
+          <w:sz w:val="20"/>
+          <w:szCs w:val="20"/>
+        </w:rPr>
+        <w:t xml:space="preserve"> </w:t>
+      </w:r>
+    </w:p>
+    <w:p>
+      <w:pPr>
+        <w:autoSpaceDE w:val="0"/>
+        <w:autoSpaceDN w:val="0"/>
+        <w:adjustRightInd w:val="0"/>
+        <w:spacing w:after="0" w:line="240" w:lineRule="auto"/>
+        <w:ind w:left="1416"/>
+        <w:rPr>
+          <w:rFonts w:ascii="Consolas" w:hAnsi="Consolas" w:cs="Consolas"/>
+          <w:sz w:val="20"/>
+          <w:szCs w:val="20"/>
+        </w:rPr>
+      </w:pPr>
+      <w:r>
+        <w:rPr>
+          <w:rFonts w:ascii="Consolas" w:hAnsi="Consolas" w:cs="Consolas"/>
+          <w:sz w:val="20"/>
+          <w:szCs w:val="20"/>
+        </w:rPr>
+        <w:t xml:space="preserve">                </w:t>
+      </w:r>
+      <w:proofErr w:type="spellStart"/>
+      <w:r>
+        <w:rPr>
+          <w:rFonts w:ascii="Consolas" w:hAnsi="Consolas" w:cs="Consolas"/>
+          <w:color w:val="7F007F"/>
+          <w:sz w:val="20"/>
+          <w:szCs w:val="20"/>
+        </w:rPr>
+        <w:t>url</w:t>
+      </w:r>
+      <w:proofErr w:type="spellEnd"/>
+      <w:r>
+        <w:rPr>
+          <w:rFonts w:ascii="Consolas" w:hAnsi="Consolas" w:cs="Consolas"/>
+          <w:color w:val="000000"/>
+          <w:sz w:val="20"/>
+          <w:szCs w:val="20"/>
+        </w:rPr>
+        <w:t>=</w:t>
+      </w:r>
+      <w:r>
+        <w:rPr>
+          <w:rFonts w:ascii="Consolas" w:hAnsi="Consolas" w:cs="Consolas"/>
+          <w:sz w:val="20"/>
+          <w:szCs w:val="20"/>
+        </w:rPr>
+        <w:t xml:space="preserve"> </w:t>
+      </w:r>
+      <w:r>
+        <w:rPr>
+          <w:rFonts w:ascii="Consolas" w:hAnsi="Consolas" w:cs="Consolas"/>
+          <w:i/>
+          <w:iCs/>
+          <w:color w:val="2A00FF"/>
+          <w:sz w:val="20"/>
+          <w:szCs w:val="20"/>
+        </w:rPr>
+        <w:t>"</w:t>
+      </w:r>
+      <w:proofErr w:type="spellStart"/>
+      <w:proofErr w:type="gramStart"/>
+      <w:r>
+        <w:rPr>
+          <w:rFonts w:ascii="Consolas" w:hAnsi="Consolas" w:cs="Consolas"/>
+          <w:i/>
+          <w:iCs/>
+          <w:color w:val="2A00FF"/>
+          <w:sz w:val="20"/>
+          <w:szCs w:val="20"/>
+        </w:rPr>
+        <w:t>jdbc:mysql</w:t>
+      </w:r>
+      <w:proofErr w:type="spellEnd"/>
+      <w:r>
+        <w:rPr>
+          <w:rFonts w:ascii="Consolas" w:hAnsi="Consolas" w:cs="Consolas"/>
+          <w:i/>
+          <w:iCs/>
+          <w:color w:val="2A00FF"/>
+          <w:sz w:val="20"/>
+          <w:szCs w:val="20"/>
+        </w:rPr>
+        <w:t>://localhost/</w:t>
+      </w:r>
+      <w:proofErr w:type="spellStart"/>
+      <w:r>
+        <w:rPr>
+          <w:rFonts w:ascii="Consolas" w:hAnsi="Consolas" w:cs="Consolas"/>
+          <w:i/>
+          <w:iCs/>
+          <w:color w:val="2A00FF"/>
+          <w:sz w:val="20"/>
+          <w:szCs w:val="20"/>
+        </w:rPr>
+        <w:t>accesodatos</w:t>
+      </w:r>
+      <w:proofErr w:type="spellEnd"/>
+      <w:proofErr w:type="gramEnd"/>
+      <w:r>
+        <w:rPr>
+          <w:rFonts w:ascii="Consolas" w:hAnsi="Consolas" w:cs="Consolas"/>
+          <w:i/>
+          <w:iCs/>
+          <w:color w:val="2A00FF"/>
+          <w:sz w:val="20"/>
+          <w:szCs w:val="20"/>
+        </w:rPr>
+        <w:t>"</w:t>
       </w:r>
       <w:r>
         <w:rPr>
@@ -6080,6 +6672,7 @@
         </w:rPr>
         <w:t>&lt;/</w:t>
       </w:r>
+      <w:proofErr w:type="spellStart"/>
       <w:r>
         <w:rPr>
           <w:rFonts w:ascii="Consolas" w:hAnsi="Consolas" w:cs="Consolas"/>
@@ -6090,6 +6683,7 @@
         </w:rPr>
         <w:t>Context</w:t>
       </w:r>
+      <w:proofErr w:type="spellEnd"/>
       <w:r>
         <w:rPr>
           <w:rFonts w:ascii="Consolas" w:hAnsi="Consolas" w:cs="Consolas"/>
@@ -6099,7 +6693,7 @@
         </w:rPr>
         <w:t>&gt;</w:t>
       </w:r>
-      <w:bookmarkStart w:id="7" w:name="_Toc20397821"/>
+      <w:bookmarkStart w:id="6" w:name="_Toc20397821"/>
     </w:p>
     <w:p>
       <w:pPr>
@@ -6110,25 +6704,25 @@
       <w:pPr>
         <w:pStyle w:val="Ttulo1"/>
       </w:pPr>
-      <w:bookmarkStart w:id="8" w:name="_Toc28198298"/>
+      <w:bookmarkStart w:id="7" w:name="_Toc28198298"/>
       <w:r>
         <w:t>4</w:t>
       </w:r>
       <w:r>
         <w:t xml:space="preserve">. </w:t>
       </w:r>
-      <w:bookmarkStart w:id="9" w:name="_Toc20397822"/>
+      <w:bookmarkStart w:id="8" w:name="_Toc20397822"/>
+      <w:bookmarkEnd w:id="6"/>
+      <w:r>
+        <w:t xml:space="preserve">Características </w:t>
+      </w:r>
+      <w:r>
+        <w:t xml:space="preserve">base </w:t>
+      </w:r>
+      <w:r>
+        <w:t>de la Tienda Online</w:t>
+      </w:r>
       <w:bookmarkEnd w:id="7"/>
-      <w:r>
-        <w:t xml:space="preserve">Características </w:t>
-      </w:r>
-      <w:r>
-        <w:t xml:space="preserve">base </w:t>
-      </w:r>
-      <w:r>
-        <w:t>de la Tienda Online</w:t>
-      </w:r>
-      <w:bookmarkEnd w:id="8"/>
       <w:r>
         <w:t xml:space="preserve"> </w:t>
       </w:r>
@@ -6241,25 +6835,25 @@
       <w:r>
         <w:t>Se trata de una Tienda simple, pero con las características básicas para que cualquier usuario pueda encontrar el producto que desee. Esto además permite la futura adaptación a las tendencias y necesidades del mercado para hacer de nuestra tienda la mejor posible, con una evolución continua.</w:t>
       </w:r>
-      <w:bookmarkStart w:id="10" w:name="_Toc20397823"/>
-      <w:bookmarkEnd w:id="9"/>
+      <w:bookmarkStart w:id="9" w:name="_Toc20397823"/>
+      <w:bookmarkEnd w:id="8"/>
     </w:p>
     <w:p>
       <w:pPr>
         <w:pStyle w:val="Ttulo1"/>
       </w:pPr>
-      <w:bookmarkStart w:id="11" w:name="_Toc28198299"/>
+      <w:bookmarkStart w:id="10" w:name="_Toc28198299"/>
       <w:r>
         <w:t>5</w:t>
       </w:r>
       <w:r>
         <w:t xml:space="preserve">. </w:t>
       </w:r>
+      <w:bookmarkEnd w:id="9"/>
+      <w:r>
+        <w:t>Características extra de la Tienda Online</w:t>
+      </w:r>
       <w:bookmarkEnd w:id="10"/>
-      <w:r>
-        <w:t>Características extra de la Tienda Online</w:t>
-      </w:r>
-      <w:bookmarkEnd w:id="11"/>
     </w:p>
     <w:p>
       <w:pPr>
@@ -6270,7 +6864,15 @@
         </w:numPr>
       </w:pPr>
       <w:r>
-        <w:t>Mensaje de bienvenida dentro de Index.jsp agradeciendo la visita y confianza del usuario.</w:t>
+        <w:t xml:space="preserve">Mensaje de bienvenida dentro de </w:t>
+      </w:r>
+      <w:proofErr w:type="spellStart"/>
+      <w:r>
+        <w:t>Index.jsp</w:t>
+      </w:r>
+      <w:proofErr w:type="spellEnd"/>
+      <w:r>
+        <w:t xml:space="preserve"> agradeciendo la visita y confianza del usuario.</w:t>
       </w:r>
     </w:p>
     <w:p>
@@ -6333,7 +6935,15 @@
         </w:numPr>
       </w:pPr>
       <w:r>
-        <w:t>Centrado de los botones de Index.jsp, formulario de Inicio de sesión/Registro, Selección de producto y visualización de la tabla que representa el carrito del usuario.</w:t>
+        <w:t xml:space="preserve">Centrado de los botones de </w:t>
+      </w:r>
+      <w:proofErr w:type="spellStart"/>
+      <w:r>
+        <w:t>Index.jsp</w:t>
+      </w:r>
+      <w:proofErr w:type="spellEnd"/>
+      <w:r>
+        <w:t>, formulario de Inicio de sesión/Registro, Selección de producto y visualización de la tabla que representa el carrito del usuario.</w:t>
       </w:r>
     </w:p>
     <w:p>
@@ -6393,7 +7003,15 @@
         </w:numPr>
       </w:pPr>
       <w:r>
-        <w:t>Si accedemos directamente al Servlet o a Tienda.jsp, se nos redireccionará al Inicio de sesión, ya que desde aquí podremos ir a Registro en caso de no contar con un usuario dentro de la tienda.</w:t>
+        <w:t xml:space="preserve">Si accedemos directamente al Servlet o a </w:t>
+      </w:r>
+      <w:proofErr w:type="spellStart"/>
+      <w:r>
+        <w:t>Tienda.jsp</w:t>
+      </w:r>
+      <w:proofErr w:type="spellEnd"/>
+      <w:r>
+        <w:t>, se nos redireccionará al Inicio de sesión, ya que desde aquí podremos ir a Registro en caso de no contar con un usuario dentro de la tienda.</w:t>
       </w:r>
     </w:p>
     <w:p>
@@ -6405,7 +7023,23 @@
         </w:numPr>
       </w:pPr>
       <w:r>
-        <w:t>Se ha añadido la tabla Tiquet que contiene el IdCompra, la fecha y hora en la que tiene lugar la compra, el usuario que la realiza y el total que haya pagado.</w:t>
+        <w:t xml:space="preserve">Se ha añadido la tabla </w:t>
+      </w:r>
+      <w:proofErr w:type="spellStart"/>
+      <w:r>
+        <w:t>Tiquet</w:t>
+      </w:r>
+      <w:proofErr w:type="spellEnd"/>
+      <w:r>
+        <w:t xml:space="preserve"> que contiene el </w:t>
+      </w:r>
+      <w:proofErr w:type="spellStart"/>
+      <w:r>
+        <w:t>IdCompra</w:t>
+      </w:r>
+      <w:proofErr w:type="spellEnd"/>
+      <w:r>
+        <w:t>, la fecha y hora en la que tiene lugar la compra, el usuario que la realiza y el total que haya pagado.</w:t>
       </w:r>
     </w:p>
     <w:p>
@@ -6430,7 +7064,15 @@
         </w:numPr>
       </w:pPr>
       <w:r>
-        <w:t>Los botones de Alta y Validación estarán desactivados hasta que no ser haya introducido al menos un valor tanto en el nombre de usuario como en la contraseña.</w:t>
+        <w:t xml:space="preserve">Los botones de Alta y Validación estarán desactivados hasta que no </w:t>
+      </w:r>
+      <w:proofErr w:type="spellStart"/>
+      <w:r>
+        <w:t>ser</w:t>
+      </w:r>
+      <w:proofErr w:type="spellEnd"/>
+      <w:r>
+        <w:t xml:space="preserve"> haya introducido al menos un valor tanto en el nombre de usuario como en la contraseña.</w:t>
       </w:r>
     </w:p>
     <w:p>
@@ -6442,7 +7084,15 @@
         </w:numPr>
       </w:pPr>
       <w:r>
-        <w:t>Será necesario pulsar fuera del campo (o pulsar Tab para que pierda el foco) para que se habilite/deshabilite correctamente el botón para iniciar.</w:t>
+        <w:t xml:space="preserve">Será necesario pulsar fuera del campo (o pulsar </w:t>
+      </w:r>
+      <w:proofErr w:type="spellStart"/>
+      <w:r>
+        <w:t>Tab</w:t>
+      </w:r>
+      <w:proofErr w:type="spellEnd"/>
+      <w:r>
+        <w:t xml:space="preserve"> para que pierda el foco) para que se habilite/deshabilite correctamente el botón para iniciar.</w:t>
       </w:r>
     </w:p>
     <w:p>
@@ -6466,7 +7116,7 @@
         </w:numPr>
       </w:pPr>
       <w:r>
-        <w:t>Acceso rápido desde la lista de productos a seleccionar para ver la compra que ya llevamos actualmente</w:t>
+        <w:t>Acceso rápido desde la lista de productos para ver la compra que ya llevamos actualmente</w:t>
       </w:r>
       <w:r>
         <w:rPr>
@@ -6502,7 +7152,23 @@
     </w:p>
     <w:p>
       <w:r>
-        <w:t>Cabe destacar que en Alta, al introducir la contraseña del usuario a registrar y pulsamos fuera del campo, o pierde el foco mediante la tecla tab, nos saldrá un pequeño mensaje informando sobre la seguridad de la contraseña en cuestión. Para utilizar un criterio sencillo, se ha dividido en Poco Segura, Segura y Muy Segura.</w:t>
+        <w:t xml:space="preserve">Cabe destacar </w:t>
+      </w:r>
+      <w:proofErr w:type="gramStart"/>
+      <w:r>
+        <w:t>que</w:t>
+      </w:r>
+      <w:proofErr w:type="gramEnd"/>
+      <w:r>
+        <w:t xml:space="preserve"> en Alta, al introducir la contraseña del usuario a registrar y pulsamos fuera del campo, o pierde el foco mediante la tecla </w:t>
+      </w:r>
+      <w:proofErr w:type="spellStart"/>
+      <w:r>
+        <w:t>tab</w:t>
+      </w:r>
+      <w:proofErr w:type="spellEnd"/>
+      <w:r>
+        <w:t>, nos saldrá un pequeño mensaje informando sobre la seguridad de la contraseña en cuestión. Para utilizar un criterio sencillo, se ha dividido en Poco Segura, Segura y Muy Segura.</w:t>
       </w:r>
     </w:p>
     <w:p>
@@ -6532,7 +7198,15 @@
         <w:t>Segura</w:t>
       </w:r>
       <w:r>
-        <w:t>: La contraseña dispone de más de 7 caracteres, pero no cuenta con al menos una letra mayúscula, una letra minúscula, un símbolo (!"·$%&amp;/()=) y un número.</w:t>
+        <w:t>: La contraseña dispone de más de 7 caracteres, pero no cuenta con al menos una letra mayúscula, una letra minúscula, un símbolo (!"·$%&amp;</w:t>
+      </w:r>
+      <w:proofErr w:type="gramStart"/>
+      <w:r>
+        <w:t>/(</w:t>
+      </w:r>
+      <w:proofErr w:type="gramEnd"/>
+      <w:r>
+        <w:t>)=) y un número.</w:t>
       </w:r>
     </w:p>
     <w:p>
@@ -6567,16 +7241,32 @@
       <w:pPr>
         <w:pStyle w:val="Ttulo1"/>
       </w:pPr>
-      <w:bookmarkStart w:id="12" w:name="_Toc28198300"/>
+      <w:bookmarkStart w:id="11" w:name="_Toc28198300"/>
       <w:r>
         <w:lastRenderedPageBreak/>
         <w:t>6. Flujo detallado de la Tienda Online</w:t>
       </w:r>
-      <w:bookmarkEnd w:id="12"/>
+      <w:bookmarkEnd w:id="11"/>
     </w:p>
     <w:p>
       <w:r>
-        <w:t>Lo primer que encontraremos será un formulario que nos dará la bienvenida y nos dará dos opciones: Iniciar sesión dentro de la tienda o registrarnos si no contamos con una cuenta. Cada una de estas funciones nos llevará a un formulario diferente, guardado en el archivo Validación.jsp y Alta.jsp.</w:t>
+        <w:t xml:space="preserve">Lo primer que encontraremos será un formulario que nos dará la bienvenida y nos dará dos opciones: Iniciar sesión dentro de la tienda o registrarnos si no contamos con una cuenta. Cada una de estas funciones nos llevará a un formulario diferente, guardado en el archivo </w:t>
+      </w:r>
+      <w:proofErr w:type="spellStart"/>
+      <w:r>
+        <w:t>Validación.jsp</w:t>
+      </w:r>
+      <w:proofErr w:type="spellEnd"/>
+      <w:r>
+        <w:t xml:space="preserve"> y </w:t>
+      </w:r>
+      <w:proofErr w:type="spellStart"/>
+      <w:r>
+        <w:t>Alta.jsp</w:t>
+      </w:r>
+      <w:proofErr w:type="spellEnd"/>
+      <w:r>
+        <w:t>.</w:t>
       </w:r>
     </w:p>
     <w:p>
@@ -6631,7 +7321,23 @@
     </w:p>
     <w:p>
       <w:r>
-        <w:t>Una vez hayamos introducido los datos, se nos redirigirá a ServletControlador.java. Este archivo gestiona todas las peticiones que hagamos dentro de los jsp. El método doPost está dedicado al Alta e Inicio de Sesión de los formularios anteriormente mencionado.</w:t>
+        <w:t xml:space="preserve">Una vez hayamos introducido los datos, se nos redirigirá a ServletControlador.java. Este archivo gestiona todas las peticiones que hagamos dentro de los </w:t>
+      </w:r>
+      <w:proofErr w:type="spellStart"/>
+      <w:r>
+        <w:t>jsp</w:t>
+      </w:r>
+      <w:proofErr w:type="spellEnd"/>
+      <w:r>
+        <w:t xml:space="preserve">. El método </w:t>
+      </w:r>
+      <w:proofErr w:type="spellStart"/>
+      <w:r>
+        <w:t>doPost</w:t>
+      </w:r>
+      <w:proofErr w:type="spellEnd"/>
+      <w:r>
+        <w:t xml:space="preserve"> está dedicado al Alta e Inicio de Sesión de los formularios anteriormente mencionado.</w:t>
       </w:r>
     </w:p>
     <w:p>
@@ -6639,7 +7345,15 @@
         <w:t xml:space="preserve"> Si el usuario se quería registrar, se recogerá el nombre de usuario y la contraseña </w:t>
       </w:r>
       <w:r>
-        <w:t>y se llamará a la clase TiendaDB donde se encuentra el INSERT INTO de la tabla USUARIO. Esta introducirá automáticamente el ID del usuario, por lo que luego (siempre que la consulta haya devuelto 1), se hará una consulta para recuperar el usuario y guardarlo dentro de la sesión de la aplicación.</w:t>
+        <w:t xml:space="preserve">y se llamará a la clase </w:t>
+      </w:r>
+      <w:proofErr w:type="spellStart"/>
+      <w:r>
+        <w:t>TiendaDB</w:t>
+      </w:r>
+      <w:proofErr w:type="spellEnd"/>
+      <w:r>
+        <w:t xml:space="preserve"> donde se encuentra el INSERT INTO de la tabla USUARIO. Esta introducirá automáticamente el ID del usuario, por lo que luego (siempre que la consulta haya devuelto 1), se hará una consulta para recuperar el usuario y guardarlo dentro de la sesión de la aplicación.</w:t>
       </w:r>
     </w:p>
     <w:p>
@@ -6764,7 +7478,23 @@
         </w:drawing>
       </w:r>
       <w:r>
-        <w:t>Una vez hayamos completado el campo de contraseña, se utilizará el script de comprobarPass dentro de scripts.js que nos mostrará la seguridad asociada a la contraseña según las características indicada en el punto 5 de este documento. Esto se mostrará en cuanto el campo de contraseña pierda el foco, ya sea mediante la tecla tab o pulsando fuera de este cuadro.</w:t>
+        <w:t xml:space="preserve">Una vez hayamos completado el campo de contraseña, se utilizará el script de </w:t>
+      </w:r>
+      <w:proofErr w:type="spellStart"/>
+      <w:r>
+        <w:t>comprobarPass</w:t>
+      </w:r>
+      <w:proofErr w:type="spellEnd"/>
+      <w:r>
+        <w:t xml:space="preserve"> dentro de scripts.js que nos mostrará la seguridad asociada a la contraseña según las características indicada en el punto 5 de este documento. Esto se mostrará en cuanto el campo de contraseña pierda el foco, ya sea mediante la tecla </w:t>
+      </w:r>
+      <w:proofErr w:type="spellStart"/>
+      <w:r>
+        <w:t>tab</w:t>
+      </w:r>
+      <w:proofErr w:type="spellEnd"/>
+      <w:r>
+        <w:t xml:space="preserve"> o pulsando fuera de este cuadro.</w:t>
       </w:r>
     </w:p>
     <w:p>
@@ -6846,7 +7576,15 @@
     <w:p/>
     <w:p>
       <w:r>
-        <w:t>En caso de que el nombre de usuario ya exista dentro de la base de datos, es decir, la consulta al SQL dará una excepción, se volverá a Alta.jsp mostrando un mensaje de error indicando que el usuario ya existe. No hay ningún límite de intentos de inicio de sesión por lo que puede repetir cuantas veces quiera.</w:t>
+        <w:t xml:space="preserve">En caso de que el nombre de usuario ya exista dentro de la base de datos, es decir, la consulta al SQL dará una excepción, se volverá a </w:t>
+      </w:r>
+      <w:proofErr w:type="spellStart"/>
+      <w:r>
+        <w:t>Alta.jsp</w:t>
+      </w:r>
+      <w:proofErr w:type="spellEnd"/>
+      <w:r>
+        <w:t xml:space="preserve"> mostrando un mensaje de error indicando que el usuario ya existe. No hay ningún límite de intentos de inicio de sesión por lo que puede repetir cuantas veces quiera.</w:t>
       </w:r>
     </w:p>
     <w:p>
@@ -6897,7 +7635,23 @@
     </w:p>
     <w:p>
       <w:r>
-        <w:t>Si el usuario quería iniciar sesión, se recogerá el nombre de usuario y la contraseña y se llamará a la clase TiendaDB donde se encuentra el SELECT de USUARIO para recuperar todos los campos. El método devolverá un usuario que a posteriori se guardará en la sesión de la alicación.</w:t>
+        <w:t xml:space="preserve">Si el usuario quería iniciar sesión, se recogerá el nombre de usuario y la contraseña y se llamará a la clase </w:t>
+      </w:r>
+      <w:proofErr w:type="spellStart"/>
+      <w:r>
+        <w:t>TiendaDB</w:t>
+      </w:r>
+      <w:proofErr w:type="spellEnd"/>
+      <w:r>
+        <w:t xml:space="preserve"> donde se encuentra el SELECT de USUARIO para recuperar todos los campos. El método devolverá un usuario que a posteriori se guardará en la sesión de la </w:t>
+      </w:r>
+      <w:proofErr w:type="spellStart"/>
+      <w:r>
+        <w:t>alicación</w:t>
+      </w:r>
+      <w:proofErr w:type="spellEnd"/>
+      <w:r>
+        <w:t>.</w:t>
       </w:r>
     </w:p>
     <w:p>
@@ -6947,7 +7701,23 @@
     </w:p>
     <w:p>
       <w:r>
-        <w:t>En caso de que el nombre de usuario o la contraseña sean incorrectas, es decir, la consulta al SQL no devolverá nada, se volverá a Validación.jsp mostrando un mensaje de error indicando que el usuario se ha equivocado al introducir los datos. No hay ningún limite de intentos de inicio de sesión por lo que puede repetir cuantas veces quiera.</w:t>
+        <w:t xml:space="preserve">En caso de que el nombre de usuario o la contraseña sean incorrectas, es decir, la consulta al SQL no devolverá nada, se volverá a </w:t>
+      </w:r>
+      <w:proofErr w:type="spellStart"/>
+      <w:r>
+        <w:t>Validación.jsp</w:t>
+      </w:r>
+      <w:proofErr w:type="spellEnd"/>
+      <w:r>
+        <w:t xml:space="preserve"> mostrando un mensaje de error indicando que el usuario se ha equivocado al introducir los datos. No hay ningún </w:t>
+      </w:r>
+      <w:proofErr w:type="spellStart"/>
+      <w:r>
+        <w:t>limite</w:t>
+      </w:r>
+      <w:proofErr w:type="spellEnd"/>
+      <w:r>
+        <w:t xml:space="preserve"> de intentos de inicio de sesión por lo que puede repetir cuantas veces quiera.</w:t>
       </w:r>
     </w:p>
     <w:p>
@@ -6998,7 +7768,23 @@
     </w:p>
     <w:p>
       <w:r>
-        <w:t>Tras un inicio de sesión correcto, ServletControlador.java nos llevará a Tienda.jsp, donde se mostrará un mensaje de bienvenida al usuario que esté en la sesión, y se le mostrará una lista de productos con su precio, y un campo para marcar el número de unidades que desea adquirir. Este conjunto de productos se obtendrá mediante una consulta a la base de datos a través de ServletControlador que utilizará la base de datos.</w:t>
+        <w:t xml:space="preserve">Tras un inicio de sesión correcto, ServletControlador.java nos llevará a </w:t>
+      </w:r>
+      <w:proofErr w:type="spellStart"/>
+      <w:r>
+        <w:t>Tienda.jsp</w:t>
+      </w:r>
+      <w:proofErr w:type="spellEnd"/>
+      <w:r>
+        <w:t xml:space="preserve">, donde se mostrará un mensaje de bienvenida al usuario que esté en la sesión, y se le mostrará una lista de productos con su precio, y un campo para marcar el número de unidades que desea adquirir. Este conjunto de productos se obtendrá mediante una consulta a la base de datos a través de </w:t>
+      </w:r>
+      <w:proofErr w:type="spellStart"/>
+      <w:r>
+        <w:t>ServletControlador</w:t>
+      </w:r>
+      <w:proofErr w:type="spellEnd"/>
+      <w:r>
+        <w:t xml:space="preserve"> que utilizará la base de datos.</w:t>
       </w:r>
     </w:p>
     <w:p>
@@ -7048,7 +7834,23 @@
     </w:p>
     <w:p>
       <w:r>
-        <w:t>Una vez hayamos seleccionado el número de productos que deseemos, podremos pulsar en Cestar para que se guarden los productos. Este botón nos mandará al propio Tienda.jsp con los campos Producto y Unidades en la URL, que se recogerán y se almacenarán dentro de una lista que posteriormente se utilizará para guardar el producto en la base de datos.</w:t>
+        <w:t xml:space="preserve">Una vez hayamos seleccionado el número de productos que deseemos, podremos pulsar en </w:t>
+      </w:r>
+      <w:proofErr w:type="spellStart"/>
+      <w:r>
+        <w:t>Cestar</w:t>
+      </w:r>
+      <w:proofErr w:type="spellEnd"/>
+      <w:r>
+        <w:t xml:space="preserve"> para que se guarden los productos. Este botón nos mandará al propio </w:t>
+      </w:r>
+      <w:proofErr w:type="spellStart"/>
+      <w:r>
+        <w:t>Tienda.jsp</w:t>
+      </w:r>
+      <w:proofErr w:type="spellEnd"/>
+      <w:r>
+        <w:t xml:space="preserve"> con los campos Producto y Unidades en la URL, que se recogerán y se almacenarán dentro de una lista que posteriormente se utilizará para guardar el producto en la base de datos.</w:t>
       </w:r>
     </w:p>
     <w:p>
@@ -7099,17 +7901,49 @@
     </w:p>
     <w:p>
       <w:r>
-        <w:t>Si por el contrario no nos interesa comprar nada nuevo, si no solo ver el carrito en su estado actual, podremos pulsar en Ver Carrito, que nos permitirá las mismas opciones que al dar a Cestar, pero sin la necesidad de ver un campo vacío.</w:t>
+        <w:t xml:space="preserve">Si por el contrario no nos interesa comprar nada nuevo, si no solo ver el carrito en su estado actual, podremos pulsar en Ver Carrito, que nos permitirá las mismas opciones que al dar a </w:t>
+      </w:r>
+      <w:proofErr w:type="spellStart"/>
+      <w:r>
+        <w:t>Cestar</w:t>
+      </w:r>
+      <w:proofErr w:type="spellEnd"/>
+      <w:r>
+        <w:t>, pero sin la necesidad de ver un campo vacío.</w:t>
       </w:r>
     </w:p>
     <w:p>
       <w:r>
-        <w:t>Aquí tendremos cuatro opciones. SI pulsamos en Seguir comprando, se nos redirigirá a Tienda.jsp sin ningún tipo de parámetro, por lo que nos mostrará la lista de productos como si accediésemos por primera vez para elegir un nuevo producto, o comprar más unidades del propio producto que ya habíamos elegido.</w:t>
+        <w:t xml:space="preserve">Aquí tendremos cuatro opciones. SI pulsamos en Seguir comprando, se nos redirigirá a </w:t>
+      </w:r>
+      <w:proofErr w:type="spellStart"/>
+      <w:r>
+        <w:t>Tienda.jsp</w:t>
+      </w:r>
+      <w:proofErr w:type="spellEnd"/>
+      <w:r>
+        <w:t xml:space="preserve"> sin ningún tipo de parámetro, por lo que nos mostrará la lista de productos como si accediésemos por primera vez para elegir un nuevo producto, o comprar más unidades del propio producto que ya habíamos elegido.</w:t>
       </w:r>
     </w:p>
     <w:p>
       <w:r>
-        <w:t>Si hemos comprado un producto que no deseamos, podremos marcarlo desde el radio button a la izquierda de la descripción del producto y se activará el botón Eliminar Producto, que nos recargará Tienda.jsp ya sin este producto en las listas, algo que podremos visualizar pulsando en Ver Carrito.</w:t>
+        <w:t xml:space="preserve">Si hemos comprado un producto que no deseamos, podremos marcarlo desde el radio </w:t>
+      </w:r>
+      <w:proofErr w:type="spellStart"/>
+      <w:r>
+        <w:t>button</w:t>
+      </w:r>
+      <w:proofErr w:type="spellEnd"/>
+      <w:r>
+        <w:t xml:space="preserve"> a la izquierda de la descripción del producto y se activará el botón Eliminar Producto, que nos recargará </w:t>
+      </w:r>
+      <w:proofErr w:type="spellStart"/>
+      <w:r>
+        <w:t>Tienda.jsp</w:t>
+      </w:r>
+      <w:proofErr w:type="spellEnd"/>
+      <w:r>
+        <w:t xml:space="preserve"> ya sin este producto en las listas, algo que podremos visualizar pulsando en Ver Carrito.</w:t>
       </w:r>
     </w:p>
     <w:p>
@@ -7159,7 +7993,23 @@
     </w:p>
     <w:p>
       <w:r>
-        <w:t>Si estamos conformes con todos los productos que hay dentro de nuestro carrito, podremos dar a Comprar, que solicitará a ServletControlador que utilice el método addCompra para añadir todos los productos de la lista dentro de la base de datos.</w:t>
+        <w:t xml:space="preserve">Si estamos conformes con todos los productos que hay dentro de nuestro carrito, podremos dar a Comprar, que solicitará a </w:t>
+      </w:r>
+      <w:proofErr w:type="spellStart"/>
+      <w:r>
+        <w:t>ServletControlador</w:t>
+      </w:r>
+      <w:proofErr w:type="spellEnd"/>
+      <w:r>
+        <w:t xml:space="preserve"> que utilice el método </w:t>
+      </w:r>
+      <w:proofErr w:type="spellStart"/>
+      <w:r>
+        <w:t>addCompra</w:t>
+      </w:r>
+      <w:proofErr w:type="spellEnd"/>
+      <w:r>
+        <w:t xml:space="preserve"> para añadir todos los productos de la lista dentro de la base de datos.</w:t>
       </w:r>
     </w:p>
     <w:p>
@@ -7171,7 +8021,7 @@
       <w:pPr>
         <w:pStyle w:val="Ttulo1"/>
       </w:pPr>
-      <w:bookmarkStart w:id="13" w:name="_Toc28198301"/>
+      <w:bookmarkStart w:id="12" w:name="_Toc28198301"/>
       <w:r>
         <w:lastRenderedPageBreak/>
         <w:t>7</w:t>
@@ -7179,12 +8029,12 @@
       <w:r>
         <w:t xml:space="preserve">. </w:t>
       </w:r>
-      <w:bookmarkStart w:id="14" w:name="_Toc20397850"/>
+      <w:bookmarkStart w:id="13" w:name="_Toc20397850"/>
       <w:r>
         <w:t>Documentación</w:t>
       </w:r>
-      <w:bookmarkEnd w:id="14"/>
       <w:bookmarkEnd w:id="13"/>
+      <w:bookmarkEnd w:id="12"/>
     </w:p>
     <w:p>
       <w:r>
@@ -7193,7 +8043,23 @@
     </w:p>
     <w:p>
       <w:r>
-        <w:t>En el caso de las funciones Javascript, estas se encuentran también documentadas según el estándar de JSDoc, aunque para poder visualizarlo es necesario acceder al fichero scripts.js. Las soluciones encontradas para la formación automática del documento son para Linux y no se ha podido encontrar una adecuada que funcione para Windows, por lo que se ha preferido dejar dentro del fichero.</w:t>
+        <w:t xml:space="preserve">En el caso de las funciones </w:t>
+      </w:r>
+      <w:proofErr w:type="spellStart"/>
+      <w:r>
+        <w:t>Javascript</w:t>
+      </w:r>
+      <w:proofErr w:type="spellEnd"/>
+      <w:r>
+        <w:t xml:space="preserve">, estas se encuentran también documentadas según el estándar de </w:t>
+      </w:r>
+      <w:proofErr w:type="spellStart"/>
+      <w:r>
+        <w:t>JSDoc</w:t>
+      </w:r>
+      <w:proofErr w:type="spellEnd"/>
+      <w:r>
+        <w:t>, aunque para poder visualizarlo es necesario acceder al fichero scripts.js. Las soluciones encontradas para la formación automática del documento son para Linux y no se ha podido encontrar una adecuada que funcione para Windows, por lo que se ha preferido dejar dentro del fichero.</w:t>
       </w:r>
     </w:p>
     <w:p/>
@@ -9768,7 +10634,7 @@
 </file>
 
 <file path=customXml/itemProps2.xml><?xml version="1.0" encoding="utf-8"?>
-<ds:datastoreItem xmlns:ds="http://schemas.openxmlformats.org/officeDocument/2006/customXml" ds:itemID="{3380380B-7A3E-411E-A823-FCF867F7BED2}">
+<ds:datastoreItem xmlns:ds="http://schemas.openxmlformats.org/officeDocument/2006/customXml" ds:itemID="{CC215184-5C4D-4C41-9752-85B4DE4A4992}">
   <ds:schemaRefs>
     <ds:schemaRef ds:uri="http://schemas.openxmlformats.org/officeDocument/2006/bibliography"/>
   </ds:schemaRefs>

</xml_diff>

<commit_message>
Añadido historial de la compra y pequeños cambios
Se ha modificado el archivo tienda.sql para incluir ON DELETE CASCADE dentro de la Foreign Key de IDSHOPPING.
Se ha añadido la posibilidad de ver el historial de compras de un usuario de la aplicación.
          Ahora, el nombre del usuario en la página de compra se podrá pulsar.
          Si pulsamos, se llevará al "perfil" del usuario, donde se mostrará una o más tablas que representan las compras realizadas en el pasado.
          ServletControlador y TiendaDB ahora cuentan con un método para recuperar las compras viejas a través de objetos INVOICE.
          Desde el "perfil" del usuario podremos cerrar sesión y volver a Index.jsp o continuar comprando.
Se ha creado la clase Invoice donde se guardará la fecha en formato texto (en este caso año-mes-día), un HashMap con los productos que se compraron en ese IDSHOPPING y las unidades compradas de ese producto y el total de la compra de esa factura.
</commit_message>
<xml_diff>
--- a/Utilidades/Readme.docx
+++ b/Utilidades/Readme.docx
@@ -3775,6 +3775,7 @@
                                     <w:color w:val="595959" w:themeColor="text1" w:themeTint="A6"/>
                                     <w:sz w:val="20"/>
                                     <w:szCs w:val="20"/>
+                                    <w:u w:val="single"/>
                                   </w:rPr>
                                 </w:pPr>
                                 <w:r>
@@ -3784,7 +3785,7 @@
                                     <w:sz w:val="20"/>
                                     <w:szCs w:val="20"/>
                                   </w:rPr>
-                                  <w:t>V1.1</w:t>
+                                  <w:t>V1.</w:t>
                                 </w:r>
                                 <w:r>
                                   <w:rPr>
@@ -3793,25 +3794,7 @@
                                     <w:sz w:val="20"/>
                                     <w:szCs w:val="20"/>
                                   </w:rPr>
-                                  <w:t>-1.2</w:t>
-                                </w:r>
-                                <w:r>
-                                  <w:rPr>
-                                    <w:caps/>
-                                    <w:color w:val="595959" w:themeColor="text1" w:themeTint="A6"/>
-                                    <w:sz w:val="20"/>
-                                    <w:szCs w:val="20"/>
-                                  </w:rPr>
-                                  <w:t>.</w:t>
-                                </w:r>
-                                <w:r>
-                                  <w:rPr>
-                                    <w:caps/>
-                                    <w:color w:val="595959" w:themeColor="text1" w:themeTint="A6"/>
-                                    <w:sz w:val="20"/>
-                                    <w:szCs w:val="20"/>
-                                  </w:rPr>
-                                  <w:t>2</w:t>
+                                  <w:t>3</w:t>
                                 </w:r>
                               </w:p>
                             </w:txbxContent>
@@ -3933,6 +3916,7 @@
                               <w:color w:val="595959" w:themeColor="text1" w:themeTint="A6"/>
                               <w:sz w:val="20"/>
                               <w:szCs w:val="20"/>
+                              <w:u w:val="single"/>
                             </w:rPr>
                           </w:pPr>
                           <w:r>
@@ -3942,7 +3926,7 @@
                               <w:sz w:val="20"/>
                               <w:szCs w:val="20"/>
                             </w:rPr>
-                            <w:t>V1.1</w:t>
+                            <w:t>V1.</w:t>
                           </w:r>
                           <w:r>
                             <w:rPr>
@@ -3951,25 +3935,7 @@
                               <w:sz w:val="20"/>
                               <w:szCs w:val="20"/>
                             </w:rPr>
-                            <w:t>-1.2</w:t>
-                          </w:r>
-                          <w:r>
-                            <w:rPr>
-                              <w:caps/>
-                              <w:color w:val="595959" w:themeColor="text1" w:themeTint="A6"/>
-                              <w:sz w:val="20"/>
-                              <w:szCs w:val="20"/>
-                            </w:rPr>
-                            <w:t>.</w:t>
-                          </w:r>
-                          <w:r>
-                            <w:rPr>
-                              <w:caps/>
-                              <w:color w:val="595959" w:themeColor="text1" w:themeTint="A6"/>
-                              <w:sz w:val="20"/>
-                              <w:szCs w:val="20"/>
-                            </w:rPr>
-                            <w:t>2</w:t>
+                            <w:t>3</w:t>
                           </w:r>
                         </w:p>
                       </w:txbxContent>
@@ -4585,21 +4551,21 @@
                 <w:rStyle w:val="Hipervnculo"/>
                 <w:noProof/>
               </w:rPr>
-              <w:t>5. Características extra d</w:t>
+              <w:t>5. Características ex</w:t>
             </w:r>
             <w:r>
               <w:rPr>
                 <w:rStyle w:val="Hipervnculo"/>
                 <w:noProof/>
               </w:rPr>
-              <w:t>e</w:t>
+              <w:t>t</w:t>
             </w:r>
             <w:r>
               <w:rPr>
                 <w:rStyle w:val="Hipervnculo"/>
                 <w:noProof/>
               </w:rPr>
-              <w:t xml:space="preserve"> la Tienda Online</w:t>
+              <w:t>ra de la Tienda Online</w:t>
             </w:r>
             <w:r>
               <w:rPr>
@@ -4968,7 +4934,6 @@
         <w:keepNext/>
         <w:jc w:val="center"/>
       </w:pPr>
-      <w:bookmarkStart w:id="3" w:name="_GoBack"/>
       <w:r>
         <w:rPr>
           <w:noProof/>
@@ -5009,7 +4974,6 @@
           </wp:inline>
         </w:drawing>
       </w:r>
-      <w:bookmarkEnd w:id="3"/>
     </w:p>
     <w:p>
       <w:pPr>
@@ -5202,19 +5166,19 @@
       <w:pPr>
         <w:pStyle w:val="Ttulo1"/>
       </w:pPr>
-      <w:bookmarkStart w:id="4" w:name="_Toc20397820"/>
-      <w:bookmarkStart w:id="5" w:name="_Toc28198297"/>
+      <w:bookmarkStart w:id="3" w:name="_Toc20397820"/>
+      <w:bookmarkStart w:id="4" w:name="_Toc28198297"/>
       <w:r>
         <w:t>3</w:t>
       </w:r>
       <w:r>
         <w:t xml:space="preserve">. </w:t>
       </w:r>
+      <w:bookmarkEnd w:id="3"/>
+      <w:r>
+        <w:t>Instalación</w:t>
+      </w:r>
       <w:bookmarkEnd w:id="4"/>
-      <w:r>
-        <w:t>Instalación</w:t>
-      </w:r>
-      <w:bookmarkEnd w:id="5"/>
     </w:p>
     <w:p>
       <w:r>
@@ -6693,7 +6657,7 @@
         </w:rPr>
         <w:t>&gt;</w:t>
       </w:r>
-      <w:bookmarkStart w:id="6" w:name="_Toc20397821"/>
+      <w:bookmarkStart w:id="5" w:name="_Toc20397821"/>
     </w:p>
     <w:p>
       <w:pPr>
@@ -6704,25 +6668,25 @@
       <w:pPr>
         <w:pStyle w:val="Ttulo1"/>
       </w:pPr>
-      <w:bookmarkStart w:id="7" w:name="_Toc28198298"/>
+      <w:bookmarkStart w:id="6" w:name="_Toc28198298"/>
       <w:r>
         <w:t>4</w:t>
       </w:r>
       <w:r>
         <w:t xml:space="preserve">. </w:t>
       </w:r>
-      <w:bookmarkStart w:id="8" w:name="_Toc20397822"/>
+      <w:bookmarkStart w:id="7" w:name="_Toc20397822"/>
+      <w:bookmarkEnd w:id="5"/>
+      <w:r>
+        <w:t xml:space="preserve">Características </w:t>
+      </w:r>
+      <w:r>
+        <w:t xml:space="preserve">base </w:t>
+      </w:r>
+      <w:r>
+        <w:t>de la Tienda Online</w:t>
+      </w:r>
       <w:bookmarkEnd w:id="6"/>
-      <w:r>
-        <w:t xml:space="preserve">Características </w:t>
-      </w:r>
-      <w:r>
-        <w:t xml:space="preserve">base </w:t>
-      </w:r>
-      <w:r>
-        <w:t>de la Tienda Online</w:t>
-      </w:r>
-      <w:bookmarkEnd w:id="7"/>
       <w:r>
         <w:t xml:space="preserve"> </w:t>
       </w:r>
@@ -6835,25 +6799,25 @@
       <w:r>
         <w:t>Se trata de una Tienda simple, pero con las características básicas para que cualquier usuario pueda encontrar el producto que desee. Esto además permite la futura adaptación a las tendencias y necesidades del mercado para hacer de nuestra tienda la mejor posible, con una evolución continua.</w:t>
       </w:r>
-      <w:bookmarkStart w:id="9" w:name="_Toc20397823"/>
-      <w:bookmarkEnd w:id="8"/>
+      <w:bookmarkStart w:id="8" w:name="_Toc20397823"/>
+      <w:bookmarkEnd w:id="7"/>
     </w:p>
     <w:p>
       <w:pPr>
         <w:pStyle w:val="Ttulo1"/>
       </w:pPr>
-      <w:bookmarkStart w:id="10" w:name="_Toc28198299"/>
+      <w:bookmarkStart w:id="9" w:name="_Toc28198299"/>
       <w:r>
         <w:t>5</w:t>
       </w:r>
       <w:r>
         <w:t xml:space="preserve">. </w:t>
       </w:r>
+      <w:bookmarkEnd w:id="8"/>
+      <w:r>
+        <w:t>Características extra de la Tienda Online</w:t>
+      </w:r>
       <w:bookmarkEnd w:id="9"/>
-      <w:r>
-        <w:t>Características extra de la Tienda Online</w:t>
-      </w:r>
-      <w:bookmarkEnd w:id="10"/>
     </w:p>
     <w:p>
       <w:pPr>
@@ -7151,6 +7115,38 @@
       </w:r>
     </w:p>
     <w:p>
+      <w:pPr>
+        <w:pStyle w:val="Prrafodelista"/>
+        <w:numPr>
+          <w:ilvl w:val="0"/>
+          <w:numId w:val="12"/>
+        </w:numPr>
+      </w:pPr>
+      <w:r>
+        <w:t>Se ha añadido la opción para ver las compras pasadas realizadas por un usuario una vez haya iniciado sesión.</w:t>
+      </w:r>
+    </w:p>
+    <w:p>
+      <w:pPr>
+        <w:pStyle w:val="Prrafodelista"/>
+        <w:numPr>
+          <w:ilvl w:val="0"/>
+          <w:numId w:val="12"/>
+        </w:numPr>
+      </w:pPr>
+      <w:r>
+        <w:t xml:space="preserve">Se ha creado la clase </w:t>
+      </w:r>
+      <w:proofErr w:type="spellStart"/>
+      <w:r>
+        <w:t>Invoice</w:t>
+      </w:r>
+      <w:proofErr w:type="spellEnd"/>
+      <w:r>
+        <w:t xml:space="preserve"> para representar la fecha(día), productos, cantidad de cada producto y coste total de cada una de las compras que ha tenido un cliente. Esta clase se utilizará cuando veamos el historial de compras.</w:t>
+      </w:r>
+    </w:p>
+    <w:p>
       <w:r>
         <w:t xml:space="preserve">Cabe destacar </w:t>
       </w:r>
@@ -7241,12 +7237,12 @@
       <w:pPr>
         <w:pStyle w:val="Ttulo1"/>
       </w:pPr>
-      <w:bookmarkStart w:id="11" w:name="_Toc28198300"/>
+      <w:bookmarkStart w:id="10" w:name="_Toc28198300"/>
       <w:r>
         <w:lastRenderedPageBreak/>
         <w:t>6. Flujo detallado de la Tienda Online</w:t>
       </w:r>
-      <w:bookmarkEnd w:id="11"/>
+      <w:bookmarkEnd w:id="10"/>
     </w:p>
     <w:p>
       <w:r>
@@ -7796,10 +7792,10 @@
           <w:noProof/>
         </w:rPr>
         <w:drawing>
-          <wp:inline distT="0" distB="0" distL="0" distR="0" wp14:anchorId="060FD85A" wp14:editId="253C34B7">
-            <wp:extent cx="5400040" cy="1315085"/>
+          <wp:inline distT="0" distB="0" distL="0" distR="0" wp14:anchorId="33EFB092" wp14:editId="50791CDD">
+            <wp:extent cx="5400040" cy="1623695"/>
             <wp:effectExtent l="0" t="0" r="0" b="0"/>
-            <wp:docPr id="39" name="Imagen 39" descr="Selección de producto de la Tienda Online con el mensaje de Bienvenida, la selección de unidades y la opción de continuar."/>
+            <wp:docPr id="42" name="Imagen 42" descr="Selección de producto de la Tienda Online con el mensaje de Bienvenida, la selección de unidades y la opción de continuar."/>
             <wp:cNvGraphicFramePr>
               <a:graphicFrameLocks xmlns:a="http://schemas.openxmlformats.org/drawingml/2006/main" noChangeAspect="1"/>
             </wp:cNvGraphicFramePr>
@@ -7819,7 +7815,7 @@
                   <pic:spPr>
                     <a:xfrm>
                       <a:off x="0" y="0"/>
-                      <a:ext cx="5400040" cy="1315085"/>
+                      <a:ext cx="5400040" cy="1623695"/>
                     </a:xfrm>
                     <a:prstGeom prst="rect">
                       <a:avLst/>
@@ -7834,39 +7830,34 @@
     </w:p>
     <w:p>
       <w:r>
-        <w:t xml:space="preserve">Una vez hayamos seleccionado el número de productos que deseemos, podremos pulsar en </w:t>
-      </w:r>
-      <w:proofErr w:type="spellStart"/>
-      <w:r>
-        <w:t>Cestar</w:t>
-      </w:r>
-      <w:proofErr w:type="spellEnd"/>
-      <w:r>
-        <w:t xml:space="preserve"> para que se guarden los productos. Este botón nos mandará al propio </w:t>
-      </w:r>
-      <w:proofErr w:type="spellStart"/>
-      <w:r>
-        <w:t>Tienda.jsp</w:t>
-      </w:r>
-      <w:proofErr w:type="spellEnd"/>
-      <w:r>
-        <w:t xml:space="preserve"> con los campos Producto y Unidades en la URL, que se recogerán y se almacenarán dentro de una lista que posteriormente se utilizará para guardar el producto en la base de datos.</w:t>
+        <w:t xml:space="preserve">Como vemos, admin se encuentra en color azul, y es que si lo pulsamos podremos acceder al “perfil” del usuario donde podrá ver todas las compras que haya realizado desde que se registró en la tienda online. Se mostrará en un formato tabla donde veremos la fecha (año-mes-día) en la que se realizó la compra, una serie de filas con el producto y el número de unidades de cada producto y el total de la compra en cuestión. </w:t>
       </w:r>
     </w:p>
     <w:p>
+      <w:r>
+        <w:t xml:space="preserve">Una vez hayamos visto las compras, contaremos con la posibilidad de volver atrás y seguir comprando nuevos productos, o cerrar sesión, volviendo a </w:t>
+      </w:r>
+      <w:proofErr w:type="spellStart"/>
+      <w:r>
+        <w:t>Index.jsp</w:t>
+      </w:r>
+      <w:proofErr w:type="spellEnd"/>
+      <w:r>
+        <w:t>.</w:t>
+      </w:r>
+    </w:p>
+    <w:p>
       <w:pPr>
         <w:jc w:val="center"/>
       </w:pPr>
-      <w:r>
-        <w:rPr>
-          <w:noProof/>
-        </w:rPr>
+      <w:bookmarkStart w:id="11" w:name="_GoBack"/>
+      <w:r>
         <w:lastRenderedPageBreak/>
         <w:drawing>
-          <wp:inline distT="0" distB="0" distL="0" distR="0" wp14:anchorId="2315577B" wp14:editId="16AE28FA">
-            <wp:extent cx="4496427" cy="2438740"/>
-            <wp:effectExtent l="0" t="0" r="0" b="0"/>
-            <wp:docPr id="40" name="Imagen 40" descr="Carrito de la compra del usuario que se ve al pulsar en Ver Carrito o en Cestar."/>
+          <wp:inline distT="0" distB="0" distL="0" distR="0" wp14:anchorId="1D7920FF" wp14:editId="08CDF765">
+            <wp:extent cx="4563112" cy="2724530"/>
+            <wp:effectExtent l="0" t="0" r="8890" b="0"/>
+            <wp:docPr id="43" name="Imagen 43" descr="Representación del historial de las compras que ha tenido un usuario desde que se registró en la aplicación."/>
             <wp:cNvGraphicFramePr>
               <a:graphicFrameLocks xmlns:a="http://schemas.openxmlformats.org/drawingml/2006/main" noChangeAspect="1"/>
             </wp:cNvGraphicFramePr>
@@ -7886,7 +7877,7 @@
                   <pic:spPr>
                     <a:xfrm>
                       <a:off x="0" y="0"/>
-                      <a:ext cx="4496427" cy="2438740"/>
+                      <a:ext cx="4563112" cy="2724530"/>
                     </a:xfrm>
                     <a:prstGeom prst="rect">
                       <a:avLst/>
@@ -7898,10 +7889,11 @@
           </wp:inline>
         </w:drawing>
       </w:r>
+      <w:bookmarkEnd w:id="11"/>
     </w:p>
     <w:p>
       <w:r>
-        <w:t xml:space="preserve">Si por el contrario no nos interesa comprar nada nuevo, si no solo ver el carrito en su estado actual, podremos pulsar en Ver Carrito, que nos permitirá las mismas opciones que al dar a </w:t>
+        <w:t xml:space="preserve">Una vez hayamos seleccionado el número de productos que deseemos, podremos pulsar en </w:t>
       </w:r>
       <w:proofErr w:type="spellStart"/>
       <w:r>
@@ -7909,44 +7901,18 @@
       </w:r>
       <w:proofErr w:type="spellEnd"/>
       <w:r>
-        <w:t>, pero sin la necesidad de ver un campo vacío.</w:t>
+        <w:t xml:space="preserve"> para que se guarden los productos. Este botón nos mandará al propio </w:t>
+      </w:r>
+      <w:proofErr w:type="spellStart"/>
+      <w:r>
+        <w:t>Tienda.jsp</w:t>
+      </w:r>
+      <w:proofErr w:type="spellEnd"/>
+      <w:r>
+        <w:t xml:space="preserve"> con los campos Producto y Unidades en la URL, que se recogerán y se almacenarán dentro de una lista que posteriormente se utilizará para guardar el producto en la base de datos.</w:t>
       </w:r>
     </w:p>
     <w:p>
-      <w:r>
-        <w:t xml:space="preserve">Aquí tendremos cuatro opciones. SI pulsamos en Seguir comprando, se nos redirigirá a </w:t>
-      </w:r>
-      <w:proofErr w:type="spellStart"/>
-      <w:r>
-        <w:t>Tienda.jsp</w:t>
-      </w:r>
-      <w:proofErr w:type="spellEnd"/>
-      <w:r>
-        <w:t xml:space="preserve"> sin ningún tipo de parámetro, por lo que nos mostrará la lista de productos como si accediésemos por primera vez para elegir un nuevo producto, o comprar más unidades del propio producto que ya habíamos elegido.</w:t>
-      </w:r>
-    </w:p>
-    <w:p>
-      <w:r>
-        <w:t xml:space="preserve">Si hemos comprado un producto que no deseamos, podremos marcarlo desde el radio </w:t>
-      </w:r>
-      <w:proofErr w:type="spellStart"/>
-      <w:r>
-        <w:t>button</w:t>
-      </w:r>
-      <w:proofErr w:type="spellEnd"/>
-      <w:r>
-        <w:t xml:space="preserve"> a la izquierda de la descripción del producto y se activará el botón Eliminar Producto, que nos recargará </w:t>
-      </w:r>
-      <w:proofErr w:type="spellStart"/>
-      <w:r>
-        <w:t>Tienda.jsp</w:t>
-      </w:r>
-      <w:proofErr w:type="spellEnd"/>
-      <w:r>
-        <w:t xml:space="preserve"> ya sin este producto en las listas, algo que podremos visualizar pulsando en Ver Carrito.</w:t>
-      </w:r>
-    </w:p>
-    <w:p>
       <w:pPr>
         <w:jc w:val="center"/>
       </w:pPr>
@@ -7955,10 +7921,10 @@
           <w:noProof/>
         </w:rPr>
         <w:drawing>
-          <wp:inline distT="0" distB="0" distL="0" distR="0" wp14:anchorId="7B370AA0" wp14:editId="54879874">
-            <wp:extent cx="4324954" cy="2333951"/>
-            <wp:effectExtent l="0" t="0" r="0" b="9525"/>
-            <wp:docPr id="41" name="Imagen 41" descr="Radio Button seleccionado con la opción de eliminar producto aplicada."/>
+          <wp:inline distT="0" distB="0" distL="0" distR="0" wp14:anchorId="2315577B" wp14:editId="16AE28FA">
+            <wp:extent cx="4496427" cy="2438740"/>
+            <wp:effectExtent l="0" t="0" r="0" b="0"/>
+            <wp:docPr id="40" name="Imagen 40" descr="Carrito de la compra del usuario que se ve al pulsar en Ver Carrito o en Cestar."/>
             <wp:cNvGraphicFramePr>
               <a:graphicFrameLocks xmlns:a="http://schemas.openxmlformats.org/drawingml/2006/main" noChangeAspect="1"/>
             </wp:cNvGraphicFramePr>
@@ -7978,6 +7944,99 @@
                   <pic:spPr>
                     <a:xfrm>
                       <a:off x="0" y="0"/>
+                      <a:ext cx="4496427" cy="2438740"/>
+                    </a:xfrm>
+                    <a:prstGeom prst="rect">
+                      <a:avLst/>
+                    </a:prstGeom>
+                  </pic:spPr>
+                </pic:pic>
+              </a:graphicData>
+            </a:graphic>
+          </wp:inline>
+        </w:drawing>
+      </w:r>
+    </w:p>
+    <w:p>
+      <w:r>
+        <w:t xml:space="preserve">Si por el contrario no nos interesa comprar nada nuevo, si no solo ver el carrito en su estado actual, podremos pulsar en Ver Carrito, que nos permitirá las mismas opciones que al dar a </w:t>
+      </w:r>
+      <w:proofErr w:type="spellStart"/>
+      <w:r>
+        <w:t>Cestar</w:t>
+      </w:r>
+      <w:proofErr w:type="spellEnd"/>
+      <w:r>
+        <w:t>, pero sin la necesidad de ver un campo vacío.</w:t>
+      </w:r>
+    </w:p>
+    <w:p>
+      <w:r>
+        <w:t xml:space="preserve">Aquí tendremos cuatro opciones. SI pulsamos en Seguir comprando, se nos redirigirá a </w:t>
+      </w:r>
+      <w:proofErr w:type="spellStart"/>
+      <w:r>
+        <w:t>Tienda.jsp</w:t>
+      </w:r>
+      <w:proofErr w:type="spellEnd"/>
+      <w:r>
+        <w:t xml:space="preserve"> sin ningún tipo de parámetro, por lo que nos mostrará la lista de productos como si accediésemos por primera vez para elegir un nuevo producto, o comprar más unidades del propio producto que ya habíamos elegido.</w:t>
+      </w:r>
+    </w:p>
+    <w:p>
+      <w:r>
+        <w:t xml:space="preserve">Si hemos comprado un producto que no deseamos, podremos marcarlo desde el radio </w:t>
+      </w:r>
+      <w:proofErr w:type="spellStart"/>
+      <w:r>
+        <w:t>button</w:t>
+      </w:r>
+      <w:proofErr w:type="spellEnd"/>
+      <w:r>
+        <w:t xml:space="preserve"> a la izquierda de la descripción del producto y se activará el botón Eliminar Producto, que nos recargará </w:t>
+      </w:r>
+      <w:proofErr w:type="spellStart"/>
+      <w:r>
+        <w:t>Tienda.jsp</w:t>
+      </w:r>
+      <w:proofErr w:type="spellEnd"/>
+      <w:r>
+        <w:t xml:space="preserve"> ya sin este producto en las listas, algo que podremos visualizar pulsando en Ver Carrito.</w:t>
+      </w:r>
+    </w:p>
+    <w:p>
+      <w:pPr>
+        <w:jc w:val="center"/>
+      </w:pPr>
+      <w:r>
+        <w:rPr>
+          <w:noProof/>
+        </w:rPr>
+        <w:lastRenderedPageBreak/>
+        <w:drawing>
+          <wp:inline distT="0" distB="0" distL="0" distR="0" wp14:anchorId="7B370AA0" wp14:editId="54879874">
+            <wp:extent cx="4324954" cy="2333951"/>
+            <wp:effectExtent l="0" t="0" r="0" b="9525"/>
+            <wp:docPr id="41" name="Imagen 41" descr="Radio Button seleccionado con la opción de eliminar producto aplicada."/>
+            <wp:cNvGraphicFramePr>
+              <a:graphicFrameLocks xmlns:a="http://schemas.openxmlformats.org/drawingml/2006/main" noChangeAspect="1"/>
+            </wp:cNvGraphicFramePr>
+            <a:graphic xmlns:a="http://schemas.openxmlformats.org/drawingml/2006/main">
+              <a:graphicData uri="http://schemas.openxmlformats.org/drawingml/2006/picture">
+                <pic:pic xmlns:pic="http://schemas.openxmlformats.org/drawingml/2006/picture">
+                  <pic:nvPicPr>
+                    <pic:cNvPr id="1" name=""/>
+                    <pic:cNvPicPr/>
+                  </pic:nvPicPr>
+                  <pic:blipFill>
+                    <a:blip r:embed="rId31"/>
+                    <a:stretch>
+                      <a:fillRect/>
+                    </a:stretch>
+                  </pic:blipFill>
+                  <pic:spPr>
+                    <a:xfrm>
+                      <a:off x="0" y="0"/>
                       <a:ext cx="4324954" cy="2333951"/>
                     </a:xfrm>
                     <a:prstGeom prst="rect">
@@ -8023,7 +8082,6 @@
       </w:pPr>
       <w:bookmarkStart w:id="12" w:name="_Toc28198301"/>
       <w:r>
-        <w:lastRenderedPageBreak/>
         <w:t>7</w:t>
       </w:r>
       <w:r>
@@ -10634,7 +10692,7 @@
 </file>
 
 <file path=customXml/itemProps2.xml><?xml version="1.0" encoding="utf-8"?>
-<ds:datastoreItem xmlns:ds="http://schemas.openxmlformats.org/officeDocument/2006/customXml" ds:itemID="{CC215184-5C4D-4C41-9752-85B4DE4A4992}">
+<ds:datastoreItem xmlns:ds="http://schemas.openxmlformats.org/officeDocument/2006/customXml" ds:itemID="{38D14F21-3253-443F-B31A-39A194AF73C1}">
   <ds:schemaRefs>
     <ds:schemaRef ds:uri="http://schemas.openxmlformats.org/officeDocument/2006/bibliography"/>
   </ds:schemaRefs>

</xml_diff>